<commit_message>
[construção do modelo] feita
</commit_message>
<xml_diff>
--- a/Relatório/Relatorio by Edgar e Joao.docx
+++ b/Relatório/Relatorio by Edgar e Joao.docx
@@ -132,7 +132,25 @@
           <w:sz w:val="40"/>
           <w:szCs w:val="40"/>
         </w:rPr>
-        <w:t>Site Web Meteo com Inteligência Artificial</w:t>
+        <w:t xml:space="preserve">Site Web </w:t>
+      </w:r>
+      <w:proofErr w:type="spellStart"/>
+      <w:r>
+        <w:rPr>
+          <w:b/>
+          <w:sz w:val="40"/>
+          <w:szCs w:val="40"/>
+        </w:rPr>
+        <w:t>Meteo</w:t>
+      </w:r>
+      <w:proofErr w:type="spellEnd"/>
+      <w:r>
+        <w:rPr>
+          <w:b/>
+          <w:sz w:val="40"/>
+          <w:szCs w:val="40"/>
+        </w:rPr>
+        <w:t xml:space="preserve"> com Inteligência Artificial</w:t>
       </w:r>
     </w:p>
     <w:p>
@@ -406,7 +424,25 @@
           <w:sz w:val="40"/>
           <w:szCs w:val="40"/>
         </w:rPr>
-        <w:t>Site Web Meteo com Inteligência Artificial</w:t>
+        <w:t xml:space="preserve">Site Web </w:t>
+      </w:r>
+      <w:proofErr w:type="spellStart"/>
+      <w:r>
+        <w:rPr>
+          <w:b/>
+          <w:sz w:val="40"/>
+          <w:szCs w:val="40"/>
+        </w:rPr>
+        <w:t>Meteo</w:t>
+      </w:r>
+      <w:proofErr w:type="spellEnd"/>
+      <w:r>
+        <w:rPr>
+          <w:b/>
+          <w:sz w:val="40"/>
+          <w:szCs w:val="40"/>
+        </w:rPr>
+        <w:t xml:space="preserve"> com Inteligência Artificial</w:t>
       </w:r>
     </w:p>
     <w:p>
@@ -890,8 +926,21 @@
       <w:r>
         <w:t xml:space="preserve"> </w:t>
       </w:r>
-      <w:r>
-        <w:t>Deep Learning, CNN, Meteorologia</w:t>
+      <w:proofErr w:type="spellStart"/>
+      <w:r>
+        <w:t>Deep</w:t>
+      </w:r>
+      <w:proofErr w:type="spellEnd"/>
+      <w:r>
+        <w:t xml:space="preserve"> </w:t>
+      </w:r>
+      <w:proofErr w:type="spellStart"/>
+      <w:r>
+        <w:t>Learning</w:t>
+      </w:r>
+      <w:proofErr w:type="spellEnd"/>
+      <w:r>
+        <w:t>, CNN, Meteorologia</w:t>
       </w:r>
       <w:r>
         <w:t>, IPMA, Redes Neuronais Artificiais</w:t>
@@ -3869,7 +3918,7 @@
           <w:noProof/>
           <w:kern w:val="2"/>
           <w:sz w:val="22"/>
-          <w:lang w:eastAsia="pt-PT"/>
+          <w:lang w:val="en-US"/>
           <w14:ligatures w14:val="standardContextual"/>
         </w:rPr>
       </w:pPr>
@@ -3891,13 +3940,13 @@
         </w:rPr>
         <w:fldChar w:fldCharType="separate"/>
       </w:r>
-      <w:hyperlink w:anchor="_Toc138430236" w:history="1">
+      <w:hyperlink w:anchor="_Toc139117766" w:history="1">
         <w:r>
           <w:rPr>
             <w:rStyle w:val="Hyperlink"/>
             <w:noProof/>
           </w:rPr>
-          <w:t xml:space="preserve">Figura 1 - </w:t>
+          <w:t xml:space="preserve">Figura 1 – </w:t>
         </w:r>
         <w:r>
           <w:rPr>
@@ -3905,7 +3954,7 @@
             <w:bCs/>
             <w:noProof/>
           </w:rPr>
-          <w:t>Código da função para deslocar a imagem para baixo</w:t>
+          <w:t>Rede neuronal com quatro camadas.</w:t>
         </w:r>
         <w:r>
           <w:rPr>
@@ -3926,7 +3975,7 @@
             <w:noProof/>
             <w:webHidden/>
           </w:rPr>
-          <w:instrText xml:space="preserve"> PAGEREF _Toc138430236 \h </w:instrText>
+          <w:instrText xml:space="preserve"> PAGEREF _Toc139117766 \h </w:instrText>
         </w:r>
         <w:r>
           <w:rPr>
@@ -3946,7 +3995,7 @@
             <w:noProof/>
             <w:webHidden/>
           </w:rPr>
-          <w:t>2</w:t>
+          <w:t>3</w:t>
         </w:r>
         <w:r>
           <w:rPr>
@@ -3968,11 +4017,11 @@
           <w:noProof/>
           <w:kern w:val="2"/>
           <w:sz w:val="22"/>
-          <w:lang w:eastAsia="pt-PT"/>
+          <w:lang w:val="en-US"/>
           <w14:ligatures w14:val="standardContextual"/>
         </w:rPr>
       </w:pPr>
-      <w:hyperlink w:anchor="_Toc138430237" w:history="1">
+      <w:hyperlink w:anchor="_Toc139117767" w:history="1">
         <w:r>
           <w:rPr>
             <w:rStyle w:val="Hyperlink"/>
@@ -3986,7 +4035,7 @@
             <w:bCs/>
             <w:noProof/>
           </w:rPr>
-          <w:t>Código da função para deslocar a foto para a esquerda</w:t>
+          <w:t>O neurónio artificial</w:t>
         </w:r>
         <w:r>
           <w:rPr>
@@ -4007,7 +4056,7 @@
             <w:noProof/>
             <w:webHidden/>
           </w:rPr>
-          <w:instrText xml:space="preserve"> PAGEREF _Toc138430237 \h </w:instrText>
+          <w:instrText xml:space="preserve"> PAGEREF _Toc139117767 \h </w:instrText>
         </w:r>
         <w:r>
           <w:rPr>
@@ -4027,7 +4076,7 @@
             <w:noProof/>
             <w:webHidden/>
           </w:rPr>
-          <w:t>3</w:t>
+          <w:t>4</w:t>
         </w:r>
         <w:r>
           <w:rPr>
@@ -4049,25 +4098,25 @@
           <w:noProof/>
           <w:kern w:val="2"/>
           <w:sz w:val="22"/>
-          <w:lang w:eastAsia="pt-PT"/>
+          <w:lang w:val="en-US"/>
           <w14:ligatures w14:val="standardContextual"/>
         </w:rPr>
       </w:pPr>
-      <w:hyperlink w:anchor="_Toc138430238" w:history="1">
+      <w:hyperlink w:anchor="_Toc139117768" w:history="1">
         <w:r>
           <w:rPr>
             <w:rStyle w:val="Hyperlink"/>
             <w:noProof/>
           </w:rPr>
-          <w:t xml:space="preserve">Figura 3 - </w:t>
+          <w:t xml:space="preserve">Figura 3 - Representação de uma imagem como matriz de </w:t>
         </w:r>
         <w:r>
           <w:rPr>
             <w:rStyle w:val="Hyperlink"/>
-            <w:bCs/>
-            <w:noProof/>
-          </w:rPr>
-          <w:t>Código para deslocar a imagem para a direita</w:t>
+            <w:i/>
+            <w:noProof/>
+          </w:rPr>
+          <w:t>pixels</w:t>
         </w:r>
         <w:r>
           <w:rPr>
@@ -4088,7 +4137,7 @@
             <w:noProof/>
             <w:webHidden/>
           </w:rPr>
-          <w:instrText xml:space="preserve"> PAGEREF _Toc138430238 \h </w:instrText>
+          <w:instrText xml:space="preserve"> PAGEREF _Toc139117768 \h </w:instrText>
         </w:r>
         <w:r>
           <w:rPr>
@@ -4108,7 +4157,7 @@
             <w:noProof/>
             <w:webHidden/>
           </w:rPr>
-          <w:t>3</w:t>
+          <w:t>8</w:t>
         </w:r>
         <w:r>
           <w:rPr>
@@ -4130,11 +4179,11 @@
           <w:noProof/>
           <w:kern w:val="2"/>
           <w:sz w:val="22"/>
-          <w:lang w:eastAsia="pt-PT"/>
+          <w:lang w:val="en-US"/>
           <w14:ligatures w14:val="standardContextual"/>
         </w:rPr>
       </w:pPr>
-      <w:hyperlink w:anchor="_Toc138430239" w:history="1">
+      <w:hyperlink w:anchor="_Toc139117769" w:history="1">
         <w:r>
           <w:rPr>
             <w:rStyle w:val="Hyperlink"/>
@@ -4146,9 +4195,10 @@
           <w:rPr>
             <w:rStyle w:val="Hyperlink"/>
             <w:bCs/>
-            <w:noProof/>
-          </w:rPr>
-          <w:t>Código da função para rodar a imagem</w:t>
+            <w:i/>
+            <w:noProof/>
+          </w:rPr>
+          <w:t>Convolutional Layer</w:t>
         </w:r>
         <w:r>
           <w:rPr>
@@ -4169,7 +4219,7 @@
             <w:noProof/>
             <w:webHidden/>
           </w:rPr>
-          <w:instrText xml:space="preserve"> PAGEREF _Toc138430239 \h </w:instrText>
+          <w:instrText xml:space="preserve"> PAGEREF _Toc139117769 \h </w:instrText>
         </w:r>
         <w:r>
           <w:rPr>
@@ -4189,7 +4239,7 @@
             <w:noProof/>
             <w:webHidden/>
           </w:rPr>
-          <w:t>4</w:t>
+          <w:t>9</w:t>
         </w:r>
         <w:r>
           <w:rPr>
@@ -4211,11 +4261,11 @@
           <w:noProof/>
           <w:kern w:val="2"/>
           <w:sz w:val="22"/>
-          <w:lang w:eastAsia="pt-PT"/>
+          <w:lang w:val="en-US"/>
           <w14:ligatures w14:val="standardContextual"/>
         </w:rPr>
       </w:pPr>
-      <w:hyperlink w:anchor="_Toc138430240" w:history="1">
+      <w:hyperlink w:anchor="_Toc139117770" w:history="1">
         <w:r>
           <w:rPr>
             <w:rStyle w:val="Hyperlink"/>
@@ -4227,9 +4277,10 @@
           <w:rPr>
             <w:rStyle w:val="Hyperlink"/>
             <w:bCs/>
-            <w:noProof/>
-          </w:rPr>
-          <w:t>Código da função de normalização do valor de precipitação</w:t>
+            <w:i/>
+            <w:noProof/>
+          </w:rPr>
+          <w:t>Pooling Layer types</w:t>
         </w:r>
         <w:r>
           <w:rPr>
@@ -4250,7 +4301,7 @@
             <w:noProof/>
             <w:webHidden/>
           </w:rPr>
-          <w:instrText xml:space="preserve"> PAGEREF _Toc138430240 \h </w:instrText>
+          <w:instrText xml:space="preserve"> PAGEREF _Toc139117770 \h </w:instrText>
         </w:r>
         <w:r>
           <w:rPr>
@@ -4270,7 +4321,7 @@
             <w:noProof/>
             <w:webHidden/>
           </w:rPr>
-          <w:t>5</w:t>
+          <w:t>9</w:t>
         </w:r>
         <w:r>
           <w:rPr>
@@ -4292,17 +4343,26 @@
           <w:noProof/>
           <w:kern w:val="2"/>
           <w:sz w:val="22"/>
-          <w:lang w:eastAsia="pt-PT"/>
+          <w:lang w:val="en-US"/>
           <w14:ligatures w14:val="standardContextual"/>
         </w:rPr>
       </w:pPr>
-      <w:hyperlink r:id="rId14" w:anchor="_Toc138430241" w:history="1">
+      <w:hyperlink w:anchor="_Toc139117771" w:history="1">
         <w:r>
           <w:rPr>
             <w:rStyle w:val="Hyperlink"/>
             <w:noProof/>
           </w:rPr>
-          <w:t>Figura 6 - Texto ilustrativo da figura 1.</w:t>
+          <w:t xml:space="preserve">Figura 6 - </w:t>
+        </w:r>
+        <w:r>
+          <w:rPr>
+            <w:rStyle w:val="Hyperlink"/>
+            <w:bCs/>
+            <w:i/>
+            <w:noProof/>
+          </w:rPr>
+          <w:t>GitHub Desktop</w:t>
         </w:r>
         <w:r>
           <w:rPr>
@@ -4323,7 +4383,7 @@
             <w:noProof/>
             <w:webHidden/>
           </w:rPr>
-          <w:instrText xml:space="preserve"> PAGEREF _Toc138430241 \h </w:instrText>
+          <w:instrText xml:space="preserve"> PAGEREF _Toc139117771 \h </w:instrText>
         </w:r>
         <w:r>
           <w:rPr>
@@ -4343,7 +4403,7 @@
             <w:noProof/>
             <w:webHidden/>
           </w:rPr>
-          <w:t>6</w:t>
+          <w:t>11</w:t>
         </w:r>
         <w:r>
           <w:rPr>
@@ -4365,17 +4425,26 @@
           <w:noProof/>
           <w:kern w:val="2"/>
           <w:sz w:val="22"/>
-          <w:lang w:eastAsia="pt-PT"/>
+          <w:lang w:val="en-US"/>
           <w14:ligatures w14:val="standardContextual"/>
         </w:rPr>
       </w:pPr>
-      <w:hyperlink r:id="rId15" w:anchor="_Toc138430242" w:history="1">
+      <w:hyperlink w:anchor="_Toc139117772" w:history="1">
         <w:r>
           <w:rPr>
             <w:rStyle w:val="Hyperlink"/>
             <w:noProof/>
           </w:rPr>
-          <w:t>Figura 7 - Texto ilustrativo da figura 2.</w:t>
+          <w:t xml:space="preserve">Figura 7 - </w:t>
+        </w:r>
+        <w:r>
+          <w:rPr>
+            <w:rStyle w:val="Hyperlink"/>
+            <w:bCs/>
+            <w:i/>
+            <w:noProof/>
+          </w:rPr>
+          <w:t>Jupyter Notebook</w:t>
         </w:r>
         <w:r>
           <w:rPr>
@@ -4396,7 +4465,7 @@
             <w:noProof/>
             <w:webHidden/>
           </w:rPr>
-          <w:instrText xml:space="preserve"> PAGEREF _Toc138430242 \h </w:instrText>
+          <w:instrText xml:space="preserve"> PAGEREF _Toc139117772 \h </w:instrText>
         </w:r>
         <w:r>
           <w:rPr>
@@ -4416,7 +4485,746 @@
             <w:noProof/>
             <w:webHidden/>
           </w:rPr>
-          <w:t>6</w:t>
+          <w:t>12</w:t>
+        </w:r>
+        <w:r>
+          <w:rPr>
+            <w:noProof/>
+            <w:webHidden/>
+          </w:rPr>
+          <w:fldChar w:fldCharType="end"/>
+        </w:r>
+      </w:hyperlink>
+    </w:p>
+    <w:p>
+      <w:pPr>
+        <w:pStyle w:val="TableofFigures"/>
+        <w:tabs>
+          <w:tab w:val="right" w:leader="dot" w:pos="8777"/>
+        </w:tabs>
+        <w:rPr>
+          <w:rFonts w:asciiTheme="minorHAnsi" w:eastAsiaTheme="minorEastAsia" w:hAnsiTheme="minorHAnsi"/>
+          <w:noProof/>
+          <w:kern w:val="2"/>
+          <w:sz w:val="22"/>
+          <w:lang w:val="en-US"/>
+          <w14:ligatures w14:val="standardContextual"/>
+        </w:rPr>
+      </w:pPr>
+      <w:hyperlink w:anchor="_Toc139117773" w:history="1">
+        <w:r>
+          <w:rPr>
+            <w:rStyle w:val="Hyperlink"/>
+            <w:noProof/>
+          </w:rPr>
+          <w:t xml:space="preserve">Figura 8 - </w:t>
+        </w:r>
+        <w:r>
+          <w:rPr>
+            <w:rStyle w:val="Hyperlink"/>
+            <w:bCs/>
+            <w:noProof/>
+          </w:rPr>
+          <w:t xml:space="preserve">Código para obter imagem para o </w:t>
+        </w:r>
+        <w:r>
+          <w:rPr>
+            <w:rStyle w:val="Hyperlink"/>
+            <w:bCs/>
+            <w:i/>
+            <w:noProof/>
+          </w:rPr>
+          <w:t>dataset</w:t>
+        </w:r>
+        <w:r>
+          <w:rPr>
+            <w:noProof/>
+            <w:webHidden/>
+          </w:rPr>
+          <w:tab/>
+        </w:r>
+        <w:r>
+          <w:rPr>
+            <w:noProof/>
+            <w:webHidden/>
+          </w:rPr>
+          <w:fldChar w:fldCharType="begin"/>
+        </w:r>
+        <w:r>
+          <w:rPr>
+            <w:noProof/>
+            <w:webHidden/>
+          </w:rPr>
+          <w:instrText xml:space="preserve"> PAGEREF _Toc139117773 \h </w:instrText>
+        </w:r>
+        <w:r>
+          <w:rPr>
+            <w:noProof/>
+            <w:webHidden/>
+          </w:rPr>
+        </w:r>
+        <w:r>
+          <w:rPr>
+            <w:noProof/>
+            <w:webHidden/>
+          </w:rPr>
+          <w:fldChar w:fldCharType="separate"/>
+        </w:r>
+        <w:r>
+          <w:rPr>
+            <w:noProof/>
+            <w:webHidden/>
+          </w:rPr>
+          <w:t>13</w:t>
+        </w:r>
+        <w:r>
+          <w:rPr>
+            <w:noProof/>
+            <w:webHidden/>
+          </w:rPr>
+          <w:fldChar w:fldCharType="end"/>
+        </w:r>
+      </w:hyperlink>
+    </w:p>
+    <w:p>
+      <w:pPr>
+        <w:pStyle w:val="TableofFigures"/>
+        <w:tabs>
+          <w:tab w:val="right" w:leader="dot" w:pos="8777"/>
+        </w:tabs>
+        <w:rPr>
+          <w:rFonts w:asciiTheme="minorHAnsi" w:eastAsiaTheme="minorEastAsia" w:hAnsiTheme="minorHAnsi"/>
+          <w:noProof/>
+          <w:kern w:val="2"/>
+          <w:sz w:val="22"/>
+          <w:lang w:val="en-US"/>
+          <w14:ligatures w14:val="standardContextual"/>
+        </w:rPr>
+      </w:pPr>
+      <w:hyperlink w:anchor="_Toc139117774" w:history="1">
+        <w:r>
+          <w:rPr>
+            <w:rStyle w:val="Hyperlink"/>
+            <w:noProof/>
+          </w:rPr>
+          <w:t xml:space="preserve">Figura 9 - </w:t>
+        </w:r>
+        <w:r>
+          <w:rPr>
+            <w:rStyle w:val="Hyperlink"/>
+            <w:bCs/>
+            <w:noProof/>
+          </w:rPr>
+          <w:t xml:space="preserve">Função para remover </w:t>
+        </w:r>
+        <w:r>
+          <w:rPr>
+            <w:rStyle w:val="Hyperlink"/>
+            <w:bCs/>
+            <w:i/>
+            <w:noProof/>
+          </w:rPr>
+          <w:t>pixels</w:t>
+        </w:r>
+        <w:r>
+          <w:rPr>
+            <w:rStyle w:val="Hyperlink"/>
+            <w:bCs/>
+            <w:noProof/>
+          </w:rPr>
+          <w:t xml:space="preserve"> pretos das imagens</w:t>
+        </w:r>
+        <w:r>
+          <w:rPr>
+            <w:noProof/>
+            <w:webHidden/>
+          </w:rPr>
+          <w:tab/>
+        </w:r>
+        <w:r>
+          <w:rPr>
+            <w:noProof/>
+            <w:webHidden/>
+          </w:rPr>
+          <w:fldChar w:fldCharType="begin"/>
+        </w:r>
+        <w:r>
+          <w:rPr>
+            <w:noProof/>
+            <w:webHidden/>
+          </w:rPr>
+          <w:instrText xml:space="preserve"> PAGEREF _Toc139117774 \h </w:instrText>
+        </w:r>
+        <w:r>
+          <w:rPr>
+            <w:noProof/>
+            <w:webHidden/>
+          </w:rPr>
+        </w:r>
+        <w:r>
+          <w:rPr>
+            <w:noProof/>
+            <w:webHidden/>
+          </w:rPr>
+          <w:fldChar w:fldCharType="separate"/>
+        </w:r>
+        <w:r>
+          <w:rPr>
+            <w:noProof/>
+            <w:webHidden/>
+          </w:rPr>
+          <w:t>14</w:t>
+        </w:r>
+        <w:r>
+          <w:rPr>
+            <w:noProof/>
+            <w:webHidden/>
+          </w:rPr>
+          <w:fldChar w:fldCharType="end"/>
+        </w:r>
+      </w:hyperlink>
+    </w:p>
+    <w:p>
+      <w:pPr>
+        <w:pStyle w:val="TableofFigures"/>
+        <w:tabs>
+          <w:tab w:val="right" w:leader="dot" w:pos="8777"/>
+        </w:tabs>
+        <w:rPr>
+          <w:rFonts w:asciiTheme="minorHAnsi" w:eastAsiaTheme="minorEastAsia" w:hAnsiTheme="minorHAnsi"/>
+          <w:noProof/>
+          <w:kern w:val="2"/>
+          <w:sz w:val="22"/>
+          <w:lang w:val="en-US"/>
+          <w14:ligatures w14:val="standardContextual"/>
+        </w:rPr>
+      </w:pPr>
+      <w:hyperlink w:anchor="_Toc139117775" w:history="1">
+        <w:r>
+          <w:rPr>
+            <w:rStyle w:val="Hyperlink"/>
+            <w:noProof/>
+          </w:rPr>
+          <w:t xml:space="preserve">Figura 10 - </w:t>
+        </w:r>
+        <w:r>
+          <w:rPr>
+            <w:rStyle w:val="Hyperlink"/>
+            <w:bCs/>
+            <w:noProof/>
+          </w:rPr>
+          <w:t>Código da função para deslocar a imagem para baixo</w:t>
+        </w:r>
+        <w:r>
+          <w:rPr>
+            <w:noProof/>
+            <w:webHidden/>
+          </w:rPr>
+          <w:tab/>
+        </w:r>
+        <w:r>
+          <w:rPr>
+            <w:noProof/>
+            <w:webHidden/>
+          </w:rPr>
+          <w:fldChar w:fldCharType="begin"/>
+        </w:r>
+        <w:r>
+          <w:rPr>
+            <w:noProof/>
+            <w:webHidden/>
+          </w:rPr>
+          <w:instrText xml:space="preserve"> PAGEREF _Toc139117775 \h </w:instrText>
+        </w:r>
+        <w:r>
+          <w:rPr>
+            <w:noProof/>
+            <w:webHidden/>
+          </w:rPr>
+        </w:r>
+        <w:r>
+          <w:rPr>
+            <w:noProof/>
+            <w:webHidden/>
+          </w:rPr>
+          <w:fldChar w:fldCharType="separate"/>
+        </w:r>
+        <w:r>
+          <w:rPr>
+            <w:noProof/>
+            <w:webHidden/>
+          </w:rPr>
+          <w:t>15</w:t>
+        </w:r>
+        <w:r>
+          <w:rPr>
+            <w:noProof/>
+            <w:webHidden/>
+          </w:rPr>
+          <w:fldChar w:fldCharType="end"/>
+        </w:r>
+      </w:hyperlink>
+    </w:p>
+    <w:p>
+      <w:pPr>
+        <w:pStyle w:val="TableofFigures"/>
+        <w:tabs>
+          <w:tab w:val="right" w:leader="dot" w:pos="8777"/>
+        </w:tabs>
+        <w:rPr>
+          <w:rFonts w:asciiTheme="minorHAnsi" w:eastAsiaTheme="minorEastAsia" w:hAnsiTheme="minorHAnsi"/>
+          <w:noProof/>
+          <w:kern w:val="2"/>
+          <w:sz w:val="22"/>
+          <w:lang w:val="en-US"/>
+          <w14:ligatures w14:val="standardContextual"/>
+        </w:rPr>
+      </w:pPr>
+      <w:hyperlink w:anchor="_Toc139117776" w:history="1">
+        <w:r>
+          <w:rPr>
+            <w:rStyle w:val="Hyperlink"/>
+            <w:noProof/>
+          </w:rPr>
+          <w:t xml:space="preserve">Figura 11 - </w:t>
+        </w:r>
+        <w:r>
+          <w:rPr>
+            <w:rStyle w:val="Hyperlink"/>
+            <w:bCs/>
+            <w:noProof/>
+          </w:rPr>
+          <w:t>Código da função para deslocar a foto para a esquerda</w:t>
+        </w:r>
+        <w:r>
+          <w:rPr>
+            <w:noProof/>
+            <w:webHidden/>
+          </w:rPr>
+          <w:tab/>
+        </w:r>
+        <w:r>
+          <w:rPr>
+            <w:noProof/>
+            <w:webHidden/>
+          </w:rPr>
+          <w:fldChar w:fldCharType="begin"/>
+        </w:r>
+        <w:r>
+          <w:rPr>
+            <w:noProof/>
+            <w:webHidden/>
+          </w:rPr>
+          <w:instrText xml:space="preserve"> PAGEREF _Toc139117776 \h </w:instrText>
+        </w:r>
+        <w:r>
+          <w:rPr>
+            <w:noProof/>
+            <w:webHidden/>
+          </w:rPr>
+        </w:r>
+        <w:r>
+          <w:rPr>
+            <w:noProof/>
+            <w:webHidden/>
+          </w:rPr>
+          <w:fldChar w:fldCharType="separate"/>
+        </w:r>
+        <w:r>
+          <w:rPr>
+            <w:noProof/>
+            <w:webHidden/>
+          </w:rPr>
+          <w:t>16</w:t>
+        </w:r>
+        <w:r>
+          <w:rPr>
+            <w:noProof/>
+            <w:webHidden/>
+          </w:rPr>
+          <w:fldChar w:fldCharType="end"/>
+        </w:r>
+      </w:hyperlink>
+    </w:p>
+    <w:p>
+      <w:pPr>
+        <w:pStyle w:val="TableofFigures"/>
+        <w:tabs>
+          <w:tab w:val="right" w:leader="dot" w:pos="8777"/>
+        </w:tabs>
+        <w:rPr>
+          <w:rFonts w:asciiTheme="minorHAnsi" w:eastAsiaTheme="minorEastAsia" w:hAnsiTheme="minorHAnsi"/>
+          <w:noProof/>
+          <w:kern w:val="2"/>
+          <w:sz w:val="22"/>
+          <w:lang w:val="en-US"/>
+          <w14:ligatures w14:val="standardContextual"/>
+        </w:rPr>
+      </w:pPr>
+      <w:hyperlink w:anchor="_Toc139117777" w:history="1">
+        <w:r>
+          <w:rPr>
+            <w:rStyle w:val="Hyperlink"/>
+            <w:noProof/>
+          </w:rPr>
+          <w:t xml:space="preserve">Figura 12 - </w:t>
+        </w:r>
+        <w:r>
+          <w:rPr>
+            <w:rStyle w:val="Hyperlink"/>
+            <w:bCs/>
+            <w:noProof/>
+          </w:rPr>
+          <w:t>Código para deslocar a imagem para a direita</w:t>
+        </w:r>
+        <w:r>
+          <w:rPr>
+            <w:noProof/>
+            <w:webHidden/>
+          </w:rPr>
+          <w:tab/>
+        </w:r>
+        <w:r>
+          <w:rPr>
+            <w:noProof/>
+            <w:webHidden/>
+          </w:rPr>
+          <w:fldChar w:fldCharType="begin"/>
+        </w:r>
+        <w:r>
+          <w:rPr>
+            <w:noProof/>
+            <w:webHidden/>
+          </w:rPr>
+          <w:instrText xml:space="preserve"> PAGEREF _Toc139117777 \h </w:instrText>
+        </w:r>
+        <w:r>
+          <w:rPr>
+            <w:noProof/>
+            <w:webHidden/>
+          </w:rPr>
+        </w:r>
+        <w:r>
+          <w:rPr>
+            <w:noProof/>
+            <w:webHidden/>
+          </w:rPr>
+          <w:fldChar w:fldCharType="separate"/>
+        </w:r>
+        <w:r>
+          <w:rPr>
+            <w:noProof/>
+            <w:webHidden/>
+          </w:rPr>
+          <w:t>16</w:t>
+        </w:r>
+        <w:r>
+          <w:rPr>
+            <w:noProof/>
+            <w:webHidden/>
+          </w:rPr>
+          <w:fldChar w:fldCharType="end"/>
+        </w:r>
+      </w:hyperlink>
+    </w:p>
+    <w:p>
+      <w:pPr>
+        <w:pStyle w:val="TableofFigures"/>
+        <w:tabs>
+          <w:tab w:val="right" w:leader="dot" w:pos="8777"/>
+        </w:tabs>
+        <w:rPr>
+          <w:rFonts w:asciiTheme="minorHAnsi" w:eastAsiaTheme="minorEastAsia" w:hAnsiTheme="minorHAnsi"/>
+          <w:noProof/>
+          <w:kern w:val="2"/>
+          <w:sz w:val="22"/>
+          <w:lang w:val="en-US"/>
+          <w14:ligatures w14:val="standardContextual"/>
+        </w:rPr>
+      </w:pPr>
+      <w:hyperlink w:anchor="_Toc139117778" w:history="1">
+        <w:r>
+          <w:rPr>
+            <w:rStyle w:val="Hyperlink"/>
+            <w:noProof/>
+          </w:rPr>
+          <w:t xml:space="preserve">Figura 13 - </w:t>
+        </w:r>
+        <w:r>
+          <w:rPr>
+            <w:rStyle w:val="Hyperlink"/>
+            <w:bCs/>
+            <w:noProof/>
+          </w:rPr>
+          <w:t>Código da função para rodar a imagem</w:t>
+        </w:r>
+        <w:r>
+          <w:rPr>
+            <w:noProof/>
+            <w:webHidden/>
+          </w:rPr>
+          <w:tab/>
+        </w:r>
+        <w:r>
+          <w:rPr>
+            <w:noProof/>
+            <w:webHidden/>
+          </w:rPr>
+          <w:fldChar w:fldCharType="begin"/>
+        </w:r>
+        <w:r>
+          <w:rPr>
+            <w:noProof/>
+            <w:webHidden/>
+          </w:rPr>
+          <w:instrText xml:space="preserve"> PAGEREF _Toc139117778 \h </w:instrText>
+        </w:r>
+        <w:r>
+          <w:rPr>
+            <w:noProof/>
+            <w:webHidden/>
+          </w:rPr>
+        </w:r>
+        <w:r>
+          <w:rPr>
+            <w:noProof/>
+            <w:webHidden/>
+          </w:rPr>
+          <w:fldChar w:fldCharType="separate"/>
+        </w:r>
+        <w:r>
+          <w:rPr>
+            <w:noProof/>
+            <w:webHidden/>
+          </w:rPr>
+          <w:t>17</w:t>
+        </w:r>
+        <w:r>
+          <w:rPr>
+            <w:noProof/>
+            <w:webHidden/>
+          </w:rPr>
+          <w:fldChar w:fldCharType="end"/>
+        </w:r>
+      </w:hyperlink>
+    </w:p>
+    <w:p>
+      <w:pPr>
+        <w:pStyle w:val="TableofFigures"/>
+        <w:tabs>
+          <w:tab w:val="right" w:leader="dot" w:pos="8777"/>
+        </w:tabs>
+        <w:rPr>
+          <w:rFonts w:asciiTheme="minorHAnsi" w:eastAsiaTheme="minorEastAsia" w:hAnsiTheme="minorHAnsi"/>
+          <w:noProof/>
+          <w:kern w:val="2"/>
+          <w:sz w:val="22"/>
+          <w:lang w:val="en-US"/>
+          <w14:ligatures w14:val="standardContextual"/>
+        </w:rPr>
+      </w:pPr>
+      <w:hyperlink w:anchor="_Toc139117779" w:history="1">
+        <w:r>
+          <w:rPr>
+            <w:rStyle w:val="Hyperlink"/>
+            <w:noProof/>
+          </w:rPr>
+          <w:t xml:space="preserve">Figura 14 - </w:t>
+        </w:r>
+        <w:r>
+          <w:rPr>
+            <w:rStyle w:val="Hyperlink"/>
+            <w:bCs/>
+            <w:noProof/>
+          </w:rPr>
+          <w:t>Código da função de normalização do valor de precipitação</w:t>
+        </w:r>
+        <w:r>
+          <w:rPr>
+            <w:noProof/>
+            <w:webHidden/>
+          </w:rPr>
+          <w:tab/>
+        </w:r>
+        <w:r>
+          <w:rPr>
+            <w:noProof/>
+            <w:webHidden/>
+          </w:rPr>
+          <w:fldChar w:fldCharType="begin"/>
+        </w:r>
+        <w:r>
+          <w:rPr>
+            <w:noProof/>
+            <w:webHidden/>
+          </w:rPr>
+          <w:instrText xml:space="preserve"> PAGEREF _Toc139117779 \h </w:instrText>
+        </w:r>
+        <w:r>
+          <w:rPr>
+            <w:noProof/>
+            <w:webHidden/>
+          </w:rPr>
+        </w:r>
+        <w:r>
+          <w:rPr>
+            <w:noProof/>
+            <w:webHidden/>
+          </w:rPr>
+          <w:fldChar w:fldCharType="separate"/>
+        </w:r>
+        <w:r>
+          <w:rPr>
+            <w:noProof/>
+            <w:webHidden/>
+          </w:rPr>
+          <w:t>18</w:t>
+        </w:r>
+        <w:r>
+          <w:rPr>
+            <w:noProof/>
+            <w:webHidden/>
+          </w:rPr>
+          <w:fldChar w:fldCharType="end"/>
+        </w:r>
+      </w:hyperlink>
+    </w:p>
+    <w:p>
+      <w:pPr>
+        <w:pStyle w:val="TableofFigures"/>
+        <w:tabs>
+          <w:tab w:val="right" w:leader="dot" w:pos="8777"/>
+        </w:tabs>
+        <w:rPr>
+          <w:rFonts w:asciiTheme="minorHAnsi" w:eastAsiaTheme="minorEastAsia" w:hAnsiTheme="minorHAnsi"/>
+          <w:noProof/>
+          <w:kern w:val="2"/>
+          <w:sz w:val="22"/>
+          <w:lang w:val="en-US"/>
+          <w14:ligatures w14:val="standardContextual"/>
+        </w:rPr>
+      </w:pPr>
+      <w:hyperlink r:id="rId14" w:anchor="_Toc139117780" w:history="1">
+        <w:r>
+          <w:rPr>
+            <w:rStyle w:val="Hyperlink"/>
+            <w:noProof/>
+          </w:rPr>
+          <w:t>Figura 15 - Texto ilustrativo da figura 1.</w:t>
+        </w:r>
+        <w:r>
+          <w:rPr>
+            <w:noProof/>
+            <w:webHidden/>
+          </w:rPr>
+          <w:tab/>
+        </w:r>
+        <w:r>
+          <w:rPr>
+            <w:noProof/>
+            <w:webHidden/>
+          </w:rPr>
+          <w:fldChar w:fldCharType="begin"/>
+        </w:r>
+        <w:r>
+          <w:rPr>
+            <w:noProof/>
+            <w:webHidden/>
+          </w:rPr>
+          <w:instrText xml:space="preserve"> PAGEREF _Toc139117780 \h </w:instrText>
+        </w:r>
+        <w:r>
+          <w:rPr>
+            <w:noProof/>
+            <w:webHidden/>
+          </w:rPr>
+        </w:r>
+        <w:r>
+          <w:rPr>
+            <w:noProof/>
+            <w:webHidden/>
+          </w:rPr>
+          <w:fldChar w:fldCharType="separate"/>
+        </w:r>
+        <w:r>
+          <w:rPr>
+            <w:noProof/>
+            <w:webHidden/>
+          </w:rPr>
+          <w:t>19</w:t>
+        </w:r>
+        <w:r>
+          <w:rPr>
+            <w:noProof/>
+            <w:webHidden/>
+          </w:rPr>
+          <w:fldChar w:fldCharType="end"/>
+        </w:r>
+      </w:hyperlink>
+    </w:p>
+    <w:p>
+      <w:pPr>
+        <w:pStyle w:val="TableofFigures"/>
+        <w:tabs>
+          <w:tab w:val="right" w:leader="dot" w:pos="8777"/>
+        </w:tabs>
+        <w:rPr>
+          <w:rFonts w:asciiTheme="minorHAnsi" w:eastAsiaTheme="minorEastAsia" w:hAnsiTheme="minorHAnsi"/>
+          <w:noProof/>
+          <w:kern w:val="2"/>
+          <w:sz w:val="22"/>
+          <w:lang w:val="en-US"/>
+          <w14:ligatures w14:val="standardContextual"/>
+        </w:rPr>
+      </w:pPr>
+      <w:hyperlink r:id="rId15" w:anchor="_Toc139117781" w:history="1">
+        <w:r>
+          <w:rPr>
+            <w:rStyle w:val="Hyperlink"/>
+            <w:noProof/>
+          </w:rPr>
+          <w:t>Figura 16 - Texto ilustrativo da figura 2.</w:t>
+        </w:r>
+        <w:r>
+          <w:rPr>
+            <w:noProof/>
+            <w:webHidden/>
+          </w:rPr>
+          <w:tab/>
+        </w:r>
+        <w:r>
+          <w:rPr>
+            <w:noProof/>
+            <w:webHidden/>
+          </w:rPr>
+          <w:fldChar w:fldCharType="begin"/>
+        </w:r>
+        <w:r>
+          <w:rPr>
+            <w:noProof/>
+            <w:webHidden/>
+          </w:rPr>
+          <w:instrText xml:space="preserve"> PAGEREF _Toc139117781 \h </w:instrText>
+        </w:r>
+        <w:r>
+          <w:rPr>
+            <w:noProof/>
+            <w:webHidden/>
+          </w:rPr>
+        </w:r>
+        <w:r>
+          <w:rPr>
+            <w:noProof/>
+            <w:webHidden/>
+          </w:rPr>
+          <w:fldChar w:fldCharType="separate"/>
+        </w:r>
+        <w:r>
+          <w:rPr>
+            <w:noProof/>
+            <w:webHidden/>
+          </w:rPr>
+          <w:t>19</w:t>
         </w:r>
         <w:r>
           <w:rPr>
@@ -4784,20 +5592,42 @@
             <w:vAlign w:val="center"/>
           </w:tcPr>
           <w:p>
+            <w:pPr>
+              <w:rPr>
+                <w:i/>
+                <w:iCs/>
+              </w:rPr>
+            </w:pPr>
             <w:proofErr w:type="spellStart"/>
             <w:r>
+              <w:rPr>
+                <w:i/>
+                <w:iCs/>
+              </w:rPr>
               <w:t>Application</w:t>
             </w:r>
             <w:proofErr w:type="spellEnd"/>
             <w:r>
+              <w:rPr>
+                <w:i/>
+                <w:iCs/>
+              </w:rPr>
               <w:t xml:space="preserve"> </w:t>
             </w:r>
             <w:proofErr w:type="spellStart"/>
             <w:r>
+              <w:rPr>
+                <w:i/>
+                <w:iCs/>
+              </w:rPr>
               <w:t>Programming</w:t>
             </w:r>
             <w:proofErr w:type="spellEnd"/>
             <w:r>
+              <w:rPr>
+                <w:i/>
+                <w:iCs/>
+              </w:rPr>
               <w:t xml:space="preserve"> Interface</w:t>
             </w:r>
           </w:p>
@@ -4821,12 +5651,26 @@
             <w:vAlign w:val="center"/>
           </w:tcPr>
           <w:p>
+            <w:pPr>
+              <w:rPr>
+                <w:i/>
+                <w:iCs/>
+              </w:rPr>
+            </w:pPr>
             <w:proofErr w:type="spellStart"/>
             <w:r>
+              <w:rPr>
+                <w:i/>
+                <w:iCs/>
+              </w:rPr>
               <w:t>Convolutional</w:t>
             </w:r>
             <w:proofErr w:type="spellEnd"/>
             <w:r>
+              <w:rPr>
+                <w:i/>
+                <w:iCs/>
+              </w:rPr>
               <w:t xml:space="preserve"> Neural Network</w:t>
             </w:r>
           </w:p>
@@ -4874,34 +5718,51 @@
             <w:vAlign w:val="center"/>
           </w:tcPr>
           <w:p>
+            <w:pPr>
+              <w:rPr>
+                <w:i/>
+                <w:iCs/>
+              </w:rPr>
+            </w:pPr>
             <w:proofErr w:type="spellStart"/>
             <w:r>
-              <w:t>I</w:t>
-            </w:r>
-            <w:r>
-              <w:t>ntegrated</w:t>
+              <w:rPr>
+                <w:i/>
+                <w:iCs/>
+              </w:rPr>
+              <w:t>Integrated</w:t>
             </w:r>
             <w:proofErr w:type="spellEnd"/>
             <w:r>
+              <w:rPr>
+                <w:i/>
+                <w:iCs/>
+              </w:rPr>
               <w:t xml:space="preserve"> </w:t>
             </w:r>
             <w:proofErr w:type="spellStart"/>
             <w:r>
-              <w:t>D</w:t>
-            </w:r>
-            <w:r>
-              <w:t>evelopment</w:t>
+              <w:rPr>
+                <w:i/>
+                <w:iCs/>
+              </w:rPr>
+              <w:t>Development</w:t>
             </w:r>
             <w:proofErr w:type="spellEnd"/>
             <w:r>
+              <w:rPr>
+                <w:i/>
+                <w:iCs/>
+              </w:rPr>
               <w:t xml:space="preserve"> </w:t>
             </w:r>
             <w:proofErr w:type="spellStart"/>
             <w:r>
-              <w:t>E</w:t>
-            </w:r>
-            <w:r>
-              <w:t>nvironment</w:t>
+              <w:rPr>
+                <w:i/>
+                <w:iCs/>
+              </w:rPr>
+              <w:t>Environment</w:t>
             </w:r>
             <w:proofErr w:type="spellEnd"/>
           </w:p>
@@ -4931,6 +5792,60 @@
           </w:p>
         </w:tc>
       </w:tr>
+      <w:tr>
+        <w:tc>
+          <w:tcPr>
+            <w:tcW w:w="1793" w:type="dxa"/>
+            <w:vAlign w:val="center"/>
+          </w:tcPr>
+          <w:p>
+            <w:proofErr w:type="spellStart"/>
+            <w:r>
+              <w:t>ReLU</w:t>
+            </w:r>
+            <w:proofErr w:type="spellEnd"/>
+          </w:p>
+        </w:tc>
+        <w:tc>
+          <w:tcPr>
+            <w:tcW w:w="6460" w:type="dxa"/>
+            <w:vAlign w:val="center"/>
+          </w:tcPr>
+          <w:p>
+            <w:pPr>
+              <w:rPr>
+                <w:i/>
+                <w:iCs/>
+              </w:rPr>
+            </w:pPr>
+            <w:proofErr w:type="spellStart"/>
+            <w:r>
+              <w:rPr>
+                <w:i/>
+                <w:iCs/>
+              </w:rPr>
+              <w:t>Rectified</w:t>
+            </w:r>
+            <w:proofErr w:type="spellEnd"/>
+            <w:r>
+              <w:rPr>
+                <w:i/>
+                <w:iCs/>
+              </w:rPr>
+              <w:t xml:space="preserve"> Linear </w:t>
+            </w:r>
+            <w:proofErr w:type="spellStart"/>
+            <w:r>
+              <w:rPr>
+                <w:i/>
+                <w:iCs/>
+              </w:rPr>
+              <w:t>Unit</w:t>
+            </w:r>
+            <w:proofErr w:type="spellEnd"/>
+          </w:p>
+        </w:tc>
+      </w:tr>
     </w:tbl>
     <w:p/>
     <w:p>
@@ -5210,19 +6125,47 @@
         <w:t xml:space="preserve"> </w:t>
       </w:r>
       <w:bookmarkStart w:id="28" w:name="_Toc139117679"/>
-      <w:r>
-        <w:t>Deep Learning</w:t>
+      <w:proofErr w:type="spellStart"/>
+      <w:r>
+        <w:t>Deep</w:t>
+      </w:r>
+      <w:proofErr w:type="spellEnd"/>
+      <w:r>
+        <w:t xml:space="preserve"> </w:t>
+      </w:r>
+      <w:proofErr w:type="spellStart"/>
+      <w:r>
+        <w:t>Learning</w:t>
       </w:r>
       <w:bookmarkEnd w:id="28"/>
-    </w:p>
-    <w:p>
-      <w:r>
-        <w:rPr>
-          <w:i/>
-          <w:iCs/>
-        </w:rPr>
-        <w:t>Deep Learning</w:t>
-      </w:r>
+      <w:proofErr w:type="spellEnd"/>
+    </w:p>
+    <w:p>
+      <w:proofErr w:type="spellStart"/>
+      <w:r>
+        <w:rPr>
+          <w:i/>
+          <w:iCs/>
+        </w:rPr>
+        <w:t>Deep</w:t>
+      </w:r>
+      <w:proofErr w:type="spellEnd"/>
+      <w:r>
+        <w:rPr>
+          <w:i/>
+          <w:iCs/>
+        </w:rPr>
+        <w:t xml:space="preserve"> </w:t>
+      </w:r>
+      <w:proofErr w:type="spellStart"/>
+      <w:r>
+        <w:rPr>
+          <w:i/>
+          <w:iCs/>
+        </w:rPr>
+        <w:t>Learning</w:t>
+      </w:r>
+      <w:proofErr w:type="spellEnd"/>
       <w:r>
         <w:t xml:space="preserve"> é uma téc</w:t>
       </w:r>
@@ -5238,13 +6181,31 @@
       <w:r>
         <w:t xml:space="preserve">que visa replicar o funcionamento do cérebro humano. Para explicar o </w:t>
       </w:r>
-      <w:r>
-        <w:rPr>
-          <w:i/>
-          <w:iCs/>
-        </w:rPr>
-        <w:t>Deep Learning</w:t>
-      </w:r>
+      <w:proofErr w:type="spellStart"/>
+      <w:r>
+        <w:rPr>
+          <w:i/>
+          <w:iCs/>
+        </w:rPr>
+        <w:t>Deep</w:t>
+      </w:r>
+      <w:proofErr w:type="spellEnd"/>
+      <w:r>
+        <w:rPr>
+          <w:i/>
+          <w:iCs/>
+        </w:rPr>
+        <w:t xml:space="preserve"> </w:t>
+      </w:r>
+      <w:proofErr w:type="spellStart"/>
+      <w:r>
+        <w:rPr>
+          <w:i/>
+          <w:iCs/>
+        </w:rPr>
+        <w:t>Learning</w:t>
+      </w:r>
+      <w:proofErr w:type="spellEnd"/>
       <w:r>
         <w:t xml:space="preserve"> de forma simples, envolve a construção de </w:t>
       </w:r>
@@ -5339,6 +6300,7 @@
           <w:bCs/>
         </w:rPr>
       </w:pPr>
+      <w:bookmarkStart w:id="29" w:name="_Toc139117766"/>
       <w:r>
         <w:t xml:space="preserve">Figura </w:t>
       </w:r>
@@ -5383,28 +6345,65 @@
         </w:rPr>
         <w:t xml:space="preserve"> camadas.</w:t>
       </w:r>
+      <w:bookmarkEnd w:id="29"/>
     </w:p>
     <w:p>
       <w:r>
         <w:t xml:space="preserve">O objetivo principal do </w:t>
       </w:r>
-      <w:r>
-        <w:rPr>
-          <w:i/>
-          <w:iCs/>
-        </w:rPr>
-        <w:t>Deep Learning</w:t>
-      </w:r>
+      <w:proofErr w:type="spellStart"/>
+      <w:r>
+        <w:rPr>
+          <w:i/>
+          <w:iCs/>
+        </w:rPr>
+        <w:t>Deep</w:t>
+      </w:r>
+      <w:proofErr w:type="spellEnd"/>
+      <w:r>
+        <w:rPr>
+          <w:i/>
+          <w:iCs/>
+        </w:rPr>
+        <w:t xml:space="preserve"> </w:t>
+      </w:r>
+      <w:proofErr w:type="spellStart"/>
+      <w:r>
+        <w:rPr>
+          <w:i/>
+          <w:iCs/>
+        </w:rPr>
+        <w:t>Learning</w:t>
+      </w:r>
+      <w:proofErr w:type="spellEnd"/>
       <w:r>
         <w:t xml:space="preserve"> é permitir que as máquinas façam previsões precisas e realizem tarefas sem a intervenção humana. Ao imitar o comportamento do cérebro humano, os algoritmos de </w:t>
       </w:r>
-      <w:r>
-        <w:rPr>
-          <w:i/>
-          <w:iCs/>
-        </w:rPr>
-        <w:t>Deep Learning</w:t>
-      </w:r>
+      <w:proofErr w:type="spellStart"/>
+      <w:r>
+        <w:rPr>
+          <w:i/>
+          <w:iCs/>
+        </w:rPr>
+        <w:t>Deep</w:t>
+      </w:r>
+      <w:proofErr w:type="spellEnd"/>
+      <w:r>
+        <w:rPr>
+          <w:i/>
+          <w:iCs/>
+        </w:rPr>
+        <w:t xml:space="preserve"> </w:t>
+      </w:r>
+      <w:proofErr w:type="spellStart"/>
+      <w:r>
+        <w:rPr>
+          <w:i/>
+          <w:iCs/>
+        </w:rPr>
+        <w:t>Learning</w:t>
+      </w:r>
+      <w:proofErr w:type="spellEnd"/>
       <w:r>
         <w:t xml:space="preserve"> podem processar e interpretar padrões e características complexas nos dados, permitindo-lhes identificar e classificar informações com uma precisão cada vez maior.</w:t>
       </w:r>
@@ -5413,23 +6412,59 @@
       <w:r>
         <w:t xml:space="preserve">A implementação da tecnologia de </w:t>
       </w:r>
-      <w:r>
-        <w:rPr>
-          <w:i/>
-          <w:iCs/>
-        </w:rPr>
-        <w:t>Deep Learning</w:t>
-      </w:r>
+      <w:proofErr w:type="spellStart"/>
+      <w:r>
+        <w:rPr>
+          <w:i/>
+          <w:iCs/>
+        </w:rPr>
+        <w:t>Deep</w:t>
+      </w:r>
+      <w:proofErr w:type="spellEnd"/>
+      <w:r>
+        <w:rPr>
+          <w:i/>
+          <w:iCs/>
+        </w:rPr>
+        <w:t xml:space="preserve"> </w:t>
+      </w:r>
+      <w:proofErr w:type="spellStart"/>
+      <w:r>
+        <w:rPr>
+          <w:i/>
+          <w:iCs/>
+        </w:rPr>
+        <w:t>Learning</w:t>
+      </w:r>
+      <w:proofErr w:type="spellEnd"/>
       <w:r>
         <w:t xml:space="preserve"> tem levado a avanços significativos em várias aplicações e serviços. Produtos e serviços do dia a dia, como assistentes virtuais, comandos de TV por voz e sistemas de deteção de fraude em cartões de crédito, dependem de algoritmos de </w:t>
       </w:r>
-      <w:r>
-        <w:rPr>
-          <w:i/>
-          <w:iCs/>
-        </w:rPr>
-        <w:t>Deep Learning</w:t>
-      </w:r>
+      <w:proofErr w:type="spellStart"/>
+      <w:r>
+        <w:rPr>
+          <w:i/>
+          <w:iCs/>
+        </w:rPr>
+        <w:t>Deep</w:t>
+      </w:r>
+      <w:proofErr w:type="spellEnd"/>
+      <w:r>
+        <w:rPr>
+          <w:i/>
+          <w:iCs/>
+        </w:rPr>
+        <w:t xml:space="preserve"> </w:t>
+      </w:r>
+      <w:proofErr w:type="spellStart"/>
+      <w:r>
+        <w:rPr>
+          <w:i/>
+          <w:iCs/>
+        </w:rPr>
+        <w:t>Learning</w:t>
+      </w:r>
+      <w:proofErr w:type="spellEnd"/>
       <w:r>
         <w:t xml:space="preserve">. Além disso, tecnologias emergentes, como carros </w:t>
       </w:r>
@@ -5439,13 +6474,31 @@
       <w:r>
         <w:t xml:space="preserve">, utilizam amplamente o </w:t>
       </w:r>
-      <w:r>
-        <w:rPr>
-          <w:i/>
-          <w:iCs/>
-        </w:rPr>
-        <w:t>Deep Learning</w:t>
-      </w:r>
+      <w:proofErr w:type="spellStart"/>
+      <w:r>
+        <w:rPr>
+          <w:i/>
+          <w:iCs/>
+        </w:rPr>
+        <w:t>Deep</w:t>
+      </w:r>
+      <w:proofErr w:type="spellEnd"/>
+      <w:r>
+        <w:rPr>
+          <w:i/>
+          <w:iCs/>
+        </w:rPr>
+        <w:t xml:space="preserve"> </w:t>
+      </w:r>
+      <w:proofErr w:type="spellStart"/>
+      <w:r>
+        <w:rPr>
+          <w:i/>
+          <w:iCs/>
+        </w:rPr>
+        <w:t>Learning</w:t>
+      </w:r>
+      <w:proofErr w:type="spellEnd"/>
       <w:r>
         <w:t xml:space="preserve"> para a sua operação.</w:t>
       </w:r>
@@ -5454,13 +6507,31 @@
       <w:r>
         <w:t xml:space="preserve">Ao aproveitar o potencial do </w:t>
       </w:r>
-      <w:r>
-        <w:rPr>
-          <w:i/>
-          <w:iCs/>
-        </w:rPr>
-        <w:t>Deep Learning</w:t>
-      </w:r>
+      <w:proofErr w:type="spellStart"/>
+      <w:r>
+        <w:rPr>
+          <w:i/>
+          <w:iCs/>
+        </w:rPr>
+        <w:t>Deep</w:t>
+      </w:r>
+      <w:proofErr w:type="spellEnd"/>
+      <w:r>
+        <w:rPr>
+          <w:i/>
+          <w:iCs/>
+        </w:rPr>
+        <w:t xml:space="preserve"> </w:t>
+      </w:r>
+      <w:proofErr w:type="spellStart"/>
+      <w:r>
+        <w:rPr>
+          <w:i/>
+          <w:iCs/>
+        </w:rPr>
+        <w:t>Learning</w:t>
+      </w:r>
+      <w:proofErr w:type="spellEnd"/>
       <w:r>
         <w:t>, as máquinas tornam</w:t>
       </w:r>
@@ -5490,12 +6561,12 @@
       <w:pPr>
         <w:pStyle w:val="Heading3"/>
       </w:pPr>
-      <w:bookmarkStart w:id="29" w:name="_Toc139117680"/>
+      <w:bookmarkStart w:id="30" w:name="_Toc139117680"/>
       <w:r>
         <w:lastRenderedPageBreak/>
         <w:t>O neurónio</w:t>
       </w:r>
-      <w:bookmarkEnd w:id="29"/>
+      <w:bookmarkEnd w:id="30"/>
     </w:p>
     <w:p>
       <w:r>
@@ -5579,6 +6650,7 @@
           <w:bCs/>
         </w:rPr>
       </w:pPr>
+      <w:bookmarkStart w:id="31" w:name="_Toc139117767"/>
       <w:r>
         <w:t xml:space="preserve">Figura </w:t>
       </w:r>
@@ -5599,6 +6671,7 @@
         </w:rPr>
         <w:t>O neurónio artificial</w:t>
       </w:r>
+      <w:bookmarkEnd w:id="31"/>
     </w:p>
     <w:p>
       <w:r>
@@ -5757,11 +6830,11 @@
       <w:pPr>
         <w:pStyle w:val="Heading3"/>
       </w:pPr>
-      <w:bookmarkStart w:id="30" w:name="_Toc139117681"/>
+      <w:bookmarkStart w:id="32" w:name="_Toc139117681"/>
       <w:r>
         <w:t>A rede neuronal</w:t>
       </w:r>
-      <w:bookmarkEnd w:id="30"/>
+      <w:bookmarkEnd w:id="32"/>
     </w:p>
     <w:p>
       <w:r>
@@ -5957,23 +7030,41 @@
       <w:pPr>
         <w:pStyle w:val="Heading3"/>
       </w:pPr>
-      <w:bookmarkStart w:id="31" w:name="_Toc139117682"/>
+      <w:bookmarkStart w:id="33" w:name="_Toc139117682"/>
       <w:r>
         <w:t>Aplicações</w:t>
       </w:r>
-      <w:bookmarkEnd w:id="31"/>
+      <w:bookmarkEnd w:id="33"/>
     </w:p>
     <w:p>
       <w:r>
         <w:t xml:space="preserve">As aplicações em </w:t>
       </w:r>
-      <w:r>
-        <w:rPr>
-          <w:i/>
-          <w:iCs/>
-        </w:rPr>
-        <w:t>Deep Learning</w:t>
-      </w:r>
+      <w:proofErr w:type="spellStart"/>
+      <w:r>
+        <w:rPr>
+          <w:i/>
+          <w:iCs/>
+        </w:rPr>
+        <w:t>Deep</w:t>
+      </w:r>
+      <w:proofErr w:type="spellEnd"/>
+      <w:r>
+        <w:rPr>
+          <w:i/>
+          <w:iCs/>
+        </w:rPr>
+        <w:t xml:space="preserve"> </w:t>
+      </w:r>
+      <w:proofErr w:type="spellStart"/>
+      <w:r>
+        <w:rPr>
+          <w:i/>
+          <w:iCs/>
+        </w:rPr>
+        <w:t>Learning</w:t>
+      </w:r>
+      <w:proofErr w:type="spellEnd"/>
       <w:r>
         <w:t xml:space="preserve"> estão presentes no nosso quotidiano, embora, na maioria dos casos, estão tão bem integradas nos produtos e serviços que os utilizadores não têm conhecimento do complexo processamento de dados que ocorre.</w:t>
       </w:r>
@@ -5999,26 +7090,62 @@
       <w:r>
         <w:t xml:space="preserve">Os algoritmos </w:t>
       </w:r>
-      <w:r>
-        <w:rPr>
-          <w:i/>
-          <w:iCs/>
-        </w:rPr>
-        <w:t>Deep Learning</w:t>
-      </w:r>
+      <w:proofErr w:type="spellStart"/>
+      <w:r>
+        <w:rPr>
+          <w:i/>
+          <w:iCs/>
+        </w:rPr>
+        <w:t>Deep</w:t>
+      </w:r>
+      <w:proofErr w:type="spellEnd"/>
+      <w:r>
+        <w:rPr>
+          <w:i/>
+          <w:iCs/>
+        </w:rPr>
+        <w:t xml:space="preserve"> </w:t>
+      </w:r>
+      <w:proofErr w:type="spellStart"/>
+      <w:r>
+        <w:rPr>
+          <w:i/>
+          <w:iCs/>
+        </w:rPr>
+        <w:t>Learning</w:t>
+      </w:r>
+      <w:proofErr w:type="spellEnd"/>
       <w:r>
         <w:t xml:space="preserve"> podem analisar e aprender com dados transacionais para identificar padrões perigosos que indiquem possíveis atividades fraudulentas ou criminosas. Aplicações de reconhecimento de voz, visão computacional e </w:t>
       </w:r>
       <w:r>
         <w:t xml:space="preserve">outras áreas do </w:t>
       </w:r>
-      <w:r>
-        <w:rPr>
-          <w:i/>
-          <w:iCs/>
-        </w:rPr>
-        <w:t>Deep Learning</w:t>
-      </w:r>
+      <w:proofErr w:type="spellStart"/>
+      <w:r>
+        <w:rPr>
+          <w:i/>
+          <w:iCs/>
+        </w:rPr>
+        <w:t>Deep</w:t>
+      </w:r>
+      <w:proofErr w:type="spellEnd"/>
+      <w:r>
+        <w:rPr>
+          <w:i/>
+          <w:iCs/>
+        </w:rPr>
+        <w:t xml:space="preserve"> </w:t>
+      </w:r>
+      <w:proofErr w:type="spellStart"/>
+      <w:r>
+        <w:rPr>
+          <w:i/>
+          <w:iCs/>
+        </w:rPr>
+        <w:t>Learning</w:t>
+      </w:r>
+      <w:proofErr w:type="spellEnd"/>
       <w:r>
         <w:t xml:space="preserve"> podem melhorar a eficiência e eficácia da análise investigativa, extraindo padrões e evidências </w:t>
       </w:r>
@@ -6066,13 +7193,31 @@
       <w:r>
         <w:t xml:space="preserve">Muitas organizações incorporam tecnologia com </w:t>
       </w:r>
-      <w:r>
-        <w:rPr>
-          <w:i/>
-          <w:iCs/>
-        </w:rPr>
-        <w:t>Deep Learning</w:t>
-      </w:r>
+      <w:proofErr w:type="spellStart"/>
+      <w:r>
+        <w:rPr>
+          <w:i/>
+          <w:iCs/>
+        </w:rPr>
+        <w:t>Deep</w:t>
+      </w:r>
+      <w:proofErr w:type="spellEnd"/>
+      <w:r>
+        <w:rPr>
+          <w:i/>
+          <w:iCs/>
+        </w:rPr>
+        <w:t xml:space="preserve"> </w:t>
+      </w:r>
+      <w:proofErr w:type="spellStart"/>
+      <w:r>
+        <w:rPr>
+          <w:i/>
+          <w:iCs/>
+        </w:rPr>
+        <w:t>Learning</w:t>
+      </w:r>
+      <w:proofErr w:type="spellEnd"/>
       <w:r>
         <w:t xml:space="preserve"> nos seus processos de atendimento ao cliente. Os </w:t>
       </w:r>
@@ -6243,13 +7388,31 @@
       <w:r>
         <w:t xml:space="preserve">A indústria da saúde tem se beneficiado imensamente das capacidades do </w:t>
       </w:r>
-      <w:r>
-        <w:rPr>
-          <w:i/>
-          <w:iCs/>
-        </w:rPr>
-        <w:t>Deep Learning</w:t>
-      </w:r>
+      <w:proofErr w:type="spellStart"/>
+      <w:r>
+        <w:rPr>
+          <w:i/>
+          <w:iCs/>
+        </w:rPr>
+        <w:t>Deep</w:t>
+      </w:r>
+      <w:proofErr w:type="spellEnd"/>
+      <w:r>
+        <w:rPr>
+          <w:i/>
+          <w:iCs/>
+        </w:rPr>
+        <w:t xml:space="preserve"> </w:t>
+      </w:r>
+      <w:proofErr w:type="spellStart"/>
+      <w:r>
+        <w:rPr>
+          <w:i/>
+          <w:iCs/>
+        </w:rPr>
+        <w:t>Learning</w:t>
+      </w:r>
+      <w:proofErr w:type="spellEnd"/>
       <w:r>
         <w:t xml:space="preserve"> desde a digitalização dos registos e imagens hospitalares. Aplicações de reconhecimento de imagens podem apoiar especialistas em imagiologia médica e radiologistas, ajudando-os a analisar e avaliar mais imagens em menos tempo.</w:t>
       </w:r>
@@ -6258,6 +7421,7 @@
       <w:r>
         <w:t xml:space="preserve">Estas são apenas algumas das aplicações reais que usam </w:t>
       </w:r>
+      <w:proofErr w:type="spellStart"/>
       <w:r>
         <w:rPr>
           <w:i/>
@@ -6265,9 +7429,11 @@
         </w:rPr>
         <w:t>Deep</w:t>
       </w:r>
+      <w:proofErr w:type="spellEnd"/>
       <w:r>
         <w:t xml:space="preserve"> </w:t>
       </w:r>
+      <w:proofErr w:type="spellStart"/>
       <w:r>
         <w:rPr>
           <w:i/>
@@ -6275,19 +7441,38 @@
         </w:rPr>
         <w:t>Learning</w:t>
       </w:r>
+      <w:proofErr w:type="spellEnd"/>
       <w:r>
         <w:t xml:space="preserve"> que estão a transformar diferentes setores da sociedade</w:t>
       </w:r>
       <w:r>
         <w:t xml:space="preserve">, melhorando a eficiência, precisão e qualidade dos serviços prestados. Com o avanço contínuo da tecnologia, espera-se que o campo do </w:t>
       </w:r>
-      <w:r>
-        <w:rPr>
-          <w:i/>
-          <w:iCs/>
-        </w:rPr>
-        <w:t>Deep Learning</w:t>
-      </w:r>
+      <w:proofErr w:type="spellStart"/>
+      <w:r>
+        <w:rPr>
+          <w:i/>
+          <w:iCs/>
+        </w:rPr>
+        <w:t>Deep</w:t>
+      </w:r>
+      <w:proofErr w:type="spellEnd"/>
+      <w:r>
+        <w:rPr>
+          <w:i/>
+          <w:iCs/>
+        </w:rPr>
+        <w:t xml:space="preserve"> </w:t>
+      </w:r>
+      <w:proofErr w:type="spellStart"/>
+      <w:r>
+        <w:rPr>
+          <w:i/>
+          <w:iCs/>
+        </w:rPr>
+        <w:t>Learning</w:t>
+      </w:r>
+      <w:proofErr w:type="spellEnd"/>
       <w:r>
         <w:t xml:space="preserve"> continue a evoluir e a encontrar novas formas de melhorar a nossa vida diária.</w:t>
       </w:r>
@@ -6296,7 +7481,7 @@
       <w:pPr>
         <w:pStyle w:val="Heading2"/>
       </w:pPr>
-      <w:bookmarkStart w:id="32" w:name="_Toc139117683"/>
+      <w:bookmarkStart w:id="34" w:name="_Toc139117683"/>
       <w:proofErr w:type="spellStart"/>
       <w:r>
         <w:rPr>
@@ -6327,7 +7512,7 @@
         </w:rPr>
         <w:t>Network</w:t>
       </w:r>
-      <w:bookmarkEnd w:id="32"/>
+      <w:bookmarkEnd w:id="34"/>
     </w:p>
     <w:p>
       <w:pPr>
@@ -6463,6 +7648,7 @@
           <w:lang w:val="pt-BR"/>
         </w:rPr>
       </w:pPr>
+      <w:bookmarkStart w:id="35" w:name="_Toc139117768"/>
       <w:r>
         <w:t xml:space="preserve">Figura </w:t>
       </w:r>
@@ -6486,6 +7672,7 @@
         </w:rPr>
         <w:t>pixels</w:t>
       </w:r>
+      <w:bookmarkEnd w:id="35"/>
     </w:p>
     <w:p>
       <w:r>
@@ -6501,7 +7688,7 @@
           <w:lang w:val="pt-BR"/>
         </w:rPr>
       </w:pPr>
-      <w:bookmarkStart w:id="33" w:name="_Toc139117684"/>
+      <w:bookmarkStart w:id="36" w:name="_Toc139117684"/>
       <w:proofErr w:type="spellStart"/>
       <w:r>
         <w:rPr>
@@ -6527,7 +7714,7 @@
         </w:rPr>
         <w:t>Layer</w:t>
       </w:r>
-      <w:bookmarkEnd w:id="33"/>
+      <w:bookmarkEnd w:id="36"/>
       <w:proofErr w:type="spellEnd"/>
     </w:p>
     <w:p>
@@ -6684,6 +7871,7 @@
           <w:i/>
         </w:rPr>
       </w:pPr>
+      <w:bookmarkStart w:id="37" w:name="_Toc139117769"/>
       <w:r>
         <w:t xml:space="preserve">Figura </w:t>
       </w:r>
@@ -6722,6 +7910,7 @@
         </w:rPr>
         <w:t>Layer</w:t>
       </w:r>
+      <w:bookmarkEnd w:id="37"/>
       <w:proofErr w:type="spellEnd"/>
     </w:p>
     <w:p>
@@ -6738,7 +7927,7 @@
           <w:lang w:val="pt-BR"/>
         </w:rPr>
       </w:pPr>
-      <w:bookmarkStart w:id="34" w:name="_Toc139117685"/>
+      <w:bookmarkStart w:id="38" w:name="_Toc139117685"/>
       <w:proofErr w:type="spellStart"/>
       <w:r>
         <w:rPr>
@@ -6766,7 +7955,7 @@
         </w:rPr>
         <w:t>Layer</w:t>
       </w:r>
-      <w:bookmarkEnd w:id="34"/>
+      <w:bookmarkEnd w:id="38"/>
       <w:proofErr w:type="spellEnd"/>
     </w:p>
     <w:p>
@@ -7078,6 +8267,7 @@
           <w:i/>
         </w:rPr>
       </w:pPr>
+      <w:bookmarkStart w:id="39" w:name="_Toc139117770"/>
       <w:r>
         <w:t xml:space="preserve">Figura </w:t>
       </w:r>
@@ -7132,6 +8322,7 @@
         </w:rPr>
         <w:t>types</w:t>
       </w:r>
+      <w:bookmarkEnd w:id="39"/>
       <w:proofErr w:type="spellEnd"/>
     </w:p>
     <w:p>
@@ -7148,7 +8339,7 @@
           <w:iCs/>
         </w:rPr>
       </w:pPr>
-      <w:bookmarkStart w:id="35" w:name="_Toc139117686"/>
+      <w:bookmarkStart w:id="40" w:name="_Toc139117686"/>
       <w:proofErr w:type="spellStart"/>
       <w:r>
         <w:rPr>
@@ -7181,7 +8372,7 @@
         </w:rPr>
         <w:t>layer</w:t>
       </w:r>
-      <w:bookmarkEnd w:id="35"/>
+      <w:bookmarkEnd w:id="40"/>
       <w:proofErr w:type="spellEnd"/>
     </w:p>
     <w:p>
@@ -7327,12 +8518,12 @@
       <w:pPr>
         <w:pStyle w:val="Heading1"/>
       </w:pPr>
-      <w:bookmarkStart w:id="36" w:name="_Toc139117687"/>
+      <w:bookmarkStart w:id="41" w:name="_Toc139117687"/>
       <w:r>
         <w:lastRenderedPageBreak/>
         <w:t>Descrição do processo</w:t>
       </w:r>
-      <w:bookmarkEnd w:id="36"/>
+      <w:bookmarkEnd w:id="41"/>
     </w:p>
     <w:p>
       <w:pPr>
@@ -7341,7 +8532,7 @@
       <w:r>
         <w:t xml:space="preserve"> </w:t>
       </w:r>
-      <w:bookmarkStart w:id="37" w:name="_Toc139117688"/>
+      <w:bookmarkStart w:id="42" w:name="_Toc139117688"/>
       <w:r>
         <w:t xml:space="preserve">Ferramentas </w:t>
       </w:r>
@@ -7351,7 +8542,7 @@
       <w:r>
         <w:t>tilizadas</w:t>
       </w:r>
-      <w:bookmarkEnd w:id="37"/>
+      <w:bookmarkEnd w:id="42"/>
     </w:p>
     <w:p>
       <w:r>
@@ -7433,7 +8624,7 @@
       <w:pPr>
         <w:pStyle w:val="Heading3"/>
       </w:pPr>
-      <w:bookmarkStart w:id="38" w:name="_Toc139117689"/>
+      <w:bookmarkStart w:id="43" w:name="_Toc139117689"/>
       <w:r>
         <w:rPr>
           <w:i/>
@@ -7451,7 +8642,7 @@
         </w:rPr>
         <w:t>Desktop</w:t>
       </w:r>
-      <w:bookmarkEnd w:id="38"/>
+      <w:bookmarkEnd w:id="43"/>
     </w:p>
     <w:p>
       <w:r>
@@ -7756,8 +8947,9 @@
       <w:pPr>
         <w:pStyle w:val="Caption"/>
       </w:pPr>
-      <w:bookmarkStart w:id="39" w:name="_Ref139031227"/>
-      <w:bookmarkStart w:id="40" w:name="_Ref139031217"/>
+      <w:bookmarkStart w:id="44" w:name="_Ref139031227"/>
+      <w:bookmarkStart w:id="45" w:name="_Ref139031217"/>
+      <w:bookmarkStart w:id="46" w:name="_Toc139117771"/>
       <w:r>
         <w:t xml:space="preserve">Figura </w:t>
       </w:r>
@@ -7769,7 +8961,7 @@
           <w:t>6</w:t>
         </w:r>
       </w:fldSimple>
-      <w:bookmarkEnd w:id="39"/>
+      <w:bookmarkEnd w:id="44"/>
       <w:r>
         <w:t xml:space="preserve"> - </w:t>
       </w:r>
@@ -7782,19 +8974,21 @@
         </w:rPr>
         <w:t>GitHub Desktop</w:t>
       </w:r>
-      <w:bookmarkEnd w:id="40"/>
+      <w:bookmarkEnd w:id="45"/>
+      <w:bookmarkEnd w:id="46"/>
     </w:p>
     <w:p>
       <w:pPr>
         <w:pStyle w:val="Heading3"/>
       </w:pPr>
-      <w:bookmarkStart w:id="41" w:name="_Toc139117690"/>
-      <w:proofErr w:type="spellStart"/>
-      <w:r>
-        <w:rPr>
-          <w:i/>
-          <w:iCs/>
-        </w:rPr>
+      <w:bookmarkStart w:id="47" w:name="_Toc139117690"/>
+      <w:proofErr w:type="spellStart"/>
+      <w:r>
+        <w:rPr>
+          <w:i/>
+          <w:iCs/>
+        </w:rPr>
+        <w:lastRenderedPageBreak/>
         <w:t>Jupyter</w:t>
       </w:r>
       <w:proofErr w:type="spellEnd"/>
@@ -7808,7 +9002,7 @@
         </w:rPr>
         <w:t>Notebook</w:t>
       </w:r>
-      <w:bookmarkEnd w:id="41"/>
+      <w:bookmarkEnd w:id="47"/>
     </w:p>
     <w:p>
       <w:r>
@@ -8036,6 +9230,7 @@
       <w:pPr>
         <w:pStyle w:val="Caption"/>
       </w:pPr>
+      <w:bookmarkStart w:id="48" w:name="_Toc139117772"/>
       <w:r>
         <w:t xml:space="preserve">Figura </w:t>
       </w:r>
@@ -8070,6 +9265,7 @@
         </w:rPr>
         <w:t xml:space="preserve"> Notebook</w:t>
       </w:r>
+      <w:bookmarkEnd w:id="48"/>
     </w:p>
     <w:p>
       <w:pPr>
@@ -8079,7 +9275,7 @@
           <w:iCs/>
         </w:rPr>
       </w:pPr>
-      <w:bookmarkStart w:id="42" w:name="_Toc139117691"/>
+      <w:bookmarkStart w:id="49" w:name="_Toc139117691"/>
       <w:r>
         <w:rPr>
           <w:i/>
@@ -8107,7 +9303,7 @@
         </w:rPr>
         <w:t>Code</w:t>
       </w:r>
-      <w:bookmarkEnd w:id="42"/>
+      <w:bookmarkEnd w:id="49"/>
       <w:proofErr w:type="spellEnd"/>
     </w:p>
     <w:p>
@@ -8266,6 +9462,7 @@
     </w:p>
     <w:p>
       <w:r>
+        <w:lastRenderedPageBreak/>
         <w:t xml:space="preserve">Uma característica notável deste </w:t>
       </w:r>
       <w:r>
@@ -8315,19 +9512,23 @@
       <w:pPr>
         <w:pStyle w:val="Heading2"/>
       </w:pPr>
-      <w:bookmarkStart w:id="43" w:name="_Toc139117692"/>
-      <w:proofErr w:type="spellStart"/>
-      <w:r>
+      <w:bookmarkStart w:id="50" w:name="_Toc139117692"/>
+      <w:r>
+        <w:t xml:space="preserve"> </w:t>
+      </w:r>
+      <w:proofErr w:type="spellStart"/>
+      <w:r>
+        <w:rPr>
+          <w:i/>
+          <w:iCs/>
+        </w:rPr>
         <w:t>Dataset</w:t>
       </w:r>
       <w:proofErr w:type="spellEnd"/>
       <w:r>
         <w:t xml:space="preserve"> utilizado</w:t>
       </w:r>
-      <w:bookmarkEnd w:id="43"/>
-      <w:r>
-        <w:br/>
-      </w:r>
+      <w:bookmarkEnd w:id="50"/>
     </w:p>
     <w:p>
       <w:r>
@@ -8375,13 +9576,7 @@
         <w:t xml:space="preserve"> sendo disponibilizadas apenas imagens com duração</w:t>
       </w:r>
       <w:r>
-        <w:t xml:space="preserve"> </w:t>
-      </w:r>
-      <w:r>
-        <w:t>máxim</w:t>
-      </w:r>
-      <w:r>
-        <w:t>a</w:t>
+        <w:t xml:space="preserve"> máxima</w:t>
       </w:r>
       <w:r>
         <w:t xml:space="preserve"> de cerca de um mê</w:t>
@@ -8443,7 +9638,8 @@
       <w:pPr>
         <w:pStyle w:val="Caption"/>
       </w:pPr>
-      <w:bookmarkStart w:id="44" w:name="_Ref139115789"/>
+      <w:bookmarkStart w:id="51" w:name="_Ref139115789"/>
+      <w:bookmarkStart w:id="52" w:name="_Toc139117773"/>
       <w:r>
         <w:t xml:space="preserve">Figura </w:t>
       </w:r>
@@ -8455,7 +9651,7 @@
           <w:t>8</w:t>
         </w:r>
       </w:fldSimple>
-      <w:bookmarkEnd w:id="44"/>
+      <w:bookmarkEnd w:id="51"/>
       <w:r>
         <w:t xml:space="preserve"> - </w:t>
       </w:r>
@@ -8476,6 +9672,7 @@
         </w:rPr>
         <w:t>dataset</w:t>
       </w:r>
+      <w:bookmarkEnd w:id="52"/>
       <w:proofErr w:type="spellEnd"/>
     </w:p>
     <w:p>
@@ -8498,19 +9695,7 @@
         <w:t xml:space="preserve"> </w:t>
       </w:r>
       <w:r>
-        <w:t xml:space="preserve">são fornecidos </w:t>
-      </w:r>
-      <w:r>
-        <w:t>os das</w:t>
-      </w:r>
-      <w:r>
-        <w:t xml:space="preserve"> 3 horas antecedentes </w:t>
-      </w:r>
-      <w:r>
-        <w:t xml:space="preserve">à hora certa </w:t>
-      </w:r>
-      <w:r>
-        <w:t xml:space="preserve">mais recente. Por exemplo, se for feito um pedido à </w:t>
+        <w:t xml:space="preserve">são fornecidos os das 3 horas antecedentes à hora certa mais recente. Por exemplo, se for feito um pedido à </w:t>
       </w:r>
       <w:r>
         <w:rPr>
@@ -8596,6 +9781,7 @@
         <w:rPr>
           <w:noProof/>
         </w:rPr>
+        <w:lastRenderedPageBreak/>
         <w:drawing>
           <wp:inline distT="0" distB="0" distL="0" distR="0" wp14:anchorId="73EE44DF" wp14:editId="41665145">
             <wp:extent cx="2979420" cy="1775497"/>
@@ -8641,6 +9827,7 @@
           <w:bCs/>
         </w:rPr>
       </w:pPr>
+      <w:bookmarkStart w:id="53" w:name="_Toc139117774"/>
       <w:r>
         <w:t xml:space="preserve">Figura </w:t>
       </w:r>
@@ -8678,6 +9865,7 @@
         </w:rPr>
         <w:t xml:space="preserve"> pretos das imagens</w:t>
       </w:r>
+      <w:bookmarkEnd w:id="53"/>
     </w:p>
     <w:p>
       <w:pPr>
@@ -8725,7 +9913,7 @@
       <w:pPr>
         <w:pStyle w:val="Heading3"/>
       </w:pPr>
-      <w:bookmarkStart w:id="45" w:name="_Toc139117693"/>
+      <w:bookmarkStart w:id="54" w:name="_Toc139117693"/>
       <w:r>
         <w:rPr>
           <w:i/>
@@ -8744,7 +9932,7 @@
         </w:rPr>
         <w:t>augmentation</w:t>
       </w:r>
-      <w:bookmarkEnd w:id="45"/>
+      <w:bookmarkEnd w:id="54"/>
       <w:proofErr w:type="spellEnd"/>
     </w:p>
     <w:p>
@@ -8785,6 +9973,7 @@
       <w:r>
         <w:t xml:space="preserve">o </w:t>
       </w:r>
+      <w:proofErr w:type="spellStart"/>
       <w:r>
         <w:rPr>
           <w:i/>
@@ -8792,6 +9981,7 @@
         </w:rPr>
         <w:t>dataset</w:t>
       </w:r>
+      <w:proofErr w:type="spellEnd"/>
       <w:r>
         <w:t xml:space="preserve"> de treino</w:t>
       </w:r>
@@ -8906,6 +10096,7 @@
         <w:rPr>
           <w:noProof/>
         </w:rPr>
+        <w:lastRenderedPageBreak/>
         <w:drawing>
           <wp:inline distT="0" distB="0" distL="0" distR="0" wp14:anchorId="598F8C8E" wp14:editId="2DD57CD5">
             <wp:extent cx="3619500" cy="2555111"/>
@@ -8951,7 +10142,7 @@
           <w:bCs/>
         </w:rPr>
       </w:pPr>
-      <w:bookmarkStart w:id="46" w:name="_Toc138430236"/>
+      <w:bookmarkStart w:id="55" w:name="_Toc139117775"/>
       <w:r>
         <w:t xml:space="preserve">Figura </w:t>
       </w:r>
@@ -8987,7 +10178,7 @@
         </w:rPr>
         <w:t xml:space="preserve"> a imagem para baixo</w:t>
       </w:r>
-      <w:bookmarkEnd w:id="46"/>
+      <w:bookmarkEnd w:id="55"/>
     </w:p>
     <w:p>
       <w:pPr>
@@ -9018,6 +10209,7 @@
         </w:numPr>
       </w:pPr>
       <w:r>
+        <w:lastRenderedPageBreak/>
         <w:t xml:space="preserve">Deslocamento da imagem em 20 </w:t>
       </w:r>
       <w:r>
@@ -9092,7 +10284,7 @@
           <w:bCs/>
         </w:rPr>
       </w:pPr>
-      <w:bookmarkStart w:id="47" w:name="_Toc138430237"/>
+      <w:bookmarkStart w:id="56" w:name="_Toc139117776"/>
       <w:r>
         <w:t xml:space="preserve">Figura </w:t>
       </w:r>
@@ -9112,9 +10304,23 @@
           <w:b w:val="0"/>
           <w:bCs/>
         </w:rPr>
-        <w:t>Código da função para deslocar a foto para a esquerda</w:t>
-      </w:r>
-      <w:bookmarkEnd w:id="47"/>
+        <w:t xml:space="preserve">Código da função para deslocar a </w:t>
+      </w:r>
+      <w:r>
+        <w:rPr>
+          <w:b w:val="0"/>
+          <w:bCs/>
+        </w:rPr>
+        <w:t>imagem</w:t>
+      </w:r>
+      <w:r>
+        <w:rPr>
+          <w:b w:val="0"/>
+          <w:bCs/>
+        </w:rPr>
+        <w:t xml:space="preserve"> para a esquerda</w:t>
+      </w:r>
+      <w:bookmarkEnd w:id="56"/>
     </w:p>
     <w:p>
       <w:pPr>
@@ -9199,7 +10405,7 @@
           <w:bCs/>
         </w:rPr>
       </w:pPr>
-      <w:bookmarkStart w:id="48" w:name="_Toc138430238"/>
+      <w:bookmarkStart w:id="57" w:name="_Toc139117777"/>
       <w:r>
         <w:t xml:space="preserve">Figura </w:t>
       </w:r>
@@ -9219,9 +10425,23 @@
           <w:b w:val="0"/>
           <w:bCs/>
         </w:rPr>
-        <w:t>Código para deslocar a imagem para a direita</w:t>
-      </w:r>
-      <w:bookmarkEnd w:id="48"/>
+        <w:t xml:space="preserve">Código </w:t>
+      </w:r>
+      <w:r>
+        <w:rPr>
+          <w:b w:val="0"/>
+          <w:bCs/>
+        </w:rPr>
+        <w:t xml:space="preserve">da função </w:t>
+      </w:r>
+      <w:r>
+        <w:rPr>
+          <w:b w:val="0"/>
+          <w:bCs/>
+        </w:rPr>
+        <w:t>para deslocar a imagem para a direita</w:t>
+      </w:r>
+      <w:bookmarkEnd w:id="57"/>
     </w:p>
     <w:p>
       <w:pPr>
@@ -9242,6 +10462,7 @@
         </w:numPr>
       </w:pPr>
       <w:r>
+        <w:lastRenderedPageBreak/>
         <w:t>Rotação da imagem original em 1 grau;</w:t>
       </w:r>
     </w:p>
@@ -9295,7 +10516,7 @@
       <w:pPr>
         <w:pStyle w:val="Caption"/>
       </w:pPr>
-      <w:bookmarkStart w:id="49" w:name="_Toc138430239"/>
+      <w:bookmarkStart w:id="58" w:name="_Toc139117778"/>
       <w:r>
         <w:t xml:space="preserve">Figura </w:t>
       </w:r>
@@ -9317,7 +10538,7 @@
         </w:rPr>
         <w:t>Código da função para rodar a imagem</w:t>
       </w:r>
-      <w:bookmarkEnd w:id="49"/>
+      <w:bookmarkEnd w:id="58"/>
     </w:p>
     <w:p>
       <w:pPr>
@@ -9396,11 +10617,11 @@
       <w:pPr>
         <w:pStyle w:val="Heading3"/>
       </w:pPr>
-      <w:bookmarkStart w:id="50" w:name="_Toc139117694"/>
+      <w:bookmarkStart w:id="59" w:name="_Toc139117694"/>
       <w:r>
         <w:t>Normalização dos dados</w:t>
       </w:r>
-      <w:bookmarkEnd w:id="50"/>
+      <w:bookmarkEnd w:id="59"/>
     </w:p>
     <w:p>
       <w:r>
@@ -9415,6 +10636,7 @@
     </w:p>
     <w:p>
       <w:r>
+        <w:lastRenderedPageBreak/>
         <w:t>A fórmula utilizada para essa normalização foi a seguinte:</w:t>
       </w:r>
     </w:p>
@@ -9519,31 +10741,18 @@
       <w:pPr>
         <w:pStyle w:val="Caption"/>
       </w:pPr>
-      <w:bookmarkStart w:id="51" w:name="_Toc138430240"/>
+      <w:bookmarkStart w:id="60" w:name="_Toc139117779"/>
       <w:r>
         <w:t xml:space="preserve">Figura </w:t>
       </w:r>
-      <w:r>
-        <w:fldChar w:fldCharType="begin"/>
-      </w:r>
-      <w:r>
-        <w:instrText xml:space="preserve"> SEQ Figura \* ARABIC </w:instrText>
-      </w:r>
-      <w:r>
-        <w:fldChar w:fldCharType="separate"/>
-      </w:r>
-      <w:r>
-        <w:rPr>
-          <w:noProof/>
-        </w:rPr>
-        <w:t>14</w:t>
-      </w:r>
-      <w:r>
-        <w:rPr>
-          <w:noProof/>
-        </w:rPr>
-        <w:fldChar w:fldCharType="end"/>
-      </w:r>
+      <w:fldSimple w:instr=" SEQ Figura \* ARABIC ">
+        <w:r>
+          <w:rPr>
+            <w:noProof/>
+          </w:rPr>
+          <w:t>14</w:t>
+        </w:r>
+      </w:fldSimple>
       <w:r>
         <w:t xml:space="preserve"> - </w:t>
       </w:r>
@@ -9554,7 +10763,7 @@
         </w:rPr>
         <w:t>Código da função de normalização do valor de precipitação</w:t>
       </w:r>
-      <w:bookmarkEnd w:id="51"/>
+      <w:bookmarkEnd w:id="60"/>
     </w:p>
     <w:p>
       <w:r>
@@ -9733,31 +10942,18 @@
           <w:bCs/>
         </w:rPr>
       </w:pPr>
-      <w:bookmarkStart w:id="52" w:name="_Toc138430216"/>
+      <w:bookmarkStart w:id="61" w:name="_Toc138430216"/>
       <w:r>
         <w:t xml:space="preserve">Tabela </w:t>
       </w:r>
-      <w:r>
-        <w:fldChar w:fldCharType="begin"/>
-      </w:r>
-      <w:r>
-        <w:instrText xml:space="preserve"> SEQ Tabela \* ARABIC </w:instrText>
-      </w:r>
-      <w:r>
-        <w:fldChar w:fldCharType="separate"/>
-      </w:r>
-      <w:r>
-        <w:rPr>
-          <w:noProof/>
-        </w:rPr>
-        <w:t>1</w:t>
-      </w:r>
-      <w:r>
-        <w:rPr>
-          <w:noProof/>
-        </w:rPr>
-        <w:fldChar w:fldCharType="end"/>
-      </w:r>
+      <w:fldSimple w:instr=" SEQ Tabela \* ARABIC ">
+        <w:r>
+          <w:rPr>
+            <w:noProof/>
+          </w:rPr>
+          <w:t>1</w:t>
+        </w:r>
+      </w:fldSimple>
       <w:r>
         <w:t xml:space="preserve"> – </w:t>
       </w:r>
@@ -9767,11 +10963,23 @@
         </w:rPr>
         <w:t>Total de dados obtidos</w:t>
       </w:r>
-      <w:bookmarkEnd w:id="52"/>
-    </w:p>
-    <w:p>
-      <w:r>
-        <w:t xml:space="preserve">Estas imagens foram utilizadas tanto para o treino quanto para os </w:t>
+      <w:bookmarkEnd w:id="61"/>
+    </w:p>
+    <w:p>
+      <w:r>
+        <w:t xml:space="preserve">Estas imagens </w:t>
+      </w:r>
+      <w:r>
+        <w:t xml:space="preserve">e valores </w:t>
+      </w:r>
+      <w:r>
+        <w:t>foram utilizad</w:t>
+      </w:r>
+      <w:r>
+        <w:t>o</w:t>
+      </w:r>
+      <w:r>
+        <w:t xml:space="preserve">s tanto para o treino quanto para os </w:t>
       </w:r>
       <w:r>
         <w:t>testes</w:t>
@@ -9792,9 +11000,878 @@
         <w:t xml:space="preserve"> construído. </w:t>
       </w:r>
     </w:p>
-    <w:p/>
-    <w:p/>
-    <w:p/>
+    <w:p>
+      <w:pPr>
+        <w:pStyle w:val="Heading2"/>
+      </w:pPr>
+      <w:r>
+        <w:t xml:space="preserve"> Construção do modelo</w:t>
+      </w:r>
+    </w:p>
+    <w:p>
+      <w:pPr>
+        <w:pStyle w:val="Heading3"/>
+      </w:pPr>
+      <w:r>
+        <w:t>Arquitetura do modelo</w:t>
+      </w:r>
+    </w:p>
+    <w:p>
+      <w:r>
+        <w:t xml:space="preserve">A versão final do modelo é constituída por um total de treze camadas. Primeiramente, para receber o </w:t>
+      </w:r>
+      <w:r>
+        <w:rPr>
+          <w:i/>
+          <w:iCs/>
+        </w:rPr>
+        <w:t>input</w:t>
+      </w:r>
+      <w:r>
+        <w:t xml:space="preserve">, </w:t>
+      </w:r>
+      <w:r>
+        <w:t>existe</w:t>
+      </w:r>
+      <w:r>
+        <w:t xml:space="preserve"> uma camada </w:t>
+      </w:r>
+      <w:proofErr w:type="spellStart"/>
+      <w:r>
+        <w:t>Convolucional</w:t>
+      </w:r>
+      <w:proofErr w:type="spellEnd"/>
+      <w:r>
+        <w:t xml:space="preserve"> 2D com </w:t>
+      </w:r>
+      <w:r>
+        <w:t>dezasseis</w:t>
+      </w:r>
+      <w:r>
+        <w:t xml:space="preserve"> neurónios,</w:t>
+      </w:r>
+      <w:r>
+        <w:t xml:space="preserve"> um </w:t>
+      </w:r>
+      <w:proofErr w:type="spellStart"/>
+      <w:r>
+        <w:rPr>
+          <w:i/>
+          <w:iCs/>
+        </w:rPr>
+        <w:t>max</w:t>
+      </w:r>
+      <w:proofErr w:type="spellEnd"/>
+      <w:r>
+        <w:rPr>
+          <w:i/>
+          <w:iCs/>
+        </w:rPr>
+        <w:t xml:space="preserve"> </w:t>
+      </w:r>
+      <w:proofErr w:type="spellStart"/>
+      <w:r>
+        <w:rPr>
+          <w:i/>
+          <w:iCs/>
+        </w:rPr>
+        <w:t>pooling</w:t>
+      </w:r>
+      <w:proofErr w:type="spellEnd"/>
+      <w:r>
+        <w:rPr>
+          <w:i/>
+          <w:iCs/>
+        </w:rPr>
+        <w:t xml:space="preserve"> </w:t>
+      </w:r>
+      <w:proofErr w:type="spellStart"/>
+      <w:r>
+        <w:rPr>
+          <w:i/>
+          <w:iCs/>
+        </w:rPr>
+        <w:t>size</w:t>
+      </w:r>
+      <w:proofErr w:type="spellEnd"/>
+      <w:r>
+        <w:t xml:space="preserve"> de (2,2), a </w:t>
+      </w:r>
+      <w:proofErr w:type="spellStart"/>
+      <w:r>
+        <w:rPr>
+          <w:i/>
+          <w:iCs/>
+        </w:rPr>
+        <w:t>R</w:t>
+      </w:r>
+      <w:r>
+        <w:rPr>
+          <w:i/>
+          <w:iCs/>
+        </w:rPr>
+        <w:t>eL</w:t>
+      </w:r>
+      <w:r>
+        <w:rPr>
+          <w:i/>
+          <w:iCs/>
+        </w:rPr>
+        <w:t>U</w:t>
+      </w:r>
+      <w:proofErr w:type="spellEnd"/>
+      <w:r>
+        <w:t xml:space="preserve"> como função de ativação e, por fim,</w:t>
+      </w:r>
+      <w:r>
+        <w:t xml:space="preserve"> </w:t>
+      </w:r>
+      <w:r>
+        <w:t xml:space="preserve">um </w:t>
+      </w:r>
+      <w:r>
+        <w:rPr>
+          <w:i/>
+          <w:iCs/>
+        </w:rPr>
+        <w:t>input</w:t>
+      </w:r>
+      <w:r>
+        <w:t xml:space="preserve"> </w:t>
+      </w:r>
+      <w:proofErr w:type="spellStart"/>
+      <w:r>
+        <w:rPr>
+          <w:i/>
+          <w:iCs/>
+        </w:rPr>
+        <w:t>shape</w:t>
+      </w:r>
+      <w:proofErr w:type="spellEnd"/>
+      <w:r>
+        <w:t xml:space="preserve"> de cem por cem </w:t>
+      </w:r>
+      <w:r>
+        <w:rPr>
+          <w:i/>
+          <w:iCs/>
+        </w:rPr>
+        <w:t>pixels</w:t>
+      </w:r>
+      <w:r>
+        <w:t xml:space="preserve"> com quatros canais, dado que, as imagens fornecidas pelo IPMA, vêm no formato </w:t>
+      </w:r>
+      <w:r>
+        <w:rPr>
+          <w:i/>
+          <w:iCs/>
+        </w:rPr>
+        <w:t>RGBA</w:t>
+      </w:r>
+      <w:r>
+        <w:t xml:space="preserve">. De seguida, outra camada </w:t>
+      </w:r>
+      <w:proofErr w:type="spellStart"/>
+      <w:r>
+        <w:t>Convolucional</w:t>
+      </w:r>
+      <w:proofErr w:type="spellEnd"/>
+      <w:r>
+        <w:t xml:space="preserve"> 2D, também com dezasseis neurónios, um </w:t>
+      </w:r>
+      <w:proofErr w:type="spellStart"/>
+      <w:r>
+        <w:rPr>
+          <w:i/>
+          <w:iCs/>
+        </w:rPr>
+        <w:t>filter</w:t>
+      </w:r>
+      <w:proofErr w:type="spellEnd"/>
+      <w:r>
+        <w:rPr>
+          <w:i/>
+          <w:iCs/>
+        </w:rPr>
+        <w:t xml:space="preserve"> </w:t>
+      </w:r>
+      <w:proofErr w:type="spellStart"/>
+      <w:r>
+        <w:rPr>
+          <w:i/>
+          <w:iCs/>
+        </w:rPr>
+        <w:t>siz</w:t>
+      </w:r>
+      <w:r>
+        <w:t>e</w:t>
+      </w:r>
+      <w:proofErr w:type="spellEnd"/>
+      <w:r>
+        <w:t xml:space="preserve"> de 3, o </w:t>
+      </w:r>
+      <w:proofErr w:type="spellStart"/>
+      <w:r>
+        <w:rPr>
+          <w:i/>
+          <w:iCs/>
+        </w:rPr>
+        <w:t>stride</w:t>
+      </w:r>
+      <w:proofErr w:type="spellEnd"/>
+      <w:r>
+        <w:t xml:space="preserve"> com tamanho de 1</w:t>
+      </w:r>
+      <w:r>
+        <w:t xml:space="preserve">, </w:t>
+      </w:r>
+      <w:r>
+        <w:t xml:space="preserve">o </w:t>
+      </w:r>
+      <w:proofErr w:type="spellStart"/>
+      <w:r>
+        <w:rPr>
+          <w:i/>
+          <w:iCs/>
+        </w:rPr>
+        <w:t>padding</w:t>
+      </w:r>
+      <w:proofErr w:type="spellEnd"/>
+      <w:r>
+        <w:t xml:space="preserve"> com o valor </w:t>
+      </w:r>
+      <w:r>
+        <w:t>‘</w:t>
+      </w:r>
+      <w:proofErr w:type="spellStart"/>
+      <w:r>
+        <w:rPr>
+          <w:i/>
+          <w:iCs/>
+        </w:rPr>
+        <w:t>same</w:t>
+      </w:r>
+      <w:proofErr w:type="spellEnd"/>
+      <w:r>
+        <w:t>’</w:t>
+      </w:r>
+      <w:r>
+        <w:t xml:space="preserve"> e também a </w:t>
+      </w:r>
+      <w:proofErr w:type="spellStart"/>
+      <w:r>
+        <w:rPr>
+          <w:i/>
+          <w:iCs/>
+        </w:rPr>
+        <w:t>ReLU</w:t>
+      </w:r>
+      <w:proofErr w:type="spellEnd"/>
+      <w:r>
+        <w:t xml:space="preserve"> como função de ativação</w:t>
+      </w:r>
+      <w:r>
+        <w:t>. Após estas duas camadas</w:t>
+      </w:r>
+      <w:r>
+        <w:t xml:space="preserve"> está uma cada de </w:t>
+      </w:r>
+      <w:proofErr w:type="spellStart"/>
+      <w:r>
+        <w:rPr>
+          <w:i/>
+          <w:iCs/>
+        </w:rPr>
+        <w:t>BatchNormalization</w:t>
+      </w:r>
+      <w:proofErr w:type="spellEnd"/>
+      <w:r>
+        <w:t>.</w:t>
+      </w:r>
+    </w:p>
+    <w:p>
+      <w:r>
+        <w:t xml:space="preserve">Após isto, para evitar </w:t>
+      </w:r>
+      <w:proofErr w:type="spellStart"/>
+      <w:r>
+        <w:rPr>
+          <w:i/>
+          <w:iCs/>
+        </w:rPr>
+        <w:t>overfitting</w:t>
+      </w:r>
+      <w:proofErr w:type="spellEnd"/>
+      <w:r>
+        <w:t xml:space="preserve">, foi posta uma cada de </w:t>
+      </w:r>
+      <w:proofErr w:type="spellStart"/>
+      <w:r>
+        <w:rPr>
+          <w:i/>
+          <w:iCs/>
+        </w:rPr>
+        <w:t>Dropout</w:t>
+      </w:r>
+      <w:proofErr w:type="spellEnd"/>
+      <w:r>
+        <w:t xml:space="preserve"> com o valor de 0.6, seguida de uma camada de </w:t>
+      </w:r>
+      <w:proofErr w:type="spellStart"/>
+      <w:r>
+        <w:rPr>
+          <w:i/>
+          <w:iCs/>
+        </w:rPr>
+        <w:t>MaxPooling</w:t>
+      </w:r>
+      <w:proofErr w:type="spellEnd"/>
+      <w:r>
+        <w:t xml:space="preserve"> com o </w:t>
+      </w:r>
+      <w:r>
+        <w:rPr>
+          <w:i/>
+          <w:iCs/>
+        </w:rPr>
+        <w:t>pool</w:t>
+      </w:r>
+      <w:r>
+        <w:t xml:space="preserve"> </w:t>
+      </w:r>
+      <w:proofErr w:type="spellStart"/>
+      <w:r>
+        <w:rPr>
+          <w:i/>
+          <w:iCs/>
+        </w:rPr>
+        <w:t>size</w:t>
+      </w:r>
+      <w:proofErr w:type="spellEnd"/>
+      <w:r>
+        <w:t xml:space="preserve"> igual ao da primeira camada, e outra camada de </w:t>
+      </w:r>
+      <w:proofErr w:type="spellStart"/>
+      <w:r>
+        <w:rPr>
+          <w:i/>
+          <w:iCs/>
+        </w:rPr>
+        <w:t>BatchNormalization</w:t>
+      </w:r>
+      <w:proofErr w:type="spellEnd"/>
+      <w:r>
+        <w:t>.</w:t>
+      </w:r>
+      <w:r>
+        <w:t xml:space="preserve"> Após a mesma, existe a última camada </w:t>
+      </w:r>
+      <w:proofErr w:type="spellStart"/>
+      <w:r>
+        <w:t>Convolucional</w:t>
+      </w:r>
+      <w:proofErr w:type="spellEnd"/>
+      <w:r>
+        <w:t xml:space="preserve"> do modelo, com </w:t>
+      </w:r>
+      <w:r>
+        <w:lastRenderedPageBreak/>
+        <w:t xml:space="preserve">trinta e dois neurónios, um </w:t>
+      </w:r>
+      <w:proofErr w:type="spellStart"/>
+      <w:r>
+        <w:rPr>
+          <w:i/>
+          <w:iCs/>
+        </w:rPr>
+        <w:t>filter</w:t>
+      </w:r>
+      <w:proofErr w:type="spellEnd"/>
+      <w:r>
+        <w:rPr>
+          <w:i/>
+          <w:iCs/>
+        </w:rPr>
+        <w:t xml:space="preserve"> </w:t>
+      </w:r>
+      <w:proofErr w:type="spellStart"/>
+      <w:r>
+        <w:rPr>
+          <w:i/>
+          <w:iCs/>
+        </w:rPr>
+        <w:t>size</w:t>
+      </w:r>
+      <w:proofErr w:type="spellEnd"/>
+      <w:r>
+        <w:t xml:space="preserve"> de 3, o </w:t>
+      </w:r>
+      <w:proofErr w:type="spellStart"/>
+      <w:r>
+        <w:rPr>
+          <w:i/>
+          <w:iCs/>
+        </w:rPr>
+        <w:t>padding</w:t>
+      </w:r>
+      <w:proofErr w:type="spellEnd"/>
+      <w:r>
+        <w:t xml:space="preserve"> com o valor ‘</w:t>
+      </w:r>
+      <w:proofErr w:type="spellStart"/>
+      <w:r>
+        <w:rPr>
+          <w:i/>
+          <w:iCs/>
+        </w:rPr>
+        <w:t>same</w:t>
+      </w:r>
+      <w:proofErr w:type="spellEnd"/>
+      <w:r>
+        <w:rPr>
+          <w:i/>
+          <w:iCs/>
+        </w:rPr>
+        <w:t>’</w:t>
+      </w:r>
+      <w:r>
+        <w:t xml:space="preserve"> e também a </w:t>
+      </w:r>
+      <w:proofErr w:type="spellStart"/>
+      <w:r>
+        <w:rPr>
+          <w:i/>
+          <w:iCs/>
+        </w:rPr>
+        <w:t>ReLU</w:t>
+      </w:r>
+      <w:proofErr w:type="spellEnd"/>
+      <w:r>
+        <w:t xml:space="preserve"> como função de ativação.</w:t>
+      </w:r>
+    </w:p>
+    <w:p>
+      <w:r>
+        <w:t xml:space="preserve">Terminando, foi utilizada uma camada </w:t>
+      </w:r>
+      <w:proofErr w:type="spellStart"/>
+      <w:r>
+        <w:rPr>
+          <w:i/>
+          <w:iCs/>
+        </w:rPr>
+        <w:t>Flatten</w:t>
+      </w:r>
+      <w:proofErr w:type="spellEnd"/>
+      <w:r>
+        <w:t xml:space="preserve"> que transforma os dados num </w:t>
+      </w:r>
+      <w:proofErr w:type="spellStart"/>
+      <w:r>
+        <w:rPr>
+          <w:i/>
+          <w:iCs/>
+        </w:rPr>
+        <w:t>array</w:t>
+      </w:r>
+      <w:proofErr w:type="spellEnd"/>
+      <w:r>
+        <w:t xml:space="preserve"> com apenas uma dimensão. Após isso, existe uma </w:t>
+      </w:r>
+      <w:proofErr w:type="gramStart"/>
+      <w:r>
+        <w:t xml:space="preserve">camada </w:t>
+      </w:r>
+      <w:r>
+        <w:rPr>
+          <w:i/>
+          <w:iCs/>
+        </w:rPr>
+        <w:t>Dense</w:t>
+      </w:r>
+      <w:proofErr w:type="gramEnd"/>
+      <w:r>
+        <w:t xml:space="preserve"> com 64 neurónios e a </w:t>
+      </w:r>
+      <w:proofErr w:type="spellStart"/>
+      <w:r>
+        <w:rPr>
+          <w:i/>
+          <w:iCs/>
+        </w:rPr>
+        <w:t>ReLU</w:t>
+      </w:r>
+      <w:proofErr w:type="spellEnd"/>
+      <w:r>
+        <w:t xml:space="preserve"> como função de ativação</w:t>
+      </w:r>
+      <w:r>
+        <w:t xml:space="preserve">, uma última camada de </w:t>
+      </w:r>
+      <w:proofErr w:type="spellStart"/>
+      <w:r>
+        <w:rPr>
+          <w:i/>
+          <w:iCs/>
+        </w:rPr>
+        <w:t>BatchNormalization</w:t>
+      </w:r>
+      <w:proofErr w:type="spellEnd"/>
+      <w:r>
+        <w:t xml:space="preserve"> seguida de uma camada de </w:t>
+      </w:r>
+      <w:proofErr w:type="spellStart"/>
+      <w:r>
+        <w:rPr>
+          <w:i/>
+          <w:iCs/>
+        </w:rPr>
+        <w:t>Dropout</w:t>
+      </w:r>
+      <w:proofErr w:type="spellEnd"/>
+      <w:r>
+        <w:t xml:space="preserve"> também com 0.6 de </w:t>
+      </w:r>
+      <w:proofErr w:type="spellStart"/>
+      <w:r>
+        <w:rPr>
+          <w:i/>
+          <w:iCs/>
+        </w:rPr>
+        <w:t>dropout</w:t>
+      </w:r>
+      <w:proofErr w:type="spellEnd"/>
+      <w:r>
+        <w:t xml:space="preserve"> </w:t>
+      </w:r>
+      <w:proofErr w:type="spellStart"/>
+      <w:r>
+        <w:rPr>
+          <w:i/>
+          <w:iCs/>
+        </w:rPr>
+        <w:t>value</w:t>
+      </w:r>
+      <w:proofErr w:type="spellEnd"/>
+      <w:r>
+        <w:t xml:space="preserve">. Já a última camada do modelo, é uma </w:t>
+      </w:r>
+      <w:proofErr w:type="gramStart"/>
+      <w:r>
+        <w:t xml:space="preserve">camada </w:t>
+      </w:r>
+      <w:r>
+        <w:rPr>
+          <w:i/>
+          <w:iCs/>
+        </w:rPr>
+        <w:t>Dense</w:t>
+      </w:r>
+      <w:proofErr w:type="gramEnd"/>
+      <w:r>
+        <w:t xml:space="preserve"> com 100 neurónios com a </w:t>
+      </w:r>
+      <w:proofErr w:type="spellStart"/>
+      <w:r>
+        <w:rPr>
+          <w:i/>
+          <w:iCs/>
+        </w:rPr>
+        <w:t>softmax</w:t>
+      </w:r>
+      <w:proofErr w:type="spellEnd"/>
+      <w:r>
+        <w:t xml:space="preserve"> como função de ativação.</w:t>
+      </w:r>
+    </w:p>
+    <w:p>
+      <w:pPr>
+        <w:pStyle w:val="Heading3"/>
+      </w:pPr>
+      <w:r>
+        <w:t>Parâmetros extra</w:t>
+      </w:r>
+    </w:p>
+    <w:p>
+      <w:r>
+        <w:t xml:space="preserve">Para este problema em específico, foram testados vários </w:t>
+      </w:r>
+      <w:proofErr w:type="spellStart"/>
+      <w:r>
+        <w:rPr>
+          <w:i/>
+          <w:iCs/>
+        </w:rPr>
+        <w:t>optimizers</w:t>
+      </w:r>
+      <w:proofErr w:type="spellEnd"/>
+      <w:r>
+        <w:t xml:space="preserve"> e </w:t>
+      </w:r>
+      <w:proofErr w:type="spellStart"/>
+      <w:r>
+        <w:rPr>
+          <w:i/>
+          <w:iCs/>
+        </w:rPr>
+        <w:t>loss</w:t>
+      </w:r>
+      <w:proofErr w:type="spellEnd"/>
+      <w:r>
+        <w:t xml:space="preserve"> </w:t>
+      </w:r>
+      <w:proofErr w:type="spellStart"/>
+      <w:proofErr w:type="gramStart"/>
+      <w:r>
+        <w:rPr>
+          <w:i/>
+          <w:iCs/>
+        </w:rPr>
+        <w:t>functions</w:t>
+      </w:r>
+      <w:proofErr w:type="spellEnd"/>
+      <w:proofErr w:type="gramEnd"/>
+      <w:r>
+        <w:t xml:space="preserve"> mas os escolhidos no final, por apresentarem os melhores resultados, foram o </w:t>
+      </w:r>
+      <w:r>
+        <w:rPr>
+          <w:i/>
+          <w:iCs/>
+        </w:rPr>
+        <w:t>adam</w:t>
+      </w:r>
+      <w:r>
+        <w:t xml:space="preserve"> e a </w:t>
+      </w:r>
+      <w:proofErr w:type="spellStart"/>
+      <w:r>
+        <w:rPr>
+          <w:i/>
+          <w:iCs/>
+        </w:rPr>
+        <w:t>sparse</w:t>
+      </w:r>
+      <w:proofErr w:type="spellEnd"/>
+      <w:r>
+        <w:t xml:space="preserve"> </w:t>
+      </w:r>
+      <w:proofErr w:type="spellStart"/>
+      <w:r>
+        <w:rPr>
+          <w:i/>
+          <w:iCs/>
+        </w:rPr>
+        <w:t>categorical</w:t>
+      </w:r>
+      <w:proofErr w:type="spellEnd"/>
+      <w:r>
+        <w:t xml:space="preserve"> </w:t>
+      </w:r>
+      <w:proofErr w:type="spellStart"/>
+      <w:r>
+        <w:rPr>
+          <w:i/>
+          <w:iCs/>
+        </w:rPr>
+        <w:t>crossentropy</w:t>
+      </w:r>
+      <w:proofErr w:type="spellEnd"/>
+      <w:r>
+        <w:t>, respetivamente.</w:t>
+      </w:r>
+      <w:r>
+        <w:t xml:space="preserve"> Foi ainda escolhido a </w:t>
+      </w:r>
+      <w:proofErr w:type="spellStart"/>
+      <w:r>
+        <w:rPr>
+          <w:i/>
+          <w:iCs/>
+        </w:rPr>
+        <w:t>accuracy</w:t>
+      </w:r>
+      <w:proofErr w:type="spellEnd"/>
+      <w:r>
+        <w:t xml:space="preserve"> como métrica principal ao compilar o modelo.</w:t>
+      </w:r>
+    </w:p>
+    <w:p>
+      <w:r>
+        <w:t xml:space="preserve">Foram ainda desenvolvidas várias funções </w:t>
+      </w:r>
+      <w:proofErr w:type="spellStart"/>
+      <w:r>
+        <w:rPr>
+          <w:i/>
+          <w:iCs/>
+        </w:rPr>
+        <w:t>callback</w:t>
+      </w:r>
+      <w:proofErr w:type="spellEnd"/>
+      <w:r>
+        <w:t xml:space="preserve"> a serem utilizadas durante o </w:t>
+      </w:r>
+      <w:proofErr w:type="spellStart"/>
+      <w:r>
+        <w:rPr>
+          <w:i/>
+          <w:iCs/>
+        </w:rPr>
+        <w:t>fit</w:t>
+      </w:r>
+      <w:proofErr w:type="spellEnd"/>
+      <w:r>
+        <w:t xml:space="preserve">. Primeiramente o </w:t>
+      </w:r>
+      <w:proofErr w:type="spellStart"/>
+      <w:r>
+        <w:rPr>
+          <w:i/>
+          <w:iCs/>
+        </w:rPr>
+        <w:t>early</w:t>
+      </w:r>
+      <w:proofErr w:type="spellEnd"/>
+      <w:r>
+        <w:t xml:space="preserve"> </w:t>
+      </w:r>
+      <w:proofErr w:type="spellStart"/>
+      <w:r>
+        <w:rPr>
+          <w:i/>
+          <w:iCs/>
+        </w:rPr>
+        <w:t>stopping</w:t>
+      </w:r>
+      <w:proofErr w:type="spellEnd"/>
+      <w:r>
+        <w:t xml:space="preserve">, que monitorizando a métrica </w:t>
+      </w:r>
+      <w:proofErr w:type="spellStart"/>
+      <w:r>
+        <w:t>val</w:t>
+      </w:r>
+      <w:r>
+        <w:rPr>
+          <w:i/>
+          <w:iCs/>
+        </w:rPr>
+        <w:t>_</w:t>
+      </w:r>
+      <w:r>
+        <w:t>loss</w:t>
+      </w:r>
+      <w:proofErr w:type="spellEnd"/>
+      <w:r>
+        <w:t xml:space="preserve"> a partir do </w:t>
+      </w:r>
+      <w:proofErr w:type="spellStart"/>
+      <w:r>
+        <w:rPr>
+          <w:i/>
+          <w:iCs/>
+        </w:rPr>
+        <w:t>epoch</w:t>
+      </w:r>
+      <w:proofErr w:type="spellEnd"/>
+      <w:r>
+        <w:t xml:space="preserve"> 30, caso não haja uma melhoria no valor dessa mesma métrica durante 15 ciclos seguidos parará a execução. De seguida o </w:t>
+      </w:r>
+      <w:proofErr w:type="spellStart"/>
+      <w:r>
+        <w:rPr>
+          <w:i/>
+          <w:iCs/>
+        </w:rPr>
+        <w:t>model</w:t>
+      </w:r>
+      <w:proofErr w:type="spellEnd"/>
+      <w:r>
+        <w:t xml:space="preserve"> </w:t>
+      </w:r>
+      <w:r>
+        <w:rPr>
+          <w:i/>
+          <w:iCs/>
+        </w:rPr>
+        <w:t>checkpoint</w:t>
+      </w:r>
+      <w:r>
+        <w:t xml:space="preserve"> que monitorizando a métrica </w:t>
+      </w:r>
+      <w:proofErr w:type="spellStart"/>
+      <w:r>
+        <w:t>val_</w:t>
+      </w:r>
+      <w:r>
+        <w:rPr>
+          <w:i/>
+          <w:iCs/>
+        </w:rPr>
+        <w:t>accuracy</w:t>
+      </w:r>
+      <w:proofErr w:type="spellEnd"/>
+      <w:r>
+        <w:t xml:space="preserve">, guarda os pesos de cada neurónio num ficheiro específico quando esta métrica atinge o seu valor mais alto registado. Como terceira função, existe o </w:t>
+      </w:r>
+      <w:proofErr w:type="spellStart"/>
+      <w:r>
+        <w:rPr>
+          <w:i/>
+          <w:iCs/>
+        </w:rPr>
+        <w:t>TerminateOnNaN</w:t>
+      </w:r>
+      <w:proofErr w:type="spellEnd"/>
+      <w:r>
+        <w:t xml:space="preserve"> que não recebe nenhum parâmetro de entrada, apenas termina a execução quando um valor não numérico é encontrado. Finalmente, como última </w:t>
+      </w:r>
+      <w:proofErr w:type="spellStart"/>
+      <w:r>
+        <w:rPr>
+          <w:i/>
+          <w:iCs/>
+        </w:rPr>
+        <w:t>callback</w:t>
+      </w:r>
+      <w:proofErr w:type="spellEnd"/>
+      <w:r>
+        <w:t xml:space="preserve"> </w:t>
+      </w:r>
+      <w:proofErr w:type="spellStart"/>
+      <w:r>
+        <w:rPr>
+          <w:i/>
+          <w:iCs/>
+        </w:rPr>
+        <w:t>function</w:t>
+      </w:r>
+      <w:proofErr w:type="spellEnd"/>
+      <w:r>
+        <w:t xml:space="preserve">, há o </w:t>
+      </w:r>
+      <w:proofErr w:type="spellStart"/>
+      <w:r>
+        <w:rPr>
+          <w:i/>
+          <w:iCs/>
+        </w:rPr>
+        <w:t>Tensorboard</w:t>
+      </w:r>
+      <w:proofErr w:type="spellEnd"/>
+      <w:r>
+        <w:t xml:space="preserve"> que guarda todos os valores encontrados durante o treino para análise futura.</w:t>
+      </w:r>
+    </w:p>
+    <w:p>
+      <w:pPr>
+        <w:rPr>
+          <w:sz w:val="22"/>
+          <w:szCs w:val="20"/>
+        </w:rPr>
+      </w:pPr>
+    </w:p>
     <w:p>
       <w:pPr>
         <w:ind w:firstLine="0"/>
@@ -9816,7 +11893,21 @@
         <w:t>,</w:t>
       </w:r>
       <w:r>
-        <w:t xml:space="preserve"> apresenta-se um exemplo de como as imagens devem ser colocadas no texto:</w:t>
+        <w:t xml:space="preserve"> </w:t>
+      </w:r>
+      <w:proofErr w:type="spellStart"/>
+      <w:r>
+        <w:t>apr</w:t>
+      </w:r>
+      <w:r>
+        <w:t>rtyrtytrrt</w:t>
+      </w:r>
+      <w:r>
+        <w:t>esenta-se</w:t>
+      </w:r>
+      <w:proofErr w:type="spellEnd"/>
+      <w:r>
+        <w:t xml:space="preserve"> um exemplo de como as imagens devem ser colocadas no texto:</w:t>
       </w:r>
     </w:p>
     <w:p>
@@ -9888,6 +11979,7 @@
         </w:numPr>
       </w:pPr>
       <w:r>
+        <w:lastRenderedPageBreak/>
         <w:t>Eventualmente</w:t>
       </w:r>
       <w:r>
@@ -10082,7 +12174,7 @@
                                       <w:sz w:val="24"/>
                                     </w:rPr>
                                   </w:pPr>
-                                  <w:bookmarkStart w:id="53" w:name="_Toc138430241"/>
+                                  <w:bookmarkStart w:id="62" w:name="_Toc139117780"/>
                                   <w:r>
                                     <w:t xml:space="preserve">Figura </w:t>
                                   </w:r>
@@ -10097,7 +12189,7 @@
                                   <w:r>
                                     <w:t xml:space="preserve"> - Texto ilustrativo da figura 1.</w:t>
                                   </w:r>
-                                  <w:bookmarkEnd w:id="53"/>
+                                  <w:bookmarkEnd w:id="62"/>
                                 </w:p>
                               </w:txbxContent>
                             </wps:txbx>
@@ -10136,7 +12228,7 @@
                                 <w:sz w:val="24"/>
                               </w:rPr>
                             </w:pPr>
-                            <w:bookmarkStart w:id="54" w:name="_Toc138430241"/>
+                            <w:bookmarkStart w:id="63" w:name="_Toc139117780"/>
                             <w:r>
                               <w:t xml:space="preserve">Figura </w:t>
                             </w:r>
@@ -10151,7 +12243,7 @@
                             <w:r>
                               <w:t xml:space="preserve"> - Texto ilustrativo da figura 1.</w:t>
                             </w:r>
-                            <w:bookmarkEnd w:id="54"/>
+                            <w:bookmarkEnd w:id="63"/>
                           </w:p>
                         </w:txbxContent>
                       </v:textbox>
@@ -10246,7 +12338,7 @@
                                       <w:sz w:val="24"/>
                                     </w:rPr>
                                   </w:pPr>
-                                  <w:bookmarkStart w:id="55" w:name="_Toc138430242"/>
+                                  <w:bookmarkStart w:id="64" w:name="_Toc139117781"/>
                                   <w:r>
                                     <w:t xml:space="preserve">Figura </w:t>
                                   </w:r>
@@ -10264,7 +12356,7 @@
                                   <w:r>
                                     <w:t>Texto ilustrativo da figura 2.</w:t>
                                   </w:r>
-                                  <w:bookmarkEnd w:id="55"/>
+                                  <w:bookmarkEnd w:id="64"/>
                                 </w:p>
                               </w:txbxContent>
                             </wps:txbx>
@@ -10296,7 +12388,7 @@
                                 <w:sz w:val="24"/>
                               </w:rPr>
                             </w:pPr>
-                            <w:bookmarkStart w:id="56" w:name="_Toc138430242"/>
+                            <w:bookmarkStart w:id="65" w:name="_Toc139117781"/>
                             <w:r>
                               <w:t xml:space="preserve">Figura </w:t>
                             </w:r>
@@ -10314,7 +12406,7 @@
                             <w:r>
                               <w:t>Texto ilustrativo da figura 2.</w:t>
                             </w:r>
-                            <w:bookmarkEnd w:id="56"/>
+                            <w:bookmarkEnd w:id="65"/>
                           </w:p>
                         </w:txbxContent>
                       </v:textbox>
@@ -10469,8 +12561,8 @@
       <w:pPr>
         <w:pStyle w:val="Caption"/>
       </w:pPr>
-      <w:bookmarkStart w:id="57" w:name="_Toc138430217"/>
-      <w:bookmarkStart w:id="58" w:name="_Hlk137922647"/>
+      <w:bookmarkStart w:id="66" w:name="_Toc138430217"/>
+      <w:bookmarkStart w:id="67" w:name="_Hlk137922647"/>
       <w:r>
         <w:t xml:space="preserve">Tabela </w:t>
       </w:r>
@@ -10488,7 +12580,7 @@
       <w:r>
         <w:t>- Texto ilustrativo da tabela 1.</w:t>
       </w:r>
-      <w:bookmarkEnd w:id="57"/>
+      <w:bookmarkEnd w:id="66"/>
     </w:p>
     <w:tbl>
       <w:tblPr>
@@ -10677,9 +12769,10 @@
       <w:pPr>
         <w:pStyle w:val="Heading1"/>
       </w:pPr>
-      <w:bookmarkStart w:id="59" w:name="_Toc139117695"/>
-      <w:bookmarkEnd w:id="58"/>
-      <w:r>
+      <w:bookmarkStart w:id="68" w:name="_Toc139117695"/>
+      <w:bookmarkEnd w:id="67"/>
+      <w:r>
+        <w:lastRenderedPageBreak/>
         <w:t>Conclusões</w:t>
       </w:r>
       <w:r>
@@ -10688,7 +12781,7 @@
       <w:r>
         <w:t>ou Conclusão</w:t>
       </w:r>
-      <w:bookmarkEnd w:id="59"/>
+      <w:bookmarkEnd w:id="68"/>
     </w:p>
     <w:p>
       <w:r>
@@ -10791,21 +12884,21 @@
         </w:numPr>
         <w:ind w:left="360" w:hanging="360"/>
       </w:pPr>
-      <w:bookmarkStart w:id="60" w:name="_Toc357152326"/>
-      <w:bookmarkStart w:id="61" w:name="_Toc357154532"/>
-      <w:bookmarkStart w:id="62" w:name="_Toc530601452"/>
-      <w:bookmarkStart w:id="63" w:name="_Toc139117696"/>
+      <w:bookmarkStart w:id="69" w:name="_Toc357152326"/>
+      <w:bookmarkStart w:id="70" w:name="_Toc357154532"/>
+      <w:bookmarkStart w:id="71" w:name="_Toc530601452"/>
+      <w:bookmarkStart w:id="72" w:name="_Toc139117696"/>
       <w:r>
         <w:lastRenderedPageBreak/>
         <w:t>Bibliografia</w:t>
       </w:r>
-      <w:bookmarkEnd w:id="60"/>
-      <w:bookmarkEnd w:id="61"/>
-      <w:bookmarkEnd w:id="62"/>
+      <w:bookmarkEnd w:id="69"/>
+      <w:bookmarkEnd w:id="70"/>
+      <w:bookmarkEnd w:id="71"/>
       <w:r>
         <w:t xml:space="preserve"> ou Referências Bibliográficas</w:t>
       </w:r>
-      <w:bookmarkEnd w:id="63"/>
+      <w:bookmarkEnd w:id="72"/>
     </w:p>
     <w:p>
       <w:r>
@@ -10959,18 +13052,18 @@
         </w:numPr>
         <w:ind w:left="360" w:hanging="360"/>
       </w:pPr>
-      <w:bookmarkStart w:id="64" w:name="_Toc357152327"/>
-      <w:bookmarkStart w:id="65" w:name="_Toc357154533"/>
-      <w:bookmarkStart w:id="66" w:name="_Toc530601453"/>
-      <w:bookmarkStart w:id="67" w:name="_Toc139117697"/>
+      <w:bookmarkStart w:id="73" w:name="_Toc357152327"/>
+      <w:bookmarkStart w:id="74" w:name="_Toc357154533"/>
+      <w:bookmarkStart w:id="75" w:name="_Toc530601453"/>
+      <w:bookmarkStart w:id="76" w:name="_Toc139117697"/>
       <w:r>
         <w:lastRenderedPageBreak/>
         <w:t>Anexos</w:t>
       </w:r>
-      <w:bookmarkEnd w:id="64"/>
-      <w:bookmarkEnd w:id="65"/>
-      <w:bookmarkEnd w:id="66"/>
-      <w:bookmarkEnd w:id="67"/>
+      <w:bookmarkEnd w:id="73"/>
+      <w:bookmarkEnd w:id="74"/>
+      <w:bookmarkEnd w:id="75"/>
+      <w:bookmarkEnd w:id="76"/>
     </w:p>
     <w:p>
       <w:r>
@@ -11009,18 +13102,18 @@
         </w:numPr>
         <w:ind w:left="360" w:hanging="360"/>
       </w:pPr>
-      <w:bookmarkStart w:id="68" w:name="_Toc357152328"/>
-      <w:bookmarkStart w:id="69" w:name="_Toc357154534"/>
-      <w:bookmarkStart w:id="70" w:name="_Toc530601454"/>
-      <w:bookmarkStart w:id="71" w:name="_Toc139117698"/>
+      <w:bookmarkStart w:id="77" w:name="_Toc357152328"/>
+      <w:bookmarkStart w:id="78" w:name="_Toc357154534"/>
+      <w:bookmarkStart w:id="79" w:name="_Toc530601454"/>
+      <w:bookmarkStart w:id="80" w:name="_Toc139117698"/>
       <w:r>
         <w:lastRenderedPageBreak/>
         <w:t>Glossário</w:t>
       </w:r>
-      <w:bookmarkEnd w:id="68"/>
-      <w:bookmarkEnd w:id="69"/>
-      <w:bookmarkEnd w:id="70"/>
-      <w:bookmarkEnd w:id="71"/>
+      <w:bookmarkEnd w:id="77"/>
+      <w:bookmarkEnd w:id="78"/>
+      <w:bookmarkEnd w:id="79"/>
+      <w:bookmarkEnd w:id="80"/>
       <w:r>
         <w:t xml:space="preserve"> </w:t>
       </w:r>
@@ -11290,7 +13383,21 @@
       <w:rPr>
         <w:sz w:val="20"/>
       </w:rPr>
-      <w:t>Site Web Meteo com Inteligência Artificial</w:t>
+      <w:t xml:space="preserve">Site Web </w:t>
+    </w:r>
+    <w:proofErr w:type="spellStart"/>
+    <w:r>
+      <w:rPr>
+        <w:sz w:val="20"/>
+      </w:rPr>
+      <w:t>Meteo</w:t>
+    </w:r>
+    <w:proofErr w:type="spellEnd"/>
+    <w:r>
+      <w:rPr>
+        <w:sz w:val="20"/>
+      </w:rPr>
+      <w:t xml:space="preserve"> com Inteligência Artificial</w:t>
     </w:r>
   </w:p>
 </w:hdr>

</xml_diff>

<commit_message>
falta a abordagem final onde foi feita a diferença de hora
</commit_message>
<xml_diff>
--- a/Relatório/Relatorio by Edgar e Joao.docx
+++ b/Relatório/Relatorio by Edgar e Joao.docx
@@ -1032,21 +1032,12 @@
           <w:lang w:val="en-GB"/>
         </w:rPr>
       </w:pPr>
-      <w:proofErr w:type="gramStart"/>
       <w:r>
         <w:rPr>
           <w:rFonts w:cs="Times New Roman"/>
           <w:lang w:val="en-GB"/>
         </w:rPr>
-        <w:t>Upon reaching the end of the project, it</w:t>
-      </w:r>
-      <w:proofErr w:type="gramEnd"/>
-      <w:r>
-        <w:rPr>
-          <w:rFonts w:cs="Times New Roman"/>
-          <w:lang w:val="en-GB"/>
-        </w:rPr>
-        <w:t xml:space="preserve"> was observed that the neural network had a certain failure</w:t>
+        <w:t>Upon reaching the end of the project, it was observed that the neural network had a certain failure</w:t>
       </w:r>
       <w:r>
         <w:rPr>
@@ -5670,7 +5661,21 @@
             <w:rStyle w:val="Hyperlink"/>
             <w:noProof/>
           </w:rPr>
-          <w:t>Tabela 1 – Total de dados obtidos</w:t>
+          <w:t xml:space="preserve">Tabela 1 – </w:t>
+        </w:r>
+        <w:r>
+          <w:rPr>
+            <w:rStyle w:val="Hyperlink"/>
+            <w:noProof/>
+          </w:rPr>
+          <w:t>T</w:t>
+        </w:r>
+        <w:r>
+          <w:rPr>
+            <w:rStyle w:val="Hyperlink"/>
+            <w:noProof/>
+          </w:rPr>
+          <w:t>otal de dados obtidos</w:t>
         </w:r>
         <w:r>
           <w:rPr>
@@ -6883,15 +6888,7 @@
     </w:p>
     <w:p>
       <w:r>
-        <w:t xml:space="preserve">Para replicar este processo surgiu um novo conceito, os pesos. Um neurónio artificial começa por receber um input, de seguida atribui um peso a esse input consoante a sua importância e multiplica o input pelo peso gerado, </w:t>
-      </w:r>
-      <w:proofErr w:type="gramStart"/>
-      <w:r>
-        <w:t>criando assim um novo</w:t>
-      </w:r>
-      <w:proofErr w:type="gramEnd"/>
-      <w:r>
-        <w:t xml:space="preserve"> valor.</w:t>
+        <w:t>Para replicar este processo surgiu um novo conceito, os pesos. Um neurónio artificial começa por receber um input, de seguida atribui um peso a esse input consoante a sua importância e multiplica o input pelo peso gerado, criando assim um novo valor.</w:t>
       </w:r>
     </w:p>
     <w:p>
@@ -10076,17 +10073,57 @@
       <w:bookmarkEnd w:id="53"/>
     </w:p>
     <w:p>
-      <w:pPr>
-        <w:rPr>
-          <w:i/>
-          <w:iCs/>
-        </w:rPr>
-      </w:pPr>
-      <w:r>
-        <w:t xml:space="preserve">Apesar disto, apenas era possível obter um máximo de 24 elementos para o </w:t>
-      </w:r>
-      <w:proofErr w:type="spellStart"/>
-      <w:r>
+      <w:r>
+        <w:t xml:space="preserve">Dado que as imagens fornecidas pelo IPMA contêm o mapa de Portugal Continental na sua integra e a </w:t>
+      </w:r>
+      <w:r>
+        <w:rPr>
+          <w:i/>
+          <w:iCs/>
+        </w:rPr>
+        <w:t>API</w:t>
+      </w:r>
+      <w:r>
+        <w:t xml:space="preserve"> fornece dados relativos a várias estações, para obter mais dados para treino, foi feito o recorte do mapa para cada distrito atribuindo a cada imagem o valor de precipitação da estação mais próxima da capital de distrito.</w:t>
+      </w:r>
+    </w:p>
+    <w:p>
+      <w:r>
+        <w:t xml:space="preserve"> Foi feito um recorte de duzentos por duzentos </w:t>
+      </w:r>
+      <w:r>
+        <w:rPr>
+          <w:i/>
+          <w:iCs/>
+        </w:rPr>
+        <w:t>pixels</w:t>
+      </w:r>
+      <w:r>
+        <w:t xml:space="preserve"> de forma a cobrir o distrito na sua totalidade.</w:t>
+      </w:r>
+    </w:p>
+    <w:p>
+      <w:pPr>
+        <w:rPr>
+          <w:i/>
+          <w:iCs/>
+        </w:rPr>
+      </w:pPr>
+      <w:r>
+        <w:t xml:space="preserve">Apesar disto, apenas era possível obter um máximo de </w:t>
+      </w:r>
+      <w:r>
+        <w:t>432</w:t>
+      </w:r>
+      <w:r>
+        <w:t xml:space="preserve"> elementos para o </w:t>
+      </w:r>
+      <w:proofErr w:type="spellStart"/>
+      <w:r>
+        <w:rPr>
+          <w:i/>
+          <w:iCs/>
+        </w:rPr>
         <w:t>dataset</w:t>
       </w:r>
       <w:proofErr w:type="spellEnd"/>
@@ -10275,6 +10312,7 @@
         </w:numPr>
       </w:pPr>
       <w:r>
+        <w:lastRenderedPageBreak/>
         <w:t xml:space="preserve">Deslocamento da imagem em 20 </w:t>
       </w:r>
       <w:r>
@@ -10304,11 +10342,10 @@
         <w:rPr>
           <w:noProof/>
         </w:rPr>
-        <w:lastRenderedPageBreak/>
         <w:drawing>
-          <wp:inline distT="0" distB="0" distL="0" distR="0" wp14:anchorId="598F8C8E" wp14:editId="2DD57CD5">
-            <wp:extent cx="3619500" cy="2555111"/>
-            <wp:effectExtent l="0" t="0" r="635" b="0"/>
+          <wp:inline distT="0" distB="0" distL="0" distR="0" wp14:anchorId="598F8C8E" wp14:editId="029DF626">
+            <wp:extent cx="3581823" cy="2528515"/>
+            <wp:effectExtent l="0" t="0" r="0" b="5715"/>
             <wp:docPr id="362020237" name="Picture 362020237" descr="A picture containing text, screenshot, font&#10;&#10;Description automatically generated"/>
             <wp:cNvGraphicFramePr>
               <a:graphicFrameLocks xmlns:a="http://schemas.openxmlformats.org/drawingml/2006/main" noChangeAspect="1"/>
@@ -10329,7 +10366,7 @@
                   <pic:spPr>
                     <a:xfrm>
                       <a:off x="0" y="0"/>
-                      <a:ext cx="3619500" cy="2555111"/>
+                      <a:ext cx="3603071" cy="2543514"/>
                     </a:xfrm>
                     <a:prstGeom prst="rect">
                       <a:avLst/>
@@ -11691,11 +11728,7 @@
       </w:r>
       <w:proofErr w:type="spellEnd"/>
       <w:r>
-        <w:t xml:space="preserve"> com apenas uma dimensão. Após isso, existe uma </w:t>
-      </w:r>
-      <w:proofErr w:type="gramStart"/>
-      <w:r>
-        <w:t xml:space="preserve">camada </w:t>
+        <w:t xml:space="preserve"> com apenas uma dimensão. Após isso, existe uma camada </w:t>
       </w:r>
       <w:r>
         <w:rPr>
@@ -11704,7 +11737,6 @@
         </w:rPr>
         <w:t>Dense</w:t>
       </w:r>
-      <w:proofErr w:type="gramEnd"/>
       <w:r>
         <w:t xml:space="preserve"> com 64 neurónios e a </w:t>
       </w:r>
@@ -11769,11 +11801,7 @@
       </w:r>
       <w:proofErr w:type="spellEnd"/>
       <w:r>
-        <w:t xml:space="preserve">. Já a última camada do modelo, é uma </w:t>
-      </w:r>
-      <w:proofErr w:type="gramStart"/>
-      <w:r>
-        <w:t xml:space="preserve">camada </w:t>
+        <w:t xml:space="preserve">. Já a última camada do modelo, é uma camada </w:t>
       </w:r>
       <w:r>
         <w:rPr>
@@ -11782,7 +11810,6 @@
         </w:rPr>
         <w:t>Dense</w:t>
       </w:r>
-      <w:proofErr w:type="gramEnd"/>
       <w:r>
         <w:t xml:space="preserve"> com 100 neurónios com a </w:t>
       </w:r>
@@ -11838,7 +11865,6 @@
         <w:t xml:space="preserve"> </w:t>
       </w:r>
       <w:proofErr w:type="spellStart"/>
-      <w:proofErr w:type="gramStart"/>
       <w:r>
         <w:rPr>
           <w:i/>
@@ -11847,7 +11873,6 @@
         <w:t>functions</w:t>
       </w:r>
       <w:proofErr w:type="spellEnd"/>
-      <w:proofErr w:type="gramEnd"/>
       <w:r>
         <w:t xml:space="preserve"> mas os escolhidos no final, por apresentarem os melhores resultados, foram o </w:t>
       </w:r>
@@ -12110,81 +12135,1631 @@
       </w:r>
       <w:proofErr w:type="spellStart"/>
       <w:r>
+        <w:rPr>
+          <w:i/>
+          <w:iCs/>
+        </w:rPr>
         <w:t>label</w:t>
       </w:r>
       <w:proofErr w:type="spellEnd"/>
       <w:r>
+        <w:rPr>
+          <w:i/>
+          <w:iCs/>
+        </w:rPr>
+        <w:t>,</w:t>
+      </w:r>
+      <w:r>
+        <w:rPr>
+          <w:i/>
+          <w:iCs/>
+        </w:rPr>
+        <w:t xml:space="preserve"> </w:t>
+      </w:r>
+      <w:r>
+        <w:t xml:space="preserve">com o seu tamanho original de duzentos por duzentos </w:t>
+      </w:r>
+      <w:r>
+        <w:rPr>
+          <w:i/>
+          <w:iCs/>
+        </w:rPr>
+        <w:t>pixels</w:t>
+      </w:r>
+      <w:r>
+        <w:t xml:space="preserve">, com um </w:t>
+      </w:r>
+      <w:proofErr w:type="spellStart"/>
+      <w:r>
+        <w:rPr>
+          <w:i/>
+          <w:iCs/>
+        </w:rPr>
+        <w:t>test</w:t>
+      </w:r>
+      <w:proofErr w:type="spellEnd"/>
+      <w:r>
+        <w:rPr>
+          <w:i/>
+          <w:iCs/>
+        </w:rPr>
+        <w:t xml:space="preserve"> </w:t>
+      </w:r>
+      <w:proofErr w:type="spellStart"/>
+      <w:r>
+        <w:rPr>
+          <w:i/>
+          <w:iCs/>
+        </w:rPr>
+        <w:t>size</w:t>
+      </w:r>
+      <w:proofErr w:type="spellEnd"/>
+      <w:r>
+        <w:t xml:space="preserve"> de 45%.</w:t>
+      </w:r>
+    </w:p>
+    <w:p/>
+    <w:tbl>
+      <w:tblPr>
+        <w:tblStyle w:val="TableGridLight"/>
+        <w:tblW w:w="9296" w:type="dxa"/>
+        <w:jc w:val="center"/>
+        <w:tblLook w:val="04A0" w:firstRow="1" w:lastRow="0" w:firstColumn="1" w:lastColumn="0" w:noHBand="0" w:noVBand="1"/>
+      </w:tblPr>
+      <w:tblGrid>
+        <w:gridCol w:w="1950"/>
+        <w:gridCol w:w="1949"/>
+        <w:gridCol w:w="1949"/>
+        <w:gridCol w:w="1949"/>
+        <w:gridCol w:w="1499"/>
+      </w:tblGrid>
+      <w:tr>
+        <w:trPr>
+          <w:trHeight w:val="789"/>
+          <w:jc w:val="center"/>
+        </w:trPr>
+        <w:tc>
+          <w:tcPr>
+            <w:tcW w:w="1950" w:type="dxa"/>
+          </w:tcPr>
+          <w:p>
+            <w:pPr>
+              <w:ind w:firstLine="0"/>
+            </w:pPr>
+            <w:r>
+              <w:lastRenderedPageBreak/>
+              <w:t>Valor normalizado 0</w:t>
+            </w:r>
+          </w:p>
+        </w:tc>
+        <w:tc>
+          <w:tcPr>
+            <w:tcW w:w="1949" w:type="dxa"/>
+          </w:tcPr>
+          <w:p>
+            <w:pPr>
+              <w:ind w:firstLine="0"/>
+            </w:pPr>
+            <w:r>
+              <w:t>Valor normalizado 1</w:t>
+            </w:r>
+          </w:p>
+        </w:tc>
+        <w:tc>
+          <w:tcPr>
+            <w:tcW w:w="1949" w:type="dxa"/>
+          </w:tcPr>
+          <w:p>
+            <w:pPr>
+              <w:ind w:firstLine="0"/>
+            </w:pPr>
+            <w:r>
+              <w:t>Valor normalizado 2</w:t>
+            </w:r>
+          </w:p>
+        </w:tc>
+        <w:tc>
+          <w:tcPr>
+            <w:tcW w:w="1949" w:type="dxa"/>
+          </w:tcPr>
+          <w:p>
+            <w:pPr>
+              <w:ind w:firstLine="0"/>
+            </w:pPr>
+            <w:r>
+              <w:t>Valor normalizado 3</w:t>
+            </w:r>
+          </w:p>
+        </w:tc>
+        <w:tc>
+          <w:tcPr>
+            <w:tcW w:w="1499" w:type="dxa"/>
+          </w:tcPr>
+          <w:p>
+            <w:pPr>
+              <w:ind w:firstLine="0"/>
+            </w:pPr>
+            <w:r>
+              <w:t>Valor normalizado 5</w:t>
+            </w:r>
+          </w:p>
+        </w:tc>
+      </w:tr>
+      <w:tr>
+        <w:trPr>
+          <w:trHeight w:val="267"/>
+          <w:jc w:val="center"/>
+        </w:trPr>
+        <w:tc>
+          <w:tcPr>
+            <w:tcW w:w="1950" w:type="dxa"/>
+          </w:tcPr>
+          <w:p>
+            <w:pPr>
+              <w:ind w:firstLine="0"/>
+            </w:pPr>
+            <w:r>
+              <w:t>320</w:t>
+            </w:r>
+          </w:p>
+        </w:tc>
+        <w:tc>
+          <w:tcPr>
+            <w:tcW w:w="1949" w:type="dxa"/>
+          </w:tcPr>
+          <w:p>
+            <w:pPr>
+              <w:ind w:firstLine="0"/>
+            </w:pPr>
+            <w:r>
+              <w:t>320</w:t>
+            </w:r>
+          </w:p>
+        </w:tc>
+        <w:tc>
+          <w:tcPr>
+            <w:tcW w:w="1949" w:type="dxa"/>
+          </w:tcPr>
+          <w:p>
+            <w:pPr>
+              <w:ind w:firstLine="0"/>
+            </w:pPr>
+            <w:r>
+              <w:t>16</w:t>
+            </w:r>
+            <w:r>
+              <w:t>8</w:t>
+            </w:r>
+          </w:p>
+        </w:tc>
+        <w:tc>
+          <w:tcPr>
+            <w:tcW w:w="1949" w:type="dxa"/>
+          </w:tcPr>
+          <w:p>
+            <w:pPr>
+              <w:keepNext/>
+              <w:ind w:firstLine="0"/>
+            </w:pPr>
+            <w:r>
+              <w:t>16</w:t>
+            </w:r>
+          </w:p>
+        </w:tc>
+        <w:tc>
+          <w:tcPr>
+            <w:tcW w:w="1499" w:type="dxa"/>
+          </w:tcPr>
+          <w:p>
+            <w:pPr>
+              <w:keepNext/>
+              <w:ind w:firstLine="0"/>
+            </w:pPr>
+            <w:r>
+              <w:t>8</w:t>
+            </w:r>
+          </w:p>
+        </w:tc>
+      </w:tr>
+    </w:tbl>
+    <w:p>
+      <w:pPr>
+        <w:pStyle w:val="Caption"/>
+      </w:pPr>
+      <w:r>
+        <w:t xml:space="preserve">Tabela </w:t>
+      </w:r>
+      <w:fldSimple w:instr=" SEQ Tabela \* ARABIC ">
+        <w:r>
+          <w:rPr>
+            <w:noProof/>
+          </w:rPr>
+          <w:t>2</w:t>
+        </w:r>
+      </w:fldSimple>
+      <w:r>
+        <w:t xml:space="preserve"> </w:t>
+      </w:r>
+      <w:r>
+        <w:t>–</w:t>
+      </w:r>
+      <w:r>
+        <w:t xml:space="preserve"> </w:t>
+      </w:r>
+      <w:r>
+        <w:rPr>
+          <w:b w:val="0"/>
+          <w:bCs/>
+        </w:rPr>
+        <w:t>Quantidade de dados a ser usada</w:t>
+      </w:r>
+      <w:r>
+        <w:rPr>
+          <w:b w:val="0"/>
+          <w:bCs/>
+        </w:rPr>
+        <w:t xml:space="preserve"> </w:t>
+      </w:r>
+      <w:r>
+        <w:rPr>
+          <w:b w:val="0"/>
+          <w:bCs/>
+        </w:rPr>
+        <w:t>n</w:t>
+      </w:r>
+      <w:r>
+        <w:rPr>
+          <w:b w:val="0"/>
+          <w:bCs/>
+        </w:rPr>
+        <w:t>a primeira abordagem</w:t>
+      </w:r>
+    </w:p>
+    <w:p/>
+    <w:p>
+      <w:r>
+        <w:t xml:space="preserve">De seguida, com um </w:t>
+      </w:r>
+      <w:proofErr w:type="spellStart"/>
+      <w:r>
+        <w:rPr>
+          <w:i/>
+          <w:iCs/>
+        </w:rPr>
+        <w:t>batch</w:t>
+      </w:r>
+      <w:proofErr w:type="spellEnd"/>
+      <w:r>
+        <w:rPr>
+          <w:i/>
+          <w:iCs/>
+        </w:rPr>
+        <w:t xml:space="preserve"> </w:t>
+      </w:r>
+      <w:proofErr w:type="spellStart"/>
+      <w:r>
+        <w:rPr>
+          <w:i/>
+          <w:iCs/>
+        </w:rPr>
+        <w:t>size</w:t>
+      </w:r>
+      <w:proofErr w:type="spellEnd"/>
+      <w:r>
+        <w:t xml:space="preserve"> de </w:t>
+      </w:r>
+      <w:r>
+        <w:t>32</w:t>
+      </w:r>
+      <w:r>
+        <w:t xml:space="preserve"> foi realizado um treino onde os seus resultados foram os seguintes. </w:t>
+      </w:r>
+    </w:p>
+    <w:tbl>
+      <w:tblPr>
+        <w:tblStyle w:val="TableGridLight"/>
+        <w:tblW w:w="7797" w:type="dxa"/>
+        <w:jc w:val="center"/>
+        <w:tblLook w:val="04A0" w:firstRow="1" w:lastRow="0" w:firstColumn="1" w:lastColumn="0" w:noHBand="0" w:noVBand="1"/>
+      </w:tblPr>
+      <w:tblGrid>
+        <w:gridCol w:w="1950"/>
+        <w:gridCol w:w="1949"/>
+        <w:gridCol w:w="1949"/>
+        <w:gridCol w:w="1949"/>
+      </w:tblGrid>
+      <w:tr>
+        <w:trPr>
+          <w:trHeight w:val="789"/>
+          <w:jc w:val="center"/>
+        </w:trPr>
+        <w:tc>
+          <w:tcPr>
+            <w:tcW w:w="1950" w:type="dxa"/>
+          </w:tcPr>
+          <w:p>
+            <w:pPr>
+              <w:ind w:firstLine="0"/>
+            </w:pPr>
+            <w:proofErr w:type="spellStart"/>
+            <w:r>
+              <w:t>Loss</w:t>
+            </w:r>
+            <w:proofErr w:type="spellEnd"/>
+          </w:p>
+        </w:tc>
+        <w:tc>
+          <w:tcPr>
+            <w:tcW w:w="1949" w:type="dxa"/>
+          </w:tcPr>
+          <w:p>
+            <w:pPr>
+              <w:ind w:firstLine="0"/>
+            </w:pPr>
+            <w:proofErr w:type="spellStart"/>
+            <w:r>
+              <w:t>Accuracy</w:t>
+            </w:r>
+            <w:proofErr w:type="spellEnd"/>
+          </w:p>
+        </w:tc>
+        <w:tc>
+          <w:tcPr>
+            <w:tcW w:w="1949" w:type="dxa"/>
+          </w:tcPr>
+          <w:p>
+            <w:pPr>
+              <w:ind w:firstLine="0"/>
+            </w:pPr>
+            <w:proofErr w:type="spellStart"/>
+            <w:r>
+              <w:t>Validation</w:t>
+            </w:r>
+            <w:proofErr w:type="spellEnd"/>
+            <w:r>
+              <w:t xml:space="preserve"> </w:t>
+            </w:r>
+            <w:proofErr w:type="spellStart"/>
+            <w:r>
+              <w:t>loss</w:t>
+            </w:r>
+            <w:proofErr w:type="spellEnd"/>
+          </w:p>
+        </w:tc>
+        <w:tc>
+          <w:tcPr>
+            <w:tcW w:w="1949" w:type="dxa"/>
+          </w:tcPr>
+          <w:p>
+            <w:pPr>
+              <w:ind w:firstLine="0"/>
+            </w:pPr>
+            <w:proofErr w:type="spellStart"/>
+            <w:r>
+              <w:t>Validation</w:t>
+            </w:r>
+            <w:proofErr w:type="spellEnd"/>
+            <w:r>
+              <w:t xml:space="preserve"> </w:t>
+            </w:r>
+            <w:proofErr w:type="spellStart"/>
+            <w:r>
+              <w:t>accuracy</w:t>
+            </w:r>
+            <w:proofErr w:type="spellEnd"/>
+          </w:p>
+        </w:tc>
+      </w:tr>
+      <w:tr>
+        <w:trPr>
+          <w:trHeight w:val="267"/>
+          <w:jc w:val="center"/>
+        </w:trPr>
+        <w:tc>
+          <w:tcPr>
+            <w:tcW w:w="1950" w:type="dxa"/>
+          </w:tcPr>
+          <w:p>
+            <w:pPr>
+              <w:ind w:firstLine="0"/>
+            </w:pPr>
+            <w:r>
+              <w:t>4.3722</w:t>
+            </w:r>
+          </w:p>
+        </w:tc>
+        <w:tc>
+          <w:tcPr>
+            <w:tcW w:w="1949" w:type="dxa"/>
+          </w:tcPr>
+          <w:p>
+            <w:pPr>
+              <w:ind w:firstLine="0"/>
+            </w:pPr>
+            <w:r>
+              <w:t>0.2713</w:t>
+            </w:r>
+          </w:p>
+        </w:tc>
+        <w:tc>
+          <w:tcPr>
+            <w:tcW w:w="1949" w:type="dxa"/>
+          </w:tcPr>
+          <w:p>
+            <w:pPr>
+              <w:ind w:firstLine="0"/>
+            </w:pPr>
+            <w:r>
+              <w:t>4.2314</w:t>
+            </w:r>
+          </w:p>
+        </w:tc>
+        <w:tc>
+          <w:tcPr>
+            <w:tcW w:w="1949" w:type="dxa"/>
+          </w:tcPr>
+          <w:p>
+            <w:pPr>
+              <w:keepNext/>
+              <w:ind w:firstLine="0"/>
+            </w:pPr>
+            <w:r>
+              <w:t>0.3760</w:t>
+            </w:r>
+          </w:p>
+        </w:tc>
+      </w:tr>
+    </w:tbl>
+    <w:p>
+      <w:pPr>
+        <w:pStyle w:val="Caption"/>
+      </w:pPr>
+      <w:r>
+        <w:t xml:space="preserve">Tabela </w:t>
+      </w:r>
+      <w:fldSimple w:instr=" SEQ Tabela \* ARABIC ">
+        <w:r>
+          <w:rPr>
+            <w:noProof/>
+          </w:rPr>
+          <w:t>3</w:t>
+        </w:r>
+      </w:fldSimple>
+      <w:r>
+        <w:t xml:space="preserve"> - </w:t>
+      </w:r>
+      <w:r>
+        <w:rPr>
+          <w:b w:val="0"/>
+          <w:bCs/>
+        </w:rPr>
+        <w:t>Resultados da primeira abordagem</w:t>
+      </w:r>
+    </w:p>
+    <w:p/>
+    <w:p>
+      <w:r>
+        <w:t>Com esses resultados, foi assumido que o problema estaria na</w:t>
+      </w:r>
+      <w:r>
+        <w:t xml:space="preserve"> discrepância </w:t>
+      </w:r>
+      <w:r>
+        <w:t>n</w:t>
+      </w:r>
+      <w:r>
+        <w:t>a quantidade de dados de cada valor passa</w:t>
+      </w:r>
+      <w:r>
+        <w:t>ndo assim,</w:t>
+      </w:r>
+      <w:r>
+        <w:t xml:space="preserve"> para uma abordagem mais balanceada nesse aspeto.</w:t>
+      </w:r>
+    </w:p>
+    <w:p>
+      <w:pPr>
+        <w:pStyle w:val="Heading3"/>
+      </w:pPr>
+      <w:bookmarkStart w:id="67" w:name="_Toc139127799"/>
+      <w:r>
+        <w:t>Segunda abordagem</w:t>
+      </w:r>
+      <w:bookmarkEnd w:id="67"/>
+    </w:p>
+    <w:p>
+      <w:r>
+        <w:t xml:space="preserve">Para esta abordagem foi tentado usar a mesma quantidade de imagens para cada valor possível. Para fazer isso </w:t>
+      </w:r>
+      <w:r>
+        <w:t>de forma que</w:t>
+      </w:r>
+      <w:r>
+        <w:t xml:space="preserve"> fosse facilmente alterável foi criado um conjunto de variáveis. </w:t>
+      </w:r>
+    </w:p>
+    <w:p>
+      <w:r>
+        <w:t xml:space="preserve">Foram criados dois dicionários com chaves de zero a cem, onde, o dicionário denominado de </w:t>
+      </w:r>
+      <w:proofErr w:type="spellStart"/>
+      <w:r>
+        <w:rPr>
+          <w:i/>
+          <w:iCs/>
+        </w:rPr>
+        <w:t>counter</w:t>
+      </w:r>
+      <w:proofErr w:type="spellEnd"/>
+      <w:r>
+        <w:rPr>
+          <w:i/>
+          <w:iCs/>
+        </w:rPr>
+        <w:t xml:space="preserve"> </w:t>
+      </w:r>
+      <w:proofErr w:type="spellStart"/>
+      <w:r>
+        <w:rPr>
+          <w:i/>
+          <w:iCs/>
+        </w:rPr>
+        <w:t>dictionary</w:t>
+      </w:r>
+      <w:proofErr w:type="spellEnd"/>
+      <w:r>
+        <w:rPr>
+          <w:i/>
+          <w:iCs/>
+        </w:rPr>
+        <w:t xml:space="preserve">, </w:t>
+      </w:r>
+      <w:r>
+        <w:t xml:space="preserve">tem todos os seus valores a zero e o dicionário denominado de </w:t>
+      </w:r>
+      <w:proofErr w:type="spellStart"/>
+      <w:r>
+        <w:rPr>
+          <w:i/>
+          <w:iCs/>
+        </w:rPr>
+        <w:t>limit</w:t>
+      </w:r>
+      <w:proofErr w:type="spellEnd"/>
+      <w:r>
+        <w:rPr>
+          <w:i/>
+          <w:iCs/>
+        </w:rPr>
+        <w:t xml:space="preserve"> </w:t>
+      </w:r>
+      <w:proofErr w:type="spellStart"/>
+      <w:r>
+        <w:rPr>
+          <w:i/>
+          <w:iCs/>
+        </w:rPr>
+        <w:t>dictionary</w:t>
+      </w:r>
+      <w:proofErr w:type="spellEnd"/>
+      <w:r>
+        <w:t xml:space="preserve"> tem todos os seus valores com a quantidade máxima de cada valor</w:t>
+      </w:r>
+      <w:r>
         <w:t xml:space="preserve">. </w:t>
       </w:r>
     </w:p>
     <w:p>
       <w:r>
-        <w:t>**inserir tabela com valores**</w:t>
-      </w:r>
-    </w:p>
-    <w:p>
-      <w:r>
-        <w:t xml:space="preserve">De seguida, com um </w:t>
-      </w:r>
-      <w:proofErr w:type="spellStart"/>
-      <w:r>
+        <w:t xml:space="preserve">Ao ler as imagens do </w:t>
+      </w:r>
+      <w:proofErr w:type="spellStart"/>
+      <w:r>
+        <w:t>dataset</w:t>
+      </w:r>
+      <w:proofErr w:type="spellEnd"/>
+      <w:r>
+        <w:t xml:space="preserve">, é verificado antes qual é o valor da imagem, e, usando esse valor como chave para ambos os dicionários, a imagem apenas é adicionada à lista de imagens para treino se, o valor no </w:t>
+      </w:r>
+      <w:proofErr w:type="spellStart"/>
+      <w:r>
+        <w:rPr>
+          <w:i/>
+          <w:iCs/>
+        </w:rPr>
+        <w:t>counter</w:t>
+      </w:r>
+      <w:proofErr w:type="spellEnd"/>
+      <w:r>
+        <w:rPr>
+          <w:i/>
+          <w:iCs/>
+        </w:rPr>
+        <w:t xml:space="preserve"> </w:t>
+      </w:r>
+      <w:proofErr w:type="spellStart"/>
+      <w:r>
+        <w:rPr>
+          <w:i/>
+          <w:iCs/>
+        </w:rPr>
+        <w:t>dictionary</w:t>
+      </w:r>
+      <w:proofErr w:type="spellEnd"/>
+      <w:r>
+        <w:t xml:space="preserve"> for inferior ao valor do </w:t>
+      </w:r>
+      <w:proofErr w:type="spellStart"/>
+      <w:r>
+        <w:rPr>
+          <w:i/>
+          <w:iCs/>
+        </w:rPr>
+        <w:t>limit</w:t>
+      </w:r>
+      <w:proofErr w:type="spellEnd"/>
+      <w:r>
+        <w:rPr>
+          <w:i/>
+          <w:iCs/>
+        </w:rPr>
+        <w:t xml:space="preserve"> </w:t>
+      </w:r>
+      <w:proofErr w:type="spellStart"/>
+      <w:r>
+        <w:rPr>
+          <w:i/>
+          <w:iCs/>
+        </w:rPr>
+        <w:t>dictionary</w:t>
+      </w:r>
+      <w:proofErr w:type="spellEnd"/>
+      <w:r>
+        <w:t>.</w:t>
+      </w:r>
+    </w:p>
+    <w:p>
+      <w:r>
+        <w:t>Para esta abordagem foram usadas apenas vinte imagens de cada valor, sendo a quantidade de valores a seguinte.</w:t>
+      </w:r>
+    </w:p>
+    <w:tbl>
+      <w:tblPr>
+        <w:tblStyle w:val="TableGridLight"/>
+        <w:tblW w:w="9296" w:type="dxa"/>
+        <w:jc w:val="center"/>
+        <w:tblLook w:val="04A0" w:firstRow="1" w:lastRow="0" w:firstColumn="1" w:lastColumn="0" w:noHBand="0" w:noVBand="1"/>
+      </w:tblPr>
+      <w:tblGrid>
+        <w:gridCol w:w="1950"/>
+        <w:gridCol w:w="1949"/>
+        <w:gridCol w:w="1949"/>
+        <w:gridCol w:w="1949"/>
+        <w:gridCol w:w="1499"/>
+      </w:tblGrid>
+      <w:tr>
+        <w:trPr>
+          <w:trHeight w:val="789"/>
+          <w:jc w:val="center"/>
+        </w:trPr>
+        <w:tc>
+          <w:tcPr>
+            <w:tcW w:w="1950" w:type="dxa"/>
+          </w:tcPr>
+          <w:p>
+            <w:pPr>
+              <w:ind w:firstLine="0"/>
+            </w:pPr>
+            <w:r>
+              <w:lastRenderedPageBreak/>
+              <w:t>Valor normalizado 0</w:t>
+            </w:r>
+          </w:p>
+        </w:tc>
+        <w:tc>
+          <w:tcPr>
+            <w:tcW w:w="1949" w:type="dxa"/>
+          </w:tcPr>
+          <w:p>
+            <w:pPr>
+              <w:ind w:firstLine="0"/>
+            </w:pPr>
+            <w:r>
+              <w:t>Valor normalizado 1</w:t>
+            </w:r>
+          </w:p>
+        </w:tc>
+        <w:tc>
+          <w:tcPr>
+            <w:tcW w:w="1949" w:type="dxa"/>
+          </w:tcPr>
+          <w:p>
+            <w:pPr>
+              <w:ind w:firstLine="0"/>
+            </w:pPr>
+            <w:r>
+              <w:t>Valor normalizado 2</w:t>
+            </w:r>
+          </w:p>
+        </w:tc>
+        <w:tc>
+          <w:tcPr>
+            <w:tcW w:w="1949" w:type="dxa"/>
+          </w:tcPr>
+          <w:p>
+            <w:pPr>
+              <w:ind w:firstLine="0"/>
+            </w:pPr>
+            <w:r>
+              <w:t>Valor normalizado 3</w:t>
+            </w:r>
+          </w:p>
+        </w:tc>
+        <w:tc>
+          <w:tcPr>
+            <w:tcW w:w="1499" w:type="dxa"/>
+          </w:tcPr>
+          <w:p>
+            <w:pPr>
+              <w:ind w:firstLine="0"/>
+            </w:pPr>
+            <w:r>
+              <w:t>Valor normalizado 5</w:t>
+            </w:r>
+          </w:p>
+        </w:tc>
+      </w:tr>
+      <w:tr>
+        <w:trPr>
+          <w:trHeight w:val="267"/>
+          <w:jc w:val="center"/>
+        </w:trPr>
+        <w:tc>
+          <w:tcPr>
+            <w:tcW w:w="1950" w:type="dxa"/>
+          </w:tcPr>
+          <w:p>
+            <w:pPr>
+              <w:ind w:firstLine="0"/>
+            </w:pPr>
+            <w:r>
+              <w:t>20</w:t>
+            </w:r>
+          </w:p>
+        </w:tc>
+        <w:tc>
+          <w:tcPr>
+            <w:tcW w:w="1949" w:type="dxa"/>
+          </w:tcPr>
+          <w:p>
+            <w:pPr>
+              <w:ind w:firstLine="0"/>
+            </w:pPr>
+            <w:r>
+              <w:t>20</w:t>
+            </w:r>
+          </w:p>
+        </w:tc>
+        <w:tc>
+          <w:tcPr>
+            <w:tcW w:w="1949" w:type="dxa"/>
+          </w:tcPr>
+          <w:p>
+            <w:pPr>
+              <w:ind w:firstLine="0"/>
+            </w:pPr>
+            <w:r>
+              <w:t>20</w:t>
+            </w:r>
+          </w:p>
+        </w:tc>
+        <w:tc>
+          <w:tcPr>
+            <w:tcW w:w="1949" w:type="dxa"/>
+          </w:tcPr>
+          <w:p>
+            <w:pPr>
+              <w:keepNext/>
+              <w:ind w:firstLine="0"/>
+            </w:pPr>
+            <w:r>
+              <w:t>16</w:t>
+            </w:r>
+          </w:p>
+        </w:tc>
+        <w:tc>
+          <w:tcPr>
+            <w:tcW w:w="1499" w:type="dxa"/>
+          </w:tcPr>
+          <w:p>
+            <w:pPr>
+              <w:keepNext/>
+              <w:ind w:firstLine="0"/>
+            </w:pPr>
+            <w:r>
+              <w:t>8</w:t>
+            </w:r>
+          </w:p>
+        </w:tc>
+      </w:tr>
+    </w:tbl>
+    <w:p>
+      <w:pPr>
+        <w:pStyle w:val="Caption"/>
+      </w:pPr>
+      <w:r>
+        <w:t xml:space="preserve">Tabela </w:t>
+      </w:r>
+      <w:fldSimple w:instr=" SEQ Tabela \* ARABIC ">
+        <w:r>
+          <w:rPr>
+            <w:noProof/>
+          </w:rPr>
+          <w:t>4</w:t>
+        </w:r>
+      </w:fldSimple>
+      <w:r>
+        <w:t xml:space="preserve"> - </w:t>
+      </w:r>
+      <w:r>
+        <w:rPr>
+          <w:b w:val="0"/>
+          <w:bCs/>
+        </w:rPr>
+        <w:t>Quantidade de dados a ser usada na segunda abordagem</w:t>
+      </w:r>
+    </w:p>
+    <w:p>
+      <w:r>
+        <w:t xml:space="preserve"> </w:t>
+      </w:r>
+      <w:r>
+        <w:t xml:space="preserve">De seguida, </w:t>
+      </w:r>
+      <w:r>
+        <w:t xml:space="preserve">não recorrendo a um </w:t>
+      </w:r>
+      <w:proofErr w:type="spellStart"/>
+      <w:r>
+        <w:rPr>
+          <w:i/>
+          <w:iCs/>
+        </w:rPr>
         <w:t>batch</w:t>
       </w:r>
       <w:proofErr w:type="spellEnd"/>
       <w:r>
+        <w:rPr>
+          <w:i/>
+          <w:iCs/>
+        </w:rPr>
         <w:t xml:space="preserve"> </w:t>
       </w:r>
       <w:proofErr w:type="spellStart"/>
       <w:r>
+        <w:rPr>
+          <w:i/>
+          <w:iCs/>
+        </w:rPr>
         <w:t>size</w:t>
       </w:r>
       <w:proofErr w:type="spellEnd"/>
       <w:r>
-        <w:t xml:space="preserve"> de 16 foi realizado um treino onde os seus resultados foram os seguintes. </w:t>
-      </w:r>
-    </w:p>
-    <w:p>
-      <w:r>
-        <w:t>**inserir valore</w:t>
-      </w:r>
-      <w:r>
-        <w:t>s do treino**</w:t>
-      </w:r>
-    </w:p>
-    <w:p>
-      <w:r>
-        <w:lastRenderedPageBreak/>
-        <w:t>Dada a discrepância na quantidade de dados de cada valor passamos para uma abordagem mais balanceada nesse aspeto.</w:t>
+        <w:t>,</w:t>
+      </w:r>
+      <w:r>
+        <w:t xml:space="preserve"> foi realizado um treino onde os seus resultados foram os seguintes. </w:t>
+      </w:r>
+    </w:p>
+    <w:tbl>
+      <w:tblPr>
+        <w:tblStyle w:val="TableGridLight"/>
+        <w:tblW w:w="7797" w:type="dxa"/>
+        <w:jc w:val="center"/>
+        <w:tblLook w:val="04A0" w:firstRow="1" w:lastRow="0" w:firstColumn="1" w:lastColumn="0" w:noHBand="0" w:noVBand="1"/>
+      </w:tblPr>
+      <w:tblGrid>
+        <w:gridCol w:w="1950"/>
+        <w:gridCol w:w="1949"/>
+        <w:gridCol w:w="1949"/>
+        <w:gridCol w:w="1949"/>
+      </w:tblGrid>
+      <w:tr>
+        <w:trPr>
+          <w:trHeight w:val="789"/>
+          <w:jc w:val="center"/>
+        </w:trPr>
+        <w:tc>
+          <w:tcPr>
+            <w:tcW w:w="1950" w:type="dxa"/>
+          </w:tcPr>
+          <w:p>
+            <w:pPr>
+              <w:ind w:firstLine="0"/>
+            </w:pPr>
+            <w:proofErr w:type="spellStart"/>
+            <w:r>
+              <w:t>Loss</w:t>
+            </w:r>
+            <w:proofErr w:type="spellEnd"/>
+          </w:p>
+        </w:tc>
+        <w:tc>
+          <w:tcPr>
+            <w:tcW w:w="1949" w:type="dxa"/>
+          </w:tcPr>
+          <w:p>
+            <w:pPr>
+              <w:ind w:firstLine="0"/>
+            </w:pPr>
+            <w:proofErr w:type="spellStart"/>
+            <w:r>
+              <w:t>Accuracy</w:t>
+            </w:r>
+            <w:proofErr w:type="spellEnd"/>
+          </w:p>
+        </w:tc>
+        <w:tc>
+          <w:tcPr>
+            <w:tcW w:w="1949" w:type="dxa"/>
+          </w:tcPr>
+          <w:p>
+            <w:pPr>
+              <w:ind w:firstLine="0"/>
+            </w:pPr>
+            <w:proofErr w:type="spellStart"/>
+            <w:r>
+              <w:t>Validation</w:t>
+            </w:r>
+            <w:proofErr w:type="spellEnd"/>
+            <w:r>
+              <w:t xml:space="preserve"> </w:t>
+            </w:r>
+            <w:proofErr w:type="spellStart"/>
+            <w:r>
+              <w:t>loss</w:t>
+            </w:r>
+            <w:proofErr w:type="spellEnd"/>
+          </w:p>
+        </w:tc>
+        <w:tc>
+          <w:tcPr>
+            <w:tcW w:w="1949" w:type="dxa"/>
+          </w:tcPr>
+          <w:p>
+            <w:pPr>
+              <w:ind w:firstLine="0"/>
+            </w:pPr>
+            <w:proofErr w:type="spellStart"/>
+            <w:r>
+              <w:t>Validation</w:t>
+            </w:r>
+            <w:proofErr w:type="spellEnd"/>
+            <w:r>
+              <w:t xml:space="preserve"> </w:t>
+            </w:r>
+            <w:proofErr w:type="spellStart"/>
+            <w:r>
+              <w:t>accuracy</w:t>
+            </w:r>
+            <w:proofErr w:type="spellEnd"/>
+          </w:p>
+        </w:tc>
+      </w:tr>
+      <w:tr>
+        <w:trPr>
+          <w:trHeight w:val="267"/>
+          <w:jc w:val="center"/>
+        </w:trPr>
+        <w:tc>
+          <w:tcPr>
+            <w:tcW w:w="1950" w:type="dxa"/>
+          </w:tcPr>
+          <w:p>
+            <w:pPr>
+              <w:ind w:firstLine="0"/>
+            </w:pPr>
+            <w:r>
+              <w:t>0.1181</w:t>
+            </w:r>
+          </w:p>
+        </w:tc>
+        <w:tc>
+          <w:tcPr>
+            <w:tcW w:w="1949" w:type="dxa"/>
+          </w:tcPr>
+          <w:p>
+            <w:pPr>
+              <w:ind w:firstLine="0"/>
+            </w:pPr>
+            <w:r>
+              <w:t>1.0000</w:t>
+            </w:r>
+          </w:p>
+        </w:tc>
+        <w:tc>
+          <w:tcPr>
+            <w:tcW w:w="1949" w:type="dxa"/>
+          </w:tcPr>
+          <w:p>
+            <w:pPr>
+              <w:ind w:firstLine="0"/>
+            </w:pPr>
+            <w:r>
+              <w:t>2.8125</w:t>
+            </w:r>
+          </w:p>
+        </w:tc>
+        <w:tc>
+          <w:tcPr>
+            <w:tcW w:w="1949" w:type="dxa"/>
+          </w:tcPr>
+          <w:p>
+            <w:pPr>
+              <w:keepNext/>
+              <w:ind w:firstLine="0"/>
+            </w:pPr>
+            <w:r>
+              <w:t>0.2895</w:t>
+            </w:r>
+          </w:p>
+        </w:tc>
+      </w:tr>
+    </w:tbl>
+    <w:p>
+      <w:pPr>
+        <w:pStyle w:val="Caption"/>
+      </w:pPr>
+      <w:r>
+        <w:t xml:space="preserve">Tabela </w:t>
+      </w:r>
+      <w:fldSimple w:instr=" SEQ Tabela \* ARABIC ">
+        <w:r>
+          <w:rPr>
+            <w:noProof/>
+          </w:rPr>
+          <w:t>5</w:t>
+        </w:r>
+      </w:fldSimple>
+      <w:r>
+        <w:t xml:space="preserve"> - </w:t>
+      </w:r>
+      <w:r>
+        <w:rPr>
+          <w:b w:val="0"/>
+          <w:bCs/>
+        </w:rPr>
+        <w:t>Resultados da segunda abordagem</w:t>
+      </w:r>
+    </w:p>
+    <w:p>
+      <w:r>
+        <w:t xml:space="preserve">Sendo que os resultados não foram promissores, a abordagem tomada foi reduzir o tamanho das imagens para cem por cem </w:t>
+      </w:r>
+      <w:r>
+        <w:rPr>
+          <w:i/>
+          <w:iCs/>
+        </w:rPr>
+        <w:t>pixels</w:t>
+      </w:r>
+      <w:r>
+        <w:t>.</w:t>
       </w:r>
     </w:p>
     <w:p>
       <w:pPr>
         <w:pStyle w:val="Heading3"/>
       </w:pPr>
-      <w:bookmarkStart w:id="67" w:name="_Toc139127799"/>
-      <w:r>
-        <w:t>Segunda abordagem</w:t>
-      </w:r>
-      <w:bookmarkEnd w:id="67"/>
-    </w:p>
-    <w:p>
-      <w:r>
-        <w:t xml:space="preserve">Para esta abordagem foi tentado usar a mesma quantidade de imagens para cada valor possível. Para fazer isso </w:t>
-      </w:r>
-      <w:proofErr w:type="gramStart"/>
-      <w:r>
-        <w:t>de forma a que</w:t>
-      </w:r>
-      <w:proofErr w:type="gramEnd"/>
-      <w:r>
-        <w:t xml:space="preserve"> fosse facilmente alterável foi criado um conjunto de variáveis e funções. </w:t>
-      </w:r>
-    </w:p>
+      <w:r>
+        <w:t>Terceira abordagem</w:t>
+      </w:r>
+    </w:p>
+    <w:p>
+      <w:r>
+        <w:t>Para esta abordagem, foi criada uma função que reduz o tamanho da imagem no momento da adição da mesma à lista de imagens para treino.</w:t>
+      </w:r>
+    </w:p>
+    <w:p>
+      <w:pPr>
+        <w:keepNext/>
+        <w:jc w:val="center"/>
+      </w:pPr>
+      <w:r>
+        <w:rPr>
+          <w:noProof/>
+        </w:rPr>
+        <w:drawing>
+          <wp:inline distT="0" distB="0" distL="0" distR="0" wp14:anchorId="27FD4E7C" wp14:editId="33DB5A3C">
+            <wp:extent cx="3737113" cy="1881326"/>
+            <wp:effectExtent l="0" t="0" r="0" b="5080"/>
+            <wp:docPr id="241053448" name="Picture 1" descr="A picture containing text, screenshot, font&#10;&#10;Description automatically generated"/>
+            <wp:cNvGraphicFramePr>
+              <a:graphicFrameLocks xmlns:a="http://schemas.openxmlformats.org/drawingml/2006/main" noChangeAspect="1"/>
+            </wp:cNvGraphicFramePr>
+            <a:graphic xmlns:a="http://schemas.openxmlformats.org/drawingml/2006/main">
+              <a:graphicData uri="http://schemas.openxmlformats.org/drawingml/2006/picture">
+                <pic:pic xmlns:pic="http://schemas.openxmlformats.org/drawingml/2006/picture">
+                  <pic:nvPicPr>
+                    <pic:cNvPr id="241053448" name="Picture 1" descr="A picture containing text, screenshot, font&#10;&#10;Description automatically generated"/>
+                    <pic:cNvPicPr/>
+                  </pic:nvPicPr>
+                  <pic:blipFill>
+                    <a:blip r:embed="rId29"/>
+                    <a:stretch>
+                      <a:fillRect/>
+                    </a:stretch>
+                  </pic:blipFill>
+                  <pic:spPr>
+                    <a:xfrm>
+                      <a:off x="0" y="0"/>
+                      <a:ext cx="3748734" cy="1887176"/>
+                    </a:xfrm>
+                    <a:prstGeom prst="rect">
+                      <a:avLst/>
+                    </a:prstGeom>
+                  </pic:spPr>
+                </pic:pic>
+              </a:graphicData>
+            </a:graphic>
+          </wp:inline>
+        </w:drawing>
+      </w:r>
+    </w:p>
+    <w:p>
+      <w:pPr>
+        <w:pStyle w:val="Caption"/>
+        <w:rPr>
+          <w:b w:val="0"/>
+          <w:bCs/>
+        </w:rPr>
+      </w:pPr>
+      <w:r>
+        <w:t xml:space="preserve">Figura </w:t>
+      </w:r>
+      <w:fldSimple w:instr=" SEQ Figura \* ARABIC ">
+        <w:r>
+          <w:rPr>
+            <w:noProof/>
+          </w:rPr>
+          <w:t>15</w:t>
+        </w:r>
+      </w:fldSimple>
+      <w:r>
+        <w:t xml:space="preserve"> - </w:t>
+      </w:r>
+      <w:r>
+        <w:rPr>
+          <w:b w:val="0"/>
+          <w:bCs/>
+        </w:rPr>
+        <w:t>Código da função de redimensionamento da imagem</w:t>
+      </w:r>
+    </w:p>
+    <w:p>
+      <w:bookmarkStart w:id="68" w:name="_Toc139127800"/>
+      <w:r>
+        <w:t xml:space="preserve">Para esta abordagem foram usadas apenas </w:t>
+      </w:r>
+      <w:r>
+        <w:t>trinta e duas</w:t>
+      </w:r>
+      <w:r>
+        <w:t xml:space="preserve"> imagens de cada valor, sendo a quantidade de valores a seguinte.</w:t>
+      </w:r>
+    </w:p>
+    <w:p/>
+    <w:tbl>
+      <w:tblPr>
+        <w:tblStyle w:val="TableGridLight"/>
+        <w:tblW w:w="9296" w:type="dxa"/>
+        <w:jc w:val="center"/>
+        <w:tblLook w:val="04A0" w:firstRow="1" w:lastRow="0" w:firstColumn="1" w:lastColumn="0" w:noHBand="0" w:noVBand="1"/>
+      </w:tblPr>
+      <w:tblGrid>
+        <w:gridCol w:w="1950"/>
+        <w:gridCol w:w="1949"/>
+        <w:gridCol w:w="1949"/>
+        <w:gridCol w:w="1949"/>
+        <w:gridCol w:w="1499"/>
+      </w:tblGrid>
+      <w:tr>
+        <w:trPr>
+          <w:trHeight w:val="789"/>
+          <w:jc w:val="center"/>
+        </w:trPr>
+        <w:tc>
+          <w:tcPr>
+            <w:tcW w:w="1950" w:type="dxa"/>
+          </w:tcPr>
+          <w:p>
+            <w:pPr>
+              <w:ind w:firstLine="0"/>
+            </w:pPr>
+            <w:r>
+              <w:lastRenderedPageBreak/>
+              <w:t>Valor normalizado 0</w:t>
+            </w:r>
+          </w:p>
+        </w:tc>
+        <w:tc>
+          <w:tcPr>
+            <w:tcW w:w="1949" w:type="dxa"/>
+          </w:tcPr>
+          <w:p>
+            <w:pPr>
+              <w:ind w:firstLine="0"/>
+            </w:pPr>
+            <w:r>
+              <w:t>Valor normalizado 1</w:t>
+            </w:r>
+          </w:p>
+        </w:tc>
+        <w:tc>
+          <w:tcPr>
+            <w:tcW w:w="1949" w:type="dxa"/>
+          </w:tcPr>
+          <w:p>
+            <w:pPr>
+              <w:ind w:firstLine="0"/>
+            </w:pPr>
+            <w:r>
+              <w:t>Valor normalizado 2</w:t>
+            </w:r>
+          </w:p>
+        </w:tc>
+        <w:tc>
+          <w:tcPr>
+            <w:tcW w:w="1949" w:type="dxa"/>
+          </w:tcPr>
+          <w:p>
+            <w:pPr>
+              <w:ind w:firstLine="0"/>
+            </w:pPr>
+            <w:r>
+              <w:t>Valor normalizado 3</w:t>
+            </w:r>
+          </w:p>
+        </w:tc>
+        <w:tc>
+          <w:tcPr>
+            <w:tcW w:w="1499" w:type="dxa"/>
+          </w:tcPr>
+          <w:p>
+            <w:pPr>
+              <w:ind w:firstLine="0"/>
+            </w:pPr>
+            <w:r>
+              <w:t>Valor normalizado 5</w:t>
+            </w:r>
+          </w:p>
+        </w:tc>
+      </w:tr>
+      <w:tr>
+        <w:trPr>
+          <w:trHeight w:val="267"/>
+          <w:jc w:val="center"/>
+        </w:trPr>
+        <w:tc>
+          <w:tcPr>
+            <w:tcW w:w="1950" w:type="dxa"/>
+          </w:tcPr>
+          <w:p>
+            <w:pPr>
+              <w:ind w:firstLine="0"/>
+            </w:pPr>
+            <w:r>
+              <w:t>32</w:t>
+            </w:r>
+          </w:p>
+        </w:tc>
+        <w:tc>
+          <w:tcPr>
+            <w:tcW w:w="1949" w:type="dxa"/>
+          </w:tcPr>
+          <w:p>
+            <w:pPr>
+              <w:ind w:firstLine="0"/>
+            </w:pPr>
+            <w:r>
+              <w:t>32</w:t>
+            </w:r>
+          </w:p>
+        </w:tc>
+        <w:tc>
+          <w:tcPr>
+            <w:tcW w:w="1949" w:type="dxa"/>
+          </w:tcPr>
+          <w:p>
+            <w:pPr>
+              <w:ind w:firstLine="0"/>
+            </w:pPr>
+            <w:r>
+              <w:t>32</w:t>
+            </w:r>
+          </w:p>
+        </w:tc>
+        <w:tc>
+          <w:tcPr>
+            <w:tcW w:w="1949" w:type="dxa"/>
+          </w:tcPr>
+          <w:p>
+            <w:pPr>
+              <w:keepNext/>
+              <w:ind w:firstLine="0"/>
+            </w:pPr>
+            <w:r>
+              <w:t>16</w:t>
+            </w:r>
+          </w:p>
+        </w:tc>
+        <w:tc>
+          <w:tcPr>
+            <w:tcW w:w="1499" w:type="dxa"/>
+          </w:tcPr>
+          <w:p>
+            <w:pPr>
+              <w:keepNext/>
+              <w:ind w:firstLine="0"/>
+            </w:pPr>
+            <w:r>
+              <w:t>8</w:t>
+            </w:r>
+          </w:p>
+        </w:tc>
+      </w:tr>
+    </w:tbl>
+    <w:p>
+      <w:pPr>
+        <w:pStyle w:val="Caption"/>
+        <w:rPr>
+          <w:b w:val="0"/>
+          <w:bCs/>
+        </w:rPr>
+      </w:pPr>
+      <w:r>
+        <w:t xml:space="preserve">Tabela </w:t>
+      </w:r>
+      <w:fldSimple w:instr=" SEQ Tabela \* ARABIC ">
+        <w:r>
+          <w:rPr>
+            <w:noProof/>
+          </w:rPr>
+          <w:t>6</w:t>
+        </w:r>
+      </w:fldSimple>
+      <w:r>
+        <w:t xml:space="preserve"> - </w:t>
+      </w:r>
+      <w:r>
+        <w:rPr>
+          <w:b w:val="0"/>
+          <w:bCs/>
+        </w:rPr>
+        <w:t>Quantidade de dados a ser usada na terceira abordagem</w:t>
+      </w:r>
+    </w:p>
+    <w:p>
+      <w:r>
+        <w:t>De seguida,</w:t>
+      </w:r>
+      <w:r>
+        <w:t xml:space="preserve"> </w:t>
+      </w:r>
+      <w:r>
+        <w:t xml:space="preserve">recorrendo a um </w:t>
+      </w:r>
+      <w:proofErr w:type="spellStart"/>
+      <w:r>
+        <w:rPr>
+          <w:i/>
+          <w:iCs/>
+        </w:rPr>
+        <w:t>batch</w:t>
+      </w:r>
+      <w:proofErr w:type="spellEnd"/>
+      <w:r>
+        <w:rPr>
+          <w:i/>
+          <w:iCs/>
+        </w:rPr>
+        <w:t xml:space="preserve"> </w:t>
+      </w:r>
+      <w:proofErr w:type="spellStart"/>
+      <w:r>
+        <w:rPr>
+          <w:i/>
+          <w:iCs/>
+        </w:rPr>
+        <w:t>size</w:t>
+      </w:r>
+      <w:proofErr w:type="spellEnd"/>
+      <w:r>
+        <w:rPr>
+          <w:i/>
+          <w:iCs/>
+        </w:rPr>
+        <w:t xml:space="preserve"> </w:t>
+      </w:r>
+      <w:r>
+        <w:t>de 32</w:t>
+      </w:r>
+      <w:r>
+        <w:t>, foi realizado um treino onde os seus resultados foram os seguintes.</w:t>
+      </w:r>
+    </w:p>
+    <w:tbl>
+      <w:tblPr>
+        <w:tblStyle w:val="TableGridLight"/>
+        <w:tblW w:w="7797" w:type="dxa"/>
+        <w:jc w:val="center"/>
+        <w:tblLook w:val="04A0" w:firstRow="1" w:lastRow="0" w:firstColumn="1" w:lastColumn="0" w:noHBand="0" w:noVBand="1"/>
+      </w:tblPr>
+      <w:tblGrid>
+        <w:gridCol w:w="1950"/>
+        <w:gridCol w:w="1949"/>
+        <w:gridCol w:w="1949"/>
+        <w:gridCol w:w="1949"/>
+      </w:tblGrid>
+      <w:tr>
+        <w:trPr>
+          <w:trHeight w:val="789"/>
+          <w:jc w:val="center"/>
+        </w:trPr>
+        <w:tc>
+          <w:tcPr>
+            <w:tcW w:w="1950" w:type="dxa"/>
+          </w:tcPr>
+          <w:p>
+            <w:pPr>
+              <w:ind w:firstLine="0"/>
+            </w:pPr>
+            <w:proofErr w:type="spellStart"/>
+            <w:r>
+              <w:t>Loss</w:t>
+            </w:r>
+            <w:proofErr w:type="spellEnd"/>
+          </w:p>
+        </w:tc>
+        <w:tc>
+          <w:tcPr>
+            <w:tcW w:w="1949" w:type="dxa"/>
+          </w:tcPr>
+          <w:p>
+            <w:pPr>
+              <w:ind w:firstLine="0"/>
+            </w:pPr>
+            <w:proofErr w:type="spellStart"/>
+            <w:r>
+              <w:t>Accuracy</w:t>
+            </w:r>
+            <w:proofErr w:type="spellEnd"/>
+          </w:p>
+        </w:tc>
+        <w:tc>
+          <w:tcPr>
+            <w:tcW w:w="1949" w:type="dxa"/>
+          </w:tcPr>
+          <w:p>
+            <w:pPr>
+              <w:ind w:firstLine="0"/>
+            </w:pPr>
+            <w:proofErr w:type="spellStart"/>
+            <w:r>
+              <w:t>Validation</w:t>
+            </w:r>
+            <w:proofErr w:type="spellEnd"/>
+            <w:r>
+              <w:t xml:space="preserve"> </w:t>
+            </w:r>
+            <w:proofErr w:type="spellStart"/>
+            <w:r>
+              <w:t>loss</w:t>
+            </w:r>
+            <w:proofErr w:type="spellEnd"/>
+          </w:p>
+        </w:tc>
+        <w:tc>
+          <w:tcPr>
+            <w:tcW w:w="1949" w:type="dxa"/>
+          </w:tcPr>
+          <w:p>
+            <w:pPr>
+              <w:ind w:firstLine="0"/>
+            </w:pPr>
+            <w:proofErr w:type="spellStart"/>
+            <w:r>
+              <w:t>Validation</w:t>
+            </w:r>
+            <w:proofErr w:type="spellEnd"/>
+            <w:r>
+              <w:t xml:space="preserve"> </w:t>
+            </w:r>
+            <w:proofErr w:type="spellStart"/>
+            <w:r>
+              <w:t>accuracy</w:t>
+            </w:r>
+            <w:proofErr w:type="spellEnd"/>
+          </w:p>
+        </w:tc>
+      </w:tr>
+      <w:tr>
+        <w:trPr>
+          <w:trHeight w:val="267"/>
+          <w:jc w:val="center"/>
+        </w:trPr>
+        <w:tc>
+          <w:tcPr>
+            <w:tcW w:w="1950" w:type="dxa"/>
+          </w:tcPr>
+          <w:p>
+            <w:pPr>
+              <w:ind w:firstLine="0"/>
+            </w:pPr>
+            <w:r>
+              <w:t>0.</w:t>
+            </w:r>
+            <w:r>
+              <w:t>0290</w:t>
+            </w:r>
+          </w:p>
+        </w:tc>
+        <w:tc>
+          <w:tcPr>
+            <w:tcW w:w="1949" w:type="dxa"/>
+          </w:tcPr>
+          <w:p>
+            <w:pPr>
+              <w:ind w:firstLine="0"/>
+            </w:pPr>
+            <w:r>
+              <w:t>1.0000</w:t>
+            </w:r>
+          </w:p>
+        </w:tc>
+        <w:tc>
+          <w:tcPr>
+            <w:tcW w:w="1949" w:type="dxa"/>
+          </w:tcPr>
+          <w:p>
+            <w:pPr>
+              <w:ind w:firstLine="0"/>
+            </w:pPr>
+            <w:r>
+              <w:t>0.2586</w:t>
+            </w:r>
+          </w:p>
+        </w:tc>
+        <w:tc>
+          <w:tcPr>
+            <w:tcW w:w="1949" w:type="dxa"/>
+          </w:tcPr>
+          <w:p>
+            <w:pPr>
+              <w:keepNext/>
+              <w:ind w:firstLine="0"/>
+            </w:pPr>
+            <w:r>
+              <w:t>1.0000</w:t>
+            </w:r>
+          </w:p>
+        </w:tc>
+      </w:tr>
+    </w:tbl>
+    <w:p/>
+    <w:p>
+      <w:pPr>
+        <w:pStyle w:val="Heading3"/>
+      </w:pPr>
+      <w:r>
+        <w:t>Abordagem final</w:t>
+      </w:r>
+    </w:p>
+    <w:p/>
     <w:p>
       <w:pPr>
         <w:pStyle w:val="Heading1"/>
       </w:pPr>
-      <w:bookmarkStart w:id="68" w:name="_Toc139127800"/>
       <w:r>
         <w:lastRenderedPageBreak/>
         <w:t>Conclusões</w:t>
@@ -12394,21 +13969,7 @@
         <w:rPr>
           <w:lang w:val="en-US"/>
         </w:rPr>
-        <w:t xml:space="preserve">(2021). Classification of Weather Phenomenon </w:t>
-      </w:r>
-      <w:proofErr w:type="gramStart"/>
-      <w:r>
-        <w:rPr>
-          <w:lang w:val="en-US"/>
-        </w:rPr>
-        <w:t>From</w:t>
-      </w:r>
-      <w:proofErr w:type="gramEnd"/>
-      <w:r>
-        <w:rPr>
-          <w:lang w:val="en-US"/>
-        </w:rPr>
-        <w:t xml:space="preserve"> Images by Using Deep Convolutional Neural Network. </w:t>
+        <w:t xml:space="preserve">(2021). Classification of Weather Phenomenon From Images by Using Deep Convolutional Neural Network. </w:t>
       </w:r>
       <w:proofErr w:type="spellStart"/>
       <w:r>
@@ -12453,9 +14014,9 @@
       </w:pPr>
     </w:p>
     <w:sectPr>
-      <w:headerReference w:type="even" r:id="rId29"/>
-      <w:headerReference w:type="default" r:id="rId30"/>
-      <w:footerReference w:type="default" r:id="rId31"/>
+      <w:headerReference w:type="even" r:id="rId30"/>
+      <w:headerReference w:type="default" r:id="rId31"/>
+      <w:footerReference w:type="default" r:id="rId32"/>
       <w:type w:val="continuous"/>
       <w:pgSz w:w="11906" w:h="16838" w:code="9"/>
       <w:pgMar w:top="1418" w:right="1418" w:bottom="1418" w:left="1418" w:header="709" w:footer="612" w:gutter="0"/>
@@ -16532,7 +18093,7 @@
   <w:style w:type="paragraph" w:default="1" w:styleId="Normal">
     <w:name w:val="Normal"/>
     <w:qFormat/>
-    <w:rsid w:val="009C5932"/>
+    <w:rsid w:val="00AA5322"/>
     <w:pPr>
       <w:spacing w:line="360" w:lineRule="auto"/>
       <w:ind w:firstLine="397"/>
@@ -17755,12 +19316,6 @@
 </file>
 
 <file path=customXml/item1.xml><?xml version="1.0" encoding="utf-8"?>
-<p:properties xmlns:p="http://schemas.microsoft.com/office/2006/metadata/properties" xmlns:xsi="http://www.w3.org/2001/XMLSchema-instance" xmlns:pc="http://schemas.microsoft.com/office/infopath/2007/PartnerControls">
-  <documentManagement/>
-</p:properties>
-</file>
-
-<file path=customXml/item2.xml><?xml version="1.0" encoding="utf-8"?>
 <MENU label="Campos" version="1">
   <NODE label="Novo Registo" type="NewCard" replaceValue="false">
     <FIELD label="Nº de Registo">
@@ -19004,36 +20559,19 @@
 </MENU>
 </file>
 
+<file path=customXml/item2.xml><?xml version="1.0" encoding="utf-8"?>
+<p:properties xmlns:p="http://schemas.microsoft.com/office/2006/metadata/properties" xmlns:xsi="http://www.w3.org/2001/XMLSchema-instance" xmlns:pc="http://schemas.microsoft.com/office/infopath/2007/PartnerControls">
+  <documentManagement/>
+</p:properties>
+</file>
+
 <file path=customXml/item3.xml><?xml version="1.0" encoding="utf-8"?>
-<b:Sources xmlns:b="http://schemas.openxmlformats.org/officeDocument/2006/bibliography" xmlns="http://schemas.openxmlformats.org/officeDocument/2006/bibliography" SelectedStyle="\IEEE2006OfficeOnline.xsl" StyleName="IEEE" Version="2006">
-  <b:Source>
-    <b:Tag>Placeholder1</b:Tag>
-    <b:SourceType>DocumentFromInternetSite</b:SourceType>
-    <b:Guid>{60B0898E-A798-4CE2-95CD-A2FDE679C5AE}</b:Guid>
-    <b:RefOrder>1</b:RefOrder>
-  </b:Source>
-  <b:Source>
-    <b:Tag>Hai21</b:Tag>
-    <b:SourceType>DocumentFromInternetSite</b:SourceType>
-    <b:Guid>{2BA27835-2A75-48EF-84AB-402FA2F52D5F}</b:Guid>
-    <b:InternetSiteTitle>www.researchgate.net</b:InternetSiteTitle>
-    <b:Year>2021</b:Year>
-    <b:Month>May</b:Month>
-    <b:URL>https://www.researchgate.net/publication/350733518_Classification_of_Weather_Phenomenon_From_Images_by_Using_Deep_Convolutional_Neural_Network</b:URL>
-    <b:Author>
-      <b:Author>
-        <b:NameList>
-          <b:Person>
-            <b:Last>Haixia Xiao</b:Last>
-            <b:First>Feng</b:First>
-            <b:Middle>Zhang</b:Middle>
-          </b:Person>
-        </b:NameList>
-      </b:Author>
-    </b:Author>
-    <b:RefOrder>2</b:RefOrder>
-  </b:Source>
-</b:Sources>
+<?mso-contentType ?>
+<FormTemplates xmlns="http://schemas.microsoft.com/sharepoint/v3/contenttype/forms">
+  <Display>DocumentLibraryForm</Display>
+  <Edit>DocumentLibraryForm</Edit>
+  <New>DocumentLibraryForm</New>
+</FormTemplates>
 </file>
 
 <file path=customXml/item4.xml><?xml version="1.0" encoding="utf-8"?>
@@ -19175,15 +20713,44 @@
 </file>
 
 <file path=customXml/item5.xml><?xml version="1.0" encoding="utf-8"?>
-<?mso-contentType ?>
-<FormTemplates xmlns="http://schemas.microsoft.com/sharepoint/v3/contenttype/forms">
-  <Display>DocumentLibraryForm</Display>
-  <Edit>DocumentLibraryForm</Edit>
-  <New>DocumentLibraryForm</New>
-</FormTemplates>
+<b:Sources xmlns:b="http://schemas.openxmlformats.org/officeDocument/2006/bibliography" xmlns="http://schemas.openxmlformats.org/officeDocument/2006/bibliography" SelectedStyle="\IEEE2006OfficeOnline.xsl" StyleName="IEEE" Version="2006">
+  <b:Source>
+    <b:Tag>Placeholder1</b:Tag>
+    <b:SourceType>DocumentFromInternetSite</b:SourceType>
+    <b:Guid>{60B0898E-A798-4CE2-95CD-A2FDE679C5AE}</b:Guid>
+    <b:RefOrder>1</b:RefOrder>
+  </b:Source>
+  <b:Source>
+    <b:Tag>Hai21</b:Tag>
+    <b:SourceType>DocumentFromInternetSite</b:SourceType>
+    <b:Guid>{2BA27835-2A75-48EF-84AB-402FA2F52D5F}</b:Guid>
+    <b:InternetSiteTitle>www.researchgate.net</b:InternetSiteTitle>
+    <b:Year>2021</b:Year>
+    <b:Month>May</b:Month>
+    <b:URL>https://www.researchgate.net/publication/350733518_Classification_of_Weather_Phenomenon_From_Images_by_Using_Deep_Convolutional_Neural_Network</b:URL>
+    <b:Author>
+      <b:Author>
+        <b:NameList>
+          <b:Person>
+            <b:Last>Haixia Xiao</b:Last>
+            <b:First>Feng</b:First>
+            <b:Middle>Zhang</b:Middle>
+          </b:Person>
+        </b:NameList>
+      </b:Author>
+    </b:Author>
+    <b:RefOrder>2</b:RefOrder>
+  </b:Source>
+</b:Sources>
 </file>
 
 <file path=customXml/itemProps1.xml><?xml version="1.0" encoding="utf-8"?>
+<ds:datastoreItem xmlns:ds="http://schemas.openxmlformats.org/officeDocument/2006/customXml" ds:itemID="{5BE40977-15C1-4F89-8625-D3B696DD90BF}">
+  <ds:schemaRefs/>
+</ds:datastoreItem>
+</file>
+
+<file path=customXml/itemProps2.xml><?xml version="1.0" encoding="utf-8"?>
 <ds:datastoreItem xmlns:ds="http://schemas.openxmlformats.org/officeDocument/2006/customXml" ds:itemID="{8E63779A-67AF-431B-B3F0-121768C7239D}">
   <ds:schemaRefs>
     <ds:schemaRef ds:uri="http://schemas.microsoft.com/office/2006/metadata/properties"/>
@@ -19192,16 +20759,10 @@
 </ds:datastoreItem>
 </file>
 
-<file path=customXml/itemProps2.xml><?xml version="1.0" encoding="utf-8"?>
-<ds:datastoreItem xmlns:ds="http://schemas.openxmlformats.org/officeDocument/2006/customXml" ds:itemID="{5BE40977-15C1-4F89-8625-D3B696DD90BF}">
-  <ds:schemaRefs/>
-</ds:datastoreItem>
-</file>
-
 <file path=customXml/itemProps3.xml><?xml version="1.0" encoding="utf-8"?>
-<ds:datastoreItem xmlns:ds="http://schemas.openxmlformats.org/officeDocument/2006/customXml" ds:itemID="{2284450A-693F-40EC-8BA2-D9C165AABE68}">
+<ds:datastoreItem xmlns:ds="http://schemas.openxmlformats.org/officeDocument/2006/customXml" ds:itemID="{BDEB47F2-D15B-47C7-869F-26B3F1C0D541}">
   <ds:schemaRefs>
-    <ds:schemaRef ds:uri="http://schemas.openxmlformats.org/officeDocument/2006/bibliography"/>
+    <ds:schemaRef ds:uri="http://schemas.microsoft.com/sharepoint/v3/contenttype/forms"/>
   </ds:schemaRefs>
 </ds:datastoreItem>
 </file>
@@ -19225,9 +20786,9 @@
 </file>
 
 <file path=customXml/itemProps5.xml><?xml version="1.0" encoding="utf-8"?>
-<ds:datastoreItem xmlns:ds="http://schemas.openxmlformats.org/officeDocument/2006/customXml" ds:itemID="{BDEB47F2-D15B-47C7-869F-26B3F1C0D541}">
+<ds:datastoreItem xmlns:ds="http://schemas.openxmlformats.org/officeDocument/2006/customXml" ds:itemID="{2284450A-693F-40EC-8BA2-D9C165AABE68}">
   <ds:schemaRefs>
-    <ds:schemaRef ds:uri="http://schemas.microsoft.com/sharepoint/v3/contenttype/forms"/>
+    <ds:schemaRef ds:uri="http://schemas.openxmlformats.org/officeDocument/2006/bibliography"/>
   </ds:schemaRefs>
 </ds:datastoreItem>
 </file>
</xml_diff>

<commit_message>
Atualização do relatório sobre o tópico 4, agradecimentos e conclusão
Co-Authored-By: JoaoOliveira0504 <100567865+JoaoOliveira0504@users.noreply.github.com>
</commit_message>
<xml_diff>
--- a/Relatório/Relatorio by Edgar e Joao.docx
+++ b/Relatório/Relatorio by Edgar e Joao.docx
@@ -720,31 +720,12 @@
     </w:p>
     <w:p>
       <w:r>
-        <w:t>--------------------------------------------------------------------------------------------------------</w:t>
-      </w:r>
-    </w:p>
-    <w:p>
-      <w:r>
-        <w:t xml:space="preserve">Inserir aqui os agradecimentos. Trata-se de um elemento </w:t>
-      </w:r>
-      <w:r>
-        <w:rPr>
-          <w:b/>
-        </w:rPr>
-        <w:t>facultativo</w:t>
-      </w:r>
-      <w:r>
-        <w:t>.</w:t>
-      </w:r>
-    </w:p>
-    <w:p>
-      <w:r>
-        <w:t>Texto dos agradecimentos. Texto dos agradecimentos. Texto dos agradecimentos. Texto dos agradecimentos. Texto dos agradecimentos. Texto dos agradecimentos. Texto dos agradecimentos. Texto dos agradecimentos. Texto dos agradecimentos. Texto dos agradecimentos. Texto dos agradecimentos.</w:t>
-      </w:r>
-    </w:p>
-    <w:p>
-      <w:r>
-        <w:t>Texto dos agradecimentos. Texto dos agradecimentos. Texto dos agradecimentos. Texto dos agradecimentos. Texto dos agradecimentos. Texto dos agradecimentos. Texto dos agradecimentos. Texto dos agradecimentos. Texto dos agradecimentos. Texto dos agradecimentos. Texto dos agradecimentos.</w:t>
+        <w:t>Gostaríamos de expressar a nossa mais sincera gratidão a ambos os nossos orientadores, Professor Doutor João da Silva Pereira e Professor Doutor Rui Vasco Monteiro, pelo apoio inestimável que nos proporcionaram ao longo da elaboração do nosso projeto informático. Sem a orientação e o conhecimento dos mesmos, certamente não teria sido possível alcançar esse marco significativo.</w:t>
+      </w:r>
+    </w:p>
+    <w:p>
+      <w:r>
+        <w:t>Agradecemos também aos nossos amigos e família pelo apoio dado ao longo da realização deste trabalho.</w:t>
       </w:r>
       <w:r>
         <w:br w:type="page"/>
@@ -7195,13 +7176,9 @@
     </w:p>
     <w:p>
       <w:pPr>
-        <w:keepNext/>
-        <w:jc w:val="center"/>
-      </w:pPr>
-      <w:r>
-        <w:rPr>
-          <w:noProof/>
-        </w:rPr>
+        <w:pStyle w:val="Image"/>
+      </w:pPr>
+      <w:r>
         <w:drawing>
           <wp:inline distT="0" distB="0" distL="0" distR="0" wp14:anchorId="3BA06929" wp14:editId="7E5E6CD9">
             <wp:extent cx="3329710" cy="2436125"/>
@@ -7263,14 +7240,27 @@
       <w:r>
         <w:t xml:space="preserve">Figura </w:t>
       </w:r>
-      <w:fldSimple w:instr=" SEQ Figura \* ARABIC ">
-        <w:r>
-          <w:rPr>
-            <w:noProof/>
-          </w:rPr>
-          <w:t>1</w:t>
-        </w:r>
-      </w:fldSimple>
+      <w:r>
+        <w:fldChar w:fldCharType="begin"/>
+      </w:r>
+      <w:r>
+        <w:instrText xml:space="preserve"> SEQ Figura \* ARABIC </w:instrText>
+      </w:r>
+      <w:r>
+        <w:fldChar w:fldCharType="separate"/>
+      </w:r>
+      <w:r>
+        <w:rPr>
+          <w:noProof/>
+        </w:rPr>
+        <w:t>1</w:t>
+      </w:r>
+      <w:r>
+        <w:rPr>
+          <w:noProof/>
+        </w:rPr>
+        <w:fldChar w:fldCharType="end"/>
+      </w:r>
       <w:r>
         <w:t xml:space="preserve"> – </w:t>
       </w:r>
@@ -7437,13 +7427,9 @@
     </w:p>
     <w:p>
       <w:pPr>
-        <w:keepNext/>
-        <w:jc w:val="center"/>
-      </w:pPr>
-      <w:r>
-        <w:rPr>
-          <w:noProof/>
-        </w:rPr>
+        <w:pStyle w:val="Image"/>
+      </w:pPr>
+      <w:r>
         <w:drawing>
           <wp:inline distT="0" distB="0" distL="0" distR="0" wp14:anchorId="17BEEF17" wp14:editId="63051B3F">
             <wp:extent cx="3350662" cy="1592580"/>
@@ -7505,14 +7491,27 @@
       <w:r>
         <w:t xml:space="preserve">Figura </w:t>
       </w:r>
-      <w:fldSimple w:instr=" SEQ Figura \* ARABIC ">
-        <w:r>
-          <w:rPr>
-            <w:noProof/>
-          </w:rPr>
-          <w:t>2</w:t>
-        </w:r>
-      </w:fldSimple>
+      <w:r>
+        <w:fldChar w:fldCharType="begin"/>
+      </w:r>
+      <w:r>
+        <w:instrText xml:space="preserve"> SEQ Figura \* ARABIC </w:instrText>
+      </w:r>
+      <w:r>
+        <w:fldChar w:fldCharType="separate"/>
+      </w:r>
+      <w:r>
+        <w:rPr>
+          <w:noProof/>
+        </w:rPr>
+        <w:t>2</w:t>
+      </w:r>
+      <w:r>
+        <w:rPr>
+          <w:noProof/>
+        </w:rPr>
+        <w:fldChar w:fldCharType="end"/>
+      </w:r>
       <w:r>
         <w:t xml:space="preserve"> - </w:t>
       </w:r>
@@ -8243,14 +8242,9 @@
     </w:p>
     <w:p>
       <w:pPr>
-        <w:keepNext/>
-        <w:ind w:firstLine="357"/>
-        <w:jc w:val="center"/>
-      </w:pPr>
-      <w:r>
-        <w:rPr>
-          <w:noProof/>
-        </w:rPr>
+        <w:pStyle w:val="Image"/>
+      </w:pPr>
+      <w:r>
         <w:drawing>
           <wp:inline distT="0" distB="0" distL="0" distR="0" wp14:anchorId="38AAD01C" wp14:editId="4E905BAB">
             <wp:extent cx="3124200" cy="1831033"/>
@@ -8312,14 +8306,27 @@
       <w:r>
         <w:t xml:space="preserve">Figura </w:t>
       </w:r>
-      <w:fldSimple w:instr=" SEQ Figura \* ARABIC ">
-        <w:r>
-          <w:rPr>
-            <w:noProof/>
-          </w:rPr>
-          <w:t>3</w:t>
-        </w:r>
-      </w:fldSimple>
+      <w:r>
+        <w:fldChar w:fldCharType="begin"/>
+      </w:r>
+      <w:r>
+        <w:instrText xml:space="preserve"> SEQ Figura \* ARABIC </w:instrText>
+      </w:r>
+      <w:r>
+        <w:fldChar w:fldCharType="separate"/>
+      </w:r>
+      <w:r>
+        <w:rPr>
+          <w:noProof/>
+        </w:rPr>
+        <w:t>3</w:t>
+      </w:r>
+      <w:r>
+        <w:rPr>
+          <w:noProof/>
+        </w:rPr>
+        <w:fldChar w:fldCharType="end"/>
+      </w:r>
       <w:r>
         <w:t xml:space="preserve"> - </w:t>
       </w:r>
@@ -8434,13 +8441,9 @@
     </w:p>
     <w:p>
       <w:pPr>
-        <w:keepNext/>
-        <w:jc w:val="center"/>
-      </w:pPr>
-      <w:r>
-        <w:rPr>
-          <w:noProof/>
-        </w:rPr>
+        <w:pStyle w:val="Image"/>
+      </w:pPr>
+      <w:r>
         <w:drawing>
           <wp:inline distT="0" distB="0" distL="0" distR="0" wp14:anchorId="7C1AA88E" wp14:editId="24234AC2">
             <wp:extent cx="4038600" cy="1514364"/>
@@ -8503,14 +8506,27 @@
       <w:r>
         <w:t xml:space="preserve">Figura </w:t>
       </w:r>
-      <w:fldSimple w:instr=" SEQ Figura \* ARABIC ">
-        <w:r>
-          <w:rPr>
-            <w:noProof/>
-          </w:rPr>
-          <w:t>4</w:t>
-        </w:r>
-      </w:fldSimple>
+      <w:r>
+        <w:fldChar w:fldCharType="begin"/>
+      </w:r>
+      <w:r>
+        <w:instrText xml:space="preserve"> SEQ Figura \* ARABIC </w:instrText>
+      </w:r>
+      <w:r>
+        <w:fldChar w:fldCharType="separate"/>
+      </w:r>
+      <w:r>
+        <w:rPr>
+          <w:noProof/>
+        </w:rPr>
+        <w:t>4</w:t>
+      </w:r>
+      <w:r>
+        <w:rPr>
+          <w:noProof/>
+        </w:rPr>
+        <w:fldChar w:fldCharType="end"/>
+      </w:r>
       <w:r>
         <w:t xml:space="preserve"> - </w:t>
       </w:r>
@@ -8720,13 +8736,9 @@
     </w:p>
     <w:p>
       <w:pPr>
-        <w:keepNext/>
-        <w:jc w:val="center"/>
-      </w:pPr>
-      <w:r>
-        <w:rPr>
-          <w:noProof/>
-        </w:rPr>
+        <w:pStyle w:val="Image"/>
+      </w:pPr>
+      <w:r>
         <w:drawing>
           <wp:inline distT="0" distB="0" distL="0" distR="0" wp14:anchorId="6B82F82C" wp14:editId="5D77D375">
             <wp:extent cx="2225345" cy="1577340"/>
@@ -8789,14 +8801,27 @@
       <w:r>
         <w:t xml:space="preserve">Figura </w:t>
       </w:r>
-      <w:fldSimple w:instr=" SEQ Figura \* ARABIC ">
-        <w:r>
-          <w:rPr>
-            <w:noProof/>
-          </w:rPr>
-          <w:t>5</w:t>
-        </w:r>
-      </w:fldSimple>
+      <w:r>
+        <w:fldChar w:fldCharType="begin"/>
+      </w:r>
+      <w:r>
+        <w:instrText xml:space="preserve"> SEQ Figura \* ARABIC </w:instrText>
+      </w:r>
+      <w:r>
+        <w:fldChar w:fldCharType="separate"/>
+      </w:r>
+      <w:r>
+        <w:rPr>
+          <w:noProof/>
+        </w:rPr>
+        <w:t>5</w:t>
+      </w:r>
+      <w:r>
+        <w:rPr>
+          <w:noProof/>
+        </w:rPr>
+        <w:fldChar w:fldCharType="end"/>
+      </w:r>
       <w:r>
         <w:t xml:space="preserve"> - </w:t>
       </w:r>
@@ -9240,13 +9265,9 @@
     </w:p>
     <w:p>
       <w:pPr>
-        <w:keepNext/>
-        <w:jc w:val="center"/>
-      </w:pPr>
-      <w:r>
-        <w:rPr>
-          <w:noProof/>
-        </w:rPr>
+        <w:pStyle w:val="Image"/>
+      </w:pPr>
+      <w:r>
         <w:drawing>
           <wp:inline distT="0" distB="0" distL="0" distR="0" wp14:anchorId="30974F68" wp14:editId="7D111531">
             <wp:extent cx="4759572" cy="3276600"/>
@@ -9294,24 +9315,35 @@
       <w:r>
         <w:t xml:space="preserve">Figura </w:t>
       </w:r>
-      <w:fldSimple w:instr=" SEQ Figura \* ARABIC ">
-        <w:r>
-          <w:rPr>
-            <w:noProof/>
-          </w:rPr>
-          <w:t>6</w:t>
-        </w:r>
-      </w:fldSimple>
+      <w:r>
+        <w:fldChar w:fldCharType="begin"/>
+      </w:r>
+      <w:r>
+        <w:instrText xml:space="preserve"> SEQ Figura \* ARABIC </w:instrText>
+      </w:r>
+      <w:r>
+        <w:fldChar w:fldCharType="separate"/>
+      </w:r>
+      <w:r>
+        <w:rPr>
+          <w:noProof/>
+        </w:rPr>
+        <w:t>6</w:t>
+      </w:r>
+      <w:r>
+        <w:rPr>
+          <w:noProof/>
+        </w:rPr>
+        <w:fldChar w:fldCharType="end"/>
+      </w:r>
       <w:bookmarkEnd w:id="44"/>
       <w:r>
         <w:t xml:space="preserve"> - </w:t>
       </w:r>
       <w:r>
         <w:rPr>
-          <w:b w:val="0"/>
           <w:bCs/>
           <w:i/>
-          <w:iCs w:val="0"/>
         </w:rPr>
         <w:t>GitHub Desktop</w:t>
       </w:r>
@@ -9459,19 +9491,12 @@
     </w:p>
     <w:p>
       <w:pPr>
-        <w:keepNext/>
-        <w:jc w:val="center"/>
-      </w:pPr>
-      <w:r>
-        <w:rPr>
-          <w:noProof/>
-        </w:rPr>
+        <w:pStyle w:val="Image"/>
+      </w:pPr>
+      <w:r>
         <w:t xml:space="preserve"> </w:t>
       </w:r>
       <w:r>
-        <w:rPr>
-          <w:noProof/>
-        </w:rPr>
         <w:drawing>
           <wp:inline distT="0" distB="0" distL="0" distR="0" wp14:anchorId="1049BBB0" wp14:editId="56BDBBC3">
             <wp:extent cx="3951430" cy="1645920"/>
@@ -9530,23 +9555,34 @@
       <w:r>
         <w:t xml:space="preserve">Figura </w:t>
       </w:r>
-      <w:fldSimple w:instr=" SEQ Figura \* ARABIC ">
-        <w:r>
-          <w:rPr>
-            <w:noProof/>
-          </w:rPr>
-          <w:t>7</w:t>
-        </w:r>
-      </w:fldSimple>
+      <w:r>
+        <w:fldChar w:fldCharType="begin"/>
+      </w:r>
+      <w:r>
+        <w:instrText xml:space="preserve"> SEQ Figura \* ARABIC </w:instrText>
+      </w:r>
+      <w:r>
+        <w:fldChar w:fldCharType="separate"/>
+      </w:r>
+      <w:r>
+        <w:rPr>
+          <w:noProof/>
+        </w:rPr>
+        <w:t>7</w:t>
+      </w:r>
+      <w:r>
+        <w:rPr>
+          <w:noProof/>
+        </w:rPr>
+        <w:fldChar w:fldCharType="end"/>
+      </w:r>
       <w:r>
         <w:t xml:space="preserve"> - </w:t>
       </w:r>
       <w:r>
         <w:rPr>
-          <w:b w:val="0"/>
           <w:bCs/>
           <w:i/>
-          <w:iCs w:val="0"/>
         </w:rPr>
         <w:t>Jupyter Notebook</w:t>
       </w:r>
@@ -9781,13 +9817,9 @@
     </w:p>
     <w:p>
       <w:pPr>
-        <w:keepNext/>
-        <w:jc w:val="center"/>
-      </w:pPr>
-      <w:r>
-        <w:rPr>
-          <w:noProof/>
-        </w:rPr>
+        <w:pStyle w:val="Image"/>
+      </w:pPr>
+      <w:r>
         <w:drawing>
           <wp:inline distT="0" distB="0" distL="0" distR="0" wp14:anchorId="18DA4649" wp14:editId="479B13D0">
             <wp:extent cx="5759450" cy="473075"/>
@@ -9834,31 +9866,37 @@
       <w:r>
         <w:t xml:space="preserve">Figura </w:t>
       </w:r>
-      <w:fldSimple w:instr=" SEQ Figura \* ARABIC ">
-        <w:r>
-          <w:rPr>
-            <w:noProof/>
-          </w:rPr>
-          <w:t>8</w:t>
-        </w:r>
-      </w:fldSimple>
+      <w:r>
+        <w:fldChar w:fldCharType="begin"/>
+      </w:r>
+      <w:r>
+        <w:instrText xml:space="preserve"> SEQ Figura \* ARABIC </w:instrText>
+      </w:r>
+      <w:r>
+        <w:fldChar w:fldCharType="separate"/>
+      </w:r>
+      <w:r>
+        <w:rPr>
+          <w:noProof/>
+        </w:rPr>
+        <w:t>8</w:t>
+      </w:r>
+      <w:r>
+        <w:rPr>
+          <w:noProof/>
+        </w:rPr>
+        <w:fldChar w:fldCharType="end"/>
+      </w:r>
       <w:bookmarkEnd w:id="51"/>
       <w:r>
         <w:t xml:space="preserve"> - </w:t>
       </w:r>
       <w:r>
-        <w:rPr>
-          <w:b w:val="0"/>
-          <w:bCs/>
-        </w:rPr>
         <w:t xml:space="preserve">Código para obter imagem para o </w:t>
       </w:r>
       <w:r>
         <w:rPr>
-          <w:b w:val="0"/>
-          <w:bCs/>
-          <w:i/>
-          <w:iCs w:val="0"/>
+          <w:i/>
         </w:rPr>
         <w:t>dataset</w:t>
       </w:r>
@@ -9961,13 +9999,9 @@
     </w:p>
     <w:p>
       <w:pPr>
-        <w:keepNext/>
-        <w:jc w:val="center"/>
-      </w:pPr>
-      <w:r>
-        <w:rPr>
-          <w:noProof/>
-        </w:rPr>
+        <w:pStyle w:val="Image"/>
+      </w:pPr>
+      <w:r>
         <w:lastRenderedPageBreak/>
         <w:drawing>
           <wp:inline distT="0" distB="0" distL="0" distR="0" wp14:anchorId="73EE44DF" wp14:editId="41665145">
@@ -10009,47 +10043,45 @@
     <w:p>
       <w:pPr>
         <w:pStyle w:val="Caption"/>
-        <w:rPr>
-          <w:b w:val="0"/>
-          <w:bCs/>
-        </w:rPr>
       </w:pPr>
       <w:bookmarkStart w:id="53" w:name="_Toc139223954"/>
       <w:r>
         <w:t xml:space="preserve">Figura </w:t>
       </w:r>
-      <w:fldSimple w:instr=" SEQ Figura \* ARABIC ">
-        <w:r>
-          <w:rPr>
-            <w:noProof/>
-          </w:rPr>
-          <w:t>9</w:t>
-        </w:r>
-      </w:fldSimple>
+      <w:r>
+        <w:fldChar w:fldCharType="begin"/>
+      </w:r>
+      <w:r>
+        <w:instrText xml:space="preserve"> SEQ Figura \* ARABIC </w:instrText>
+      </w:r>
+      <w:r>
+        <w:fldChar w:fldCharType="separate"/>
+      </w:r>
+      <w:r>
+        <w:rPr>
+          <w:noProof/>
+        </w:rPr>
+        <w:t>9</w:t>
+      </w:r>
+      <w:r>
+        <w:rPr>
+          <w:noProof/>
+        </w:rPr>
+        <w:fldChar w:fldCharType="end"/>
+      </w:r>
       <w:r>
         <w:t xml:space="preserve"> - </w:t>
       </w:r>
       <w:r>
-        <w:rPr>
-          <w:b w:val="0"/>
-          <w:bCs/>
-        </w:rPr>
         <w:t xml:space="preserve">Função para remover </w:t>
       </w:r>
       <w:r>
         <w:rPr>
-          <w:b w:val="0"/>
-          <w:bCs/>
-          <w:i/>
-          <w:iCs w:val="0"/>
+          <w:i/>
         </w:rPr>
         <w:t>pixels</w:t>
       </w:r>
       <w:r>
-        <w:rPr>
-          <w:b w:val="0"/>
-          <w:bCs/>
-        </w:rPr>
         <w:t xml:space="preserve"> pretos das imagens</w:t>
       </w:r>
       <w:bookmarkEnd w:id="53"/>
@@ -10285,13 +10317,9 @@
     </w:p>
     <w:p>
       <w:pPr>
-        <w:keepNext/>
-        <w:jc w:val="center"/>
-      </w:pPr>
-      <w:r>
-        <w:rPr>
-          <w:noProof/>
-        </w:rPr>
+        <w:pStyle w:val="Image"/>
+      </w:pPr>
+      <w:r>
         <w:drawing>
           <wp:inline distT="0" distB="0" distL="0" distR="0" wp14:anchorId="598F8C8E" wp14:editId="029DF626">
             <wp:extent cx="3581823" cy="2528515"/>
@@ -10332,45 +10360,42 @@
     <w:p>
       <w:pPr>
         <w:pStyle w:val="Caption"/>
-        <w:rPr>
-          <w:b w:val="0"/>
-          <w:bCs/>
-        </w:rPr>
       </w:pPr>
       <w:bookmarkStart w:id="55" w:name="_Toc139223955"/>
       <w:r>
         <w:t xml:space="preserve">Figura </w:t>
       </w:r>
-      <w:fldSimple w:instr=" SEQ Figura \* ARABIC ">
-        <w:r>
-          <w:rPr>
-            <w:noProof/>
-          </w:rPr>
-          <w:t>10</w:t>
-        </w:r>
-      </w:fldSimple>
+      <w:r>
+        <w:fldChar w:fldCharType="begin"/>
+      </w:r>
+      <w:r>
+        <w:instrText xml:space="preserve"> SEQ Figura \* ARABIC </w:instrText>
+      </w:r>
+      <w:r>
+        <w:fldChar w:fldCharType="separate"/>
+      </w:r>
+      <w:r>
+        <w:rPr>
+          <w:noProof/>
+        </w:rPr>
+        <w:t>10</w:t>
+      </w:r>
+      <w:r>
+        <w:rPr>
+          <w:noProof/>
+        </w:rPr>
+        <w:fldChar w:fldCharType="end"/>
+      </w:r>
       <w:r>
         <w:t xml:space="preserve"> - </w:t>
       </w:r>
       <w:r>
-        <w:rPr>
-          <w:b w:val="0"/>
-          <w:bCs/>
-        </w:rPr>
         <w:t xml:space="preserve">Código da função para </w:t>
       </w:r>
       <w:r>
-        <w:rPr>
-          <w:b w:val="0"/>
-          <w:bCs/>
-        </w:rPr>
         <w:t>deslocar</w:t>
       </w:r>
       <w:r>
-        <w:rPr>
-          <w:b w:val="0"/>
-          <w:bCs/>
-        </w:rPr>
         <w:t xml:space="preserve"> a imagem para baixo</w:t>
       </w:r>
       <w:bookmarkEnd w:id="55"/>
@@ -10427,13 +10452,9 @@
     </w:p>
     <w:p>
       <w:pPr>
-        <w:keepNext/>
-        <w:jc w:val="center"/>
-      </w:pPr>
-      <w:r>
-        <w:rPr>
-          <w:noProof/>
-        </w:rPr>
+        <w:pStyle w:val="Image"/>
+      </w:pPr>
+      <w:r>
         <w:drawing>
           <wp:inline distT="0" distB="0" distL="0" distR="0" wp14:anchorId="087AC00B" wp14:editId="68262070">
             <wp:extent cx="3619500" cy="2292721"/>
@@ -10474,45 +10495,42 @@
     <w:p>
       <w:pPr>
         <w:pStyle w:val="Caption"/>
-        <w:rPr>
-          <w:b w:val="0"/>
-          <w:bCs/>
-        </w:rPr>
       </w:pPr>
       <w:bookmarkStart w:id="56" w:name="_Toc139223956"/>
       <w:r>
         <w:t xml:space="preserve">Figura </w:t>
       </w:r>
-      <w:fldSimple w:instr=" SEQ Figura \* ARABIC ">
-        <w:r>
-          <w:rPr>
-            <w:noProof/>
-          </w:rPr>
-          <w:t>11</w:t>
-        </w:r>
-      </w:fldSimple>
+      <w:r>
+        <w:fldChar w:fldCharType="begin"/>
+      </w:r>
+      <w:r>
+        <w:instrText xml:space="preserve"> SEQ Figura \* ARABIC </w:instrText>
+      </w:r>
+      <w:r>
+        <w:fldChar w:fldCharType="separate"/>
+      </w:r>
+      <w:r>
+        <w:rPr>
+          <w:noProof/>
+        </w:rPr>
+        <w:t>11</w:t>
+      </w:r>
+      <w:r>
+        <w:rPr>
+          <w:noProof/>
+        </w:rPr>
+        <w:fldChar w:fldCharType="end"/>
+      </w:r>
       <w:r>
         <w:t xml:space="preserve"> - </w:t>
       </w:r>
       <w:r>
-        <w:rPr>
-          <w:b w:val="0"/>
-          <w:bCs/>
-        </w:rPr>
         <w:t xml:space="preserve">Código da função para deslocar a </w:t>
       </w:r>
       <w:r>
-        <w:rPr>
-          <w:b w:val="0"/>
-          <w:bCs/>
-        </w:rPr>
         <w:t>imagem</w:t>
       </w:r>
       <w:r>
-        <w:rPr>
-          <w:b w:val="0"/>
-          <w:bCs/>
-        </w:rPr>
         <w:t xml:space="preserve"> para a esquerda</w:t>
       </w:r>
       <w:bookmarkEnd w:id="56"/>
@@ -10548,13 +10566,9 @@
     </w:p>
     <w:p>
       <w:pPr>
-        <w:keepNext/>
-        <w:jc w:val="center"/>
-      </w:pPr>
-      <w:r>
-        <w:rPr>
-          <w:noProof/>
-        </w:rPr>
+        <w:pStyle w:val="Image"/>
+      </w:pPr>
+      <w:r>
         <w:drawing>
           <wp:inline distT="0" distB="0" distL="0" distR="0" wp14:anchorId="2FF69D64" wp14:editId="2300D20F">
             <wp:extent cx="3619500" cy="2532867"/>
@@ -10595,45 +10609,42 @@
     <w:p>
       <w:pPr>
         <w:pStyle w:val="Caption"/>
-        <w:rPr>
-          <w:b w:val="0"/>
-          <w:bCs/>
-        </w:rPr>
       </w:pPr>
       <w:bookmarkStart w:id="57" w:name="_Toc139223957"/>
       <w:r>
         <w:t xml:space="preserve">Figura </w:t>
       </w:r>
-      <w:fldSimple w:instr=" SEQ Figura \* ARABIC ">
-        <w:r>
-          <w:rPr>
-            <w:noProof/>
-          </w:rPr>
-          <w:t>12</w:t>
-        </w:r>
-      </w:fldSimple>
+      <w:r>
+        <w:fldChar w:fldCharType="begin"/>
+      </w:r>
+      <w:r>
+        <w:instrText xml:space="preserve"> SEQ Figura \* ARABIC </w:instrText>
+      </w:r>
+      <w:r>
+        <w:fldChar w:fldCharType="separate"/>
+      </w:r>
+      <w:r>
+        <w:rPr>
+          <w:noProof/>
+        </w:rPr>
+        <w:t>12</w:t>
+      </w:r>
+      <w:r>
+        <w:rPr>
+          <w:noProof/>
+        </w:rPr>
+        <w:fldChar w:fldCharType="end"/>
+      </w:r>
       <w:r>
         <w:t xml:space="preserve"> - </w:t>
       </w:r>
       <w:r>
-        <w:rPr>
-          <w:b w:val="0"/>
-          <w:bCs/>
-        </w:rPr>
         <w:t xml:space="preserve">Código </w:t>
       </w:r>
       <w:r>
-        <w:rPr>
-          <w:b w:val="0"/>
-          <w:bCs/>
-        </w:rPr>
         <w:t xml:space="preserve">da função </w:t>
       </w:r>
       <w:r>
-        <w:rPr>
-          <w:b w:val="0"/>
-          <w:bCs/>
-        </w:rPr>
         <w:t>para deslocar a imagem para a direita</w:t>
       </w:r>
       <w:bookmarkEnd w:id="57"/>
@@ -10663,13 +10674,9 @@
     </w:p>
     <w:p>
       <w:pPr>
-        <w:keepNext/>
-        <w:jc w:val="center"/>
-      </w:pPr>
-      <w:r>
-        <w:rPr>
-          <w:noProof/>
-        </w:rPr>
+        <w:pStyle w:val="Image"/>
+      </w:pPr>
+      <w:r>
         <w:drawing>
           <wp:inline distT="0" distB="0" distL="0" distR="0" wp14:anchorId="2E2ADA03" wp14:editId="3CFA81ED">
             <wp:extent cx="3627120" cy="2516735"/>
@@ -10715,20 +10722,32 @@
       <w:r>
         <w:t xml:space="preserve">Figura </w:t>
       </w:r>
-      <w:fldSimple w:instr=" SEQ Figura \* ARABIC ">
-        <w:r>
-          <w:rPr>
-            <w:noProof/>
-          </w:rPr>
-          <w:t>13</w:t>
-        </w:r>
-      </w:fldSimple>
+      <w:r>
+        <w:fldChar w:fldCharType="begin"/>
+      </w:r>
+      <w:r>
+        <w:instrText xml:space="preserve"> SEQ Figura \* ARABIC </w:instrText>
+      </w:r>
+      <w:r>
+        <w:fldChar w:fldCharType="separate"/>
+      </w:r>
+      <w:r>
+        <w:rPr>
+          <w:noProof/>
+        </w:rPr>
+        <w:t>13</w:t>
+      </w:r>
+      <w:r>
+        <w:rPr>
+          <w:noProof/>
+        </w:rPr>
+        <w:fldChar w:fldCharType="end"/>
+      </w:r>
       <w:r>
         <w:t xml:space="preserve"> - </w:t>
       </w:r>
       <w:r>
         <w:rPr>
-          <w:b w:val="0"/>
           <w:bCs/>
         </w:rPr>
         <w:t>Código da função para rodar a imagem</w:t>
@@ -10888,13 +10907,9 @@
     </w:p>
     <w:p>
       <w:pPr>
-        <w:keepNext/>
-        <w:jc w:val="center"/>
-      </w:pPr>
-      <w:r>
-        <w:rPr>
-          <w:noProof/>
-        </w:rPr>
+        <w:pStyle w:val="Image"/>
+      </w:pPr>
+      <w:r>
         <w:drawing>
           <wp:inline distT="0" distB="0" distL="0" distR="0" wp14:anchorId="74B5F0BD" wp14:editId="02E181F8">
             <wp:extent cx="3466769" cy="401483"/>
@@ -10940,22 +10955,31 @@
       <w:r>
         <w:t xml:space="preserve">Figura </w:t>
       </w:r>
-      <w:fldSimple w:instr=" SEQ Figura \* ARABIC ">
-        <w:r>
-          <w:rPr>
-            <w:noProof/>
-          </w:rPr>
-          <w:t>14</w:t>
-        </w:r>
-      </w:fldSimple>
+      <w:r>
+        <w:fldChar w:fldCharType="begin"/>
+      </w:r>
+      <w:r>
+        <w:instrText xml:space="preserve"> SEQ Figura \* ARABIC </w:instrText>
+      </w:r>
+      <w:r>
+        <w:fldChar w:fldCharType="separate"/>
+      </w:r>
+      <w:r>
+        <w:rPr>
+          <w:noProof/>
+        </w:rPr>
+        <w:t>14</w:t>
+      </w:r>
+      <w:r>
+        <w:rPr>
+          <w:noProof/>
+        </w:rPr>
+        <w:fldChar w:fldCharType="end"/>
+      </w:r>
       <w:r>
         <w:t xml:space="preserve"> - </w:t>
       </w:r>
       <w:r>
-        <w:rPr>
-          <w:b w:val="0"/>
-          <w:bCs/>
-        </w:rPr>
         <w:t>Código da função de normalização do valor de precipitação</w:t>
       </w:r>
       <w:bookmarkEnd w:id="60"/>
@@ -11141,21 +11165,31 @@
       <w:r>
         <w:t xml:space="preserve">Tabela </w:t>
       </w:r>
-      <w:fldSimple w:instr=" SEQ Tabela \* ARABIC ">
-        <w:r>
-          <w:rPr>
-            <w:noProof/>
-          </w:rPr>
-          <w:t>1</w:t>
-        </w:r>
-      </w:fldSimple>
+      <w:r>
+        <w:fldChar w:fldCharType="begin"/>
+      </w:r>
+      <w:r>
+        <w:instrText xml:space="preserve"> SEQ Tabela \* ARABIC </w:instrText>
+      </w:r>
+      <w:r>
+        <w:fldChar w:fldCharType="separate"/>
+      </w:r>
+      <w:r>
+        <w:rPr>
+          <w:noProof/>
+        </w:rPr>
+        <w:t>1</w:t>
+      </w:r>
+      <w:r>
+        <w:rPr>
+          <w:noProof/>
+        </w:rPr>
+        <w:fldChar w:fldCharType="end"/>
+      </w:r>
       <w:r>
         <w:t xml:space="preserve"> – </w:t>
       </w:r>
       <w:r>
-        <w:rPr>
-          <w:b w:val="0"/>
-        </w:rPr>
         <w:t>Total de dados obtidos</w:t>
       </w:r>
       <w:bookmarkEnd w:id="61"/>
@@ -11305,7 +11339,21 @@
         <w:t>shape</w:t>
       </w:r>
       <w:r>
-        <w:t xml:space="preserve"> de cem por cem </w:t>
+        <w:t xml:space="preserve"> de </w:t>
+      </w:r>
+      <w:r>
+        <w:t>100</w:t>
+      </w:r>
+      <m:oMath>
+        <m:r>
+          <w:rPr>
+            <w:rFonts w:ascii="Cambria Math" w:hAnsi="Cambria Math"/>
+          </w:rPr>
+          <m:t>×</m:t>
+        </m:r>
+      </m:oMath>
+      <w:r>
+        <w:t xml:space="preserve">100 </w:t>
       </w:r>
       <w:r>
         <w:rPr>
@@ -12103,14 +12151,27 @@
       <w:r>
         <w:t xml:space="preserve">Tabela </w:t>
       </w:r>
-      <w:fldSimple w:instr=" SEQ Tabela \* ARABIC ">
-        <w:r>
-          <w:rPr>
-            <w:noProof/>
-          </w:rPr>
-          <w:t>2</w:t>
-        </w:r>
-      </w:fldSimple>
+      <w:r>
+        <w:fldChar w:fldCharType="begin"/>
+      </w:r>
+      <w:r>
+        <w:instrText xml:space="preserve"> SEQ Tabela \* ARABIC </w:instrText>
+      </w:r>
+      <w:r>
+        <w:fldChar w:fldCharType="separate"/>
+      </w:r>
+      <w:r>
+        <w:rPr>
+          <w:noProof/>
+        </w:rPr>
+        <w:t>2</w:t>
+      </w:r>
+      <w:r>
+        <w:rPr>
+          <w:noProof/>
+        </w:rPr>
+        <w:fldChar w:fldCharType="end"/>
+      </w:r>
       <w:r>
         <w:t xml:space="preserve"> </w:t>
       </w:r>
@@ -12121,31 +12182,15 @@
         <w:t xml:space="preserve"> </w:t>
       </w:r>
       <w:r>
-        <w:rPr>
-          <w:b w:val="0"/>
-          <w:bCs/>
-        </w:rPr>
         <w:t>Quantidade de dados a ser usada</w:t>
       </w:r>
       <w:r>
-        <w:rPr>
-          <w:b w:val="0"/>
-          <w:bCs/>
-        </w:rPr>
         <w:t xml:space="preserve"> </w:t>
       </w:r>
       <w:r>
-        <w:rPr>
-          <w:b w:val="0"/>
-          <w:bCs/>
-        </w:rPr>
         <w:t>n</w:t>
       </w:r>
       <w:r>
-        <w:rPr>
-          <w:b w:val="0"/>
-          <w:bCs/>
-        </w:rPr>
         <w:t>a primeira abordagem</w:t>
       </w:r>
       <w:bookmarkEnd w:id="67"/>
@@ -12311,20 +12356,32 @@
       <w:r>
         <w:t xml:space="preserve">Tabela </w:t>
       </w:r>
-      <w:fldSimple w:instr=" SEQ Tabela \* ARABIC ">
-        <w:r>
-          <w:rPr>
-            <w:noProof/>
-          </w:rPr>
-          <w:t>3</w:t>
-        </w:r>
-      </w:fldSimple>
+      <w:r>
+        <w:fldChar w:fldCharType="begin"/>
+      </w:r>
+      <w:r>
+        <w:instrText xml:space="preserve"> SEQ Tabela \* ARABIC </w:instrText>
+      </w:r>
+      <w:r>
+        <w:fldChar w:fldCharType="separate"/>
+      </w:r>
+      <w:r>
+        <w:rPr>
+          <w:noProof/>
+        </w:rPr>
+        <w:t>3</w:t>
+      </w:r>
+      <w:r>
+        <w:rPr>
+          <w:noProof/>
+        </w:rPr>
+        <w:fldChar w:fldCharType="end"/>
+      </w:r>
       <w:r>
         <w:t xml:space="preserve"> - </w:t>
       </w:r>
       <w:r>
         <w:rPr>
-          <w:b w:val="0"/>
           <w:bCs/>
         </w:rPr>
         <w:t>Resultados da primeira abordagem</w:t>
@@ -12606,22 +12663,31 @@
       <w:r>
         <w:t xml:space="preserve">Tabela </w:t>
       </w:r>
-      <w:fldSimple w:instr=" SEQ Tabela \* ARABIC ">
-        <w:r>
-          <w:rPr>
-            <w:noProof/>
-          </w:rPr>
-          <w:t>4</w:t>
-        </w:r>
-      </w:fldSimple>
+      <w:r>
+        <w:fldChar w:fldCharType="begin"/>
+      </w:r>
+      <w:r>
+        <w:instrText xml:space="preserve"> SEQ Tabela \* ARABIC </w:instrText>
+      </w:r>
+      <w:r>
+        <w:fldChar w:fldCharType="separate"/>
+      </w:r>
+      <w:r>
+        <w:rPr>
+          <w:noProof/>
+        </w:rPr>
+        <w:t>4</w:t>
+      </w:r>
+      <w:r>
+        <w:rPr>
+          <w:noProof/>
+        </w:rPr>
+        <w:fldChar w:fldCharType="end"/>
+      </w:r>
       <w:r>
         <w:t xml:space="preserve"> - </w:t>
       </w:r>
       <w:r>
-        <w:rPr>
-          <w:b w:val="0"/>
-          <w:bCs/>
-        </w:rPr>
         <w:t>Quantidade de dados a ser usada na segunda abordagem</w:t>
       </w:r>
       <w:bookmarkEnd w:id="70"/>
@@ -12780,20 +12846,32 @@
       <w:r>
         <w:t xml:space="preserve">Tabela </w:t>
       </w:r>
-      <w:fldSimple w:instr=" SEQ Tabela \* ARABIC ">
-        <w:r>
-          <w:rPr>
-            <w:noProof/>
-          </w:rPr>
-          <w:t>5</w:t>
-        </w:r>
-      </w:fldSimple>
+      <w:r>
+        <w:fldChar w:fldCharType="begin"/>
+      </w:r>
+      <w:r>
+        <w:instrText xml:space="preserve"> SEQ Tabela \* ARABIC </w:instrText>
+      </w:r>
+      <w:r>
+        <w:fldChar w:fldCharType="separate"/>
+      </w:r>
+      <w:r>
+        <w:rPr>
+          <w:noProof/>
+        </w:rPr>
+        <w:t>5</w:t>
+      </w:r>
+      <w:r>
+        <w:rPr>
+          <w:noProof/>
+        </w:rPr>
+        <w:fldChar w:fldCharType="end"/>
+      </w:r>
       <w:r>
         <w:t xml:space="preserve"> - </w:t>
       </w:r>
       <w:r>
         <w:rPr>
-          <w:b w:val="0"/>
           <w:bCs/>
         </w:rPr>
         <w:t>Resultados da segunda abordagem</w:t>
@@ -12802,7 +12880,24 @@
     </w:p>
     <w:p>
       <w:r>
-        <w:t xml:space="preserve">Sendo que os resultados não foram promissores, a abordagem tomada foi reduzir o tamanho das imagens para cem por cem </w:t>
+        <w:t xml:space="preserve">Sendo que os resultados não foram promissores, a abordagem tomada foi reduzir o tamanho das imagens para </w:t>
+      </w:r>
+      <w:r>
+        <w:t>100</w:t>
+      </w:r>
+      <m:oMath>
+        <m:r>
+          <w:rPr>
+            <w:rFonts w:ascii="Cambria Math" w:hAnsi="Cambria Math"/>
+          </w:rPr>
+          <m:t>×</m:t>
+        </m:r>
+      </m:oMath>
+      <w:r>
+        <w:t>100</w:t>
+      </w:r>
+      <w:r>
+        <w:t xml:space="preserve"> </w:t>
       </w:r>
       <w:r>
         <w:rPr>
@@ -12832,13 +12927,9 @@
     </w:p>
     <w:p>
       <w:pPr>
-        <w:keepNext/>
-        <w:jc w:val="center"/>
-      </w:pPr>
-      <w:r>
-        <w:rPr>
-          <w:noProof/>
-        </w:rPr>
+        <w:pStyle w:val="Image"/>
+      </w:pPr>
+      <w:r>
         <w:drawing>
           <wp:inline distT="0" distB="0" distL="0" distR="0" wp14:anchorId="27FD4E7C" wp14:editId="33DB5A3C">
             <wp:extent cx="3737113" cy="1881326"/>
@@ -12879,31 +12970,36 @@
     <w:p>
       <w:pPr>
         <w:pStyle w:val="Caption"/>
-        <w:rPr>
-          <w:b w:val="0"/>
-          <w:bCs/>
-        </w:rPr>
       </w:pPr>
       <w:bookmarkStart w:id="73" w:name="_Toc139223960"/>
       <w:r>
         <w:t xml:space="preserve">Figura </w:t>
       </w:r>
-      <w:fldSimple w:instr=" SEQ Figura \* ARABIC ">
-        <w:r>
-          <w:rPr>
-            <w:noProof/>
-          </w:rPr>
-          <w:t>15</w:t>
-        </w:r>
-      </w:fldSimple>
+      <w:r>
+        <w:fldChar w:fldCharType="begin"/>
+      </w:r>
+      <w:r>
+        <w:instrText xml:space="preserve"> SEQ Figura \* ARABIC </w:instrText>
+      </w:r>
+      <w:r>
+        <w:fldChar w:fldCharType="separate"/>
+      </w:r>
+      <w:r>
+        <w:rPr>
+          <w:noProof/>
+        </w:rPr>
+        <w:t>15</w:t>
+      </w:r>
+      <w:r>
+        <w:rPr>
+          <w:noProof/>
+        </w:rPr>
+        <w:fldChar w:fldCharType="end"/>
+      </w:r>
       <w:r>
         <w:t xml:space="preserve"> - </w:t>
       </w:r>
       <w:r>
-        <w:rPr>
-          <w:b w:val="0"/>
-          <w:bCs/>
-        </w:rPr>
         <w:t>Código da função de redimensionamento da imagem</w:t>
       </w:r>
       <w:bookmarkEnd w:id="73"/>
@@ -13077,31 +13173,36 @@
     <w:p>
       <w:pPr>
         <w:pStyle w:val="Caption"/>
-        <w:rPr>
-          <w:b w:val="0"/>
-          <w:bCs/>
-        </w:rPr>
       </w:pPr>
       <w:bookmarkStart w:id="74" w:name="_Toc139223941"/>
       <w:r>
         <w:t xml:space="preserve">Tabela </w:t>
       </w:r>
-      <w:fldSimple w:instr=" SEQ Tabela \* ARABIC ">
-        <w:r>
-          <w:rPr>
-            <w:noProof/>
-          </w:rPr>
-          <w:t>6</w:t>
-        </w:r>
-      </w:fldSimple>
+      <w:r>
+        <w:fldChar w:fldCharType="begin"/>
+      </w:r>
+      <w:r>
+        <w:instrText xml:space="preserve"> SEQ Tabela \* ARABIC </w:instrText>
+      </w:r>
+      <w:r>
+        <w:fldChar w:fldCharType="separate"/>
+      </w:r>
+      <w:r>
+        <w:rPr>
+          <w:noProof/>
+        </w:rPr>
+        <w:t>6</w:t>
+      </w:r>
+      <w:r>
+        <w:rPr>
+          <w:noProof/>
+        </w:rPr>
+        <w:fldChar w:fldCharType="end"/>
+      </w:r>
       <w:r>
         <w:t xml:space="preserve"> - </w:t>
       </w:r>
       <w:r>
-        <w:rPr>
-          <w:b w:val="0"/>
-          <w:bCs/>
-        </w:rPr>
         <w:t>Quantidade de dados a ser usada na terceira abordagem</w:t>
       </w:r>
       <w:bookmarkEnd w:id="74"/>
@@ -13267,20 +13368,32 @@
       <w:r>
         <w:t xml:space="preserve">Tabela </w:t>
       </w:r>
-      <w:fldSimple w:instr=" SEQ Tabela \* ARABIC ">
-        <w:r>
-          <w:rPr>
-            <w:noProof/>
-          </w:rPr>
-          <w:t>7</w:t>
-        </w:r>
-      </w:fldSimple>
+      <w:r>
+        <w:fldChar w:fldCharType="begin"/>
+      </w:r>
+      <w:r>
+        <w:instrText xml:space="preserve"> SEQ Tabela \* ARABIC </w:instrText>
+      </w:r>
+      <w:r>
+        <w:fldChar w:fldCharType="separate"/>
+      </w:r>
+      <w:r>
+        <w:rPr>
+          <w:noProof/>
+        </w:rPr>
+        <w:t>7</w:t>
+      </w:r>
+      <w:r>
+        <w:rPr>
+          <w:noProof/>
+        </w:rPr>
+        <w:fldChar w:fldCharType="end"/>
+      </w:r>
       <w:r>
         <w:t xml:space="preserve"> - </w:t>
       </w:r>
       <w:r>
         <w:rPr>
-          <w:b w:val="0"/>
           <w:bCs/>
         </w:rPr>
         <w:t>Resultados da terceira abordagem</w:t>
@@ -13441,10 +13554,7 @@
               <w:ind w:firstLine="0"/>
             </w:pPr>
             <w:r>
-              <w:t>0.</w:t>
-            </w:r>
-            <w:r>
-              <w:t>2747</w:t>
+              <w:t>0.2747</w:t>
             </w:r>
           </w:p>
         </w:tc>
@@ -13565,39 +13675,41 @@
     <w:p>
       <w:pPr>
         <w:pStyle w:val="Caption"/>
-        <w:rPr>
-          <w:b w:val="0"/>
-          <w:bCs/>
-        </w:rPr>
       </w:pPr>
       <w:bookmarkStart w:id="77" w:name="_Toc139223943"/>
       <w:r>
         <w:t xml:space="preserve">Tabela </w:t>
       </w:r>
-      <w:fldSimple w:instr=" SEQ Tabela \* ARABIC ">
-        <w:r>
-          <w:rPr>
-            <w:noProof/>
-          </w:rPr>
-          <w:t>8</w:t>
-        </w:r>
-      </w:fldSimple>
+      <w:r>
+        <w:fldChar w:fldCharType="begin"/>
+      </w:r>
+      <w:r>
+        <w:instrText xml:space="preserve"> SEQ Tabela \* ARABIC </w:instrText>
+      </w:r>
+      <w:r>
+        <w:fldChar w:fldCharType="separate"/>
+      </w:r>
+      <w:r>
+        <w:rPr>
+          <w:noProof/>
+        </w:rPr>
+        <w:t>8</w:t>
+      </w:r>
+      <w:r>
+        <w:rPr>
+          <w:noProof/>
+        </w:rPr>
+        <w:fldChar w:fldCharType="end"/>
+      </w:r>
       <w:r>
         <w:t xml:space="preserve"> - </w:t>
       </w:r>
       <w:r>
-        <w:rPr>
-          <w:b w:val="0"/>
-          <w:bCs/>
-        </w:rPr>
         <w:t xml:space="preserve">Resultados da abordagem final para uma hora de diferença entre a imagem e a </w:t>
       </w:r>
       <w:r>
         <w:rPr>
-          <w:b w:val="0"/>
-          <w:bCs/>
-          <w:i/>
-          <w:iCs w:val="0"/>
+          <w:i/>
         </w:rPr>
         <w:t>label</w:t>
       </w:r>
@@ -13719,10 +13831,7 @@
               <w:ind w:firstLine="0"/>
             </w:pPr>
             <w:r>
-              <w:t>0.</w:t>
-            </w:r>
-            <w:r>
-              <w:t>0017</w:t>
+              <w:t>0.0017</w:t>
             </w:r>
           </w:p>
         </w:tc>
@@ -13843,39 +13952,41 @@
     <w:p>
       <w:pPr>
         <w:pStyle w:val="Caption"/>
-        <w:rPr>
-          <w:b w:val="0"/>
-          <w:bCs/>
-        </w:rPr>
       </w:pPr>
       <w:bookmarkStart w:id="78" w:name="_Toc139223944"/>
       <w:r>
         <w:t xml:space="preserve">Tabela </w:t>
       </w:r>
-      <w:fldSimple w:instr=" SEQ Tabela \* ARABIC ">
-        <w:r>
-          <w:rPr>
-            <w:noProof/>
-          </w:rPr>
-          <w:t>9</w:t>
-        </w:r>
-      </w:fldSimple>
+      <w:r>
+        <w:fldChar w:fldCharType="begin"/>
+      </w:r>
+      <w:r>
+        <w:instrText xml:space="preserve"> SEQ Tabela \* ARABIC </w:instrText>
+      </w:r>
+      <w:r>
+        <w:fldChar w:fldCharType="separate"/>
+      </w:r>
+      <w:r>
+        <w:rPr>
+          <w:noProof/>
+        </w:rPr>
+        <w:t>9</w:t>
+      </w:r>
+      <w:r>
+        <w:rPr>
+          <w:noProof/>
+        </w:rPr>
+        <w:fldChar w:fldCharType="end"/>
+      </w:r>
       <w:r>
         <w:t xml:space="preserve"> - </w:t>
       </w:r>
       <w:r>
-        <w:rPr>
-          <w:b w:val="0"/>
-          <w:bCs/>
-        </w:rPr>
         <w:t xml:space="preserve">Resultados da abordagem final para duas horas de diferença entre a imagem e a </w:t>
       </w:r>
       <w:r>
         <w:rPr>
-          <w:b w:val="0"/>
-          <w:bCs/>
-          <w:i/>
-          <w:iCs w:val="0"/>
+          <w:i/>
         </w:rPr>
         <w:t>label</w:t>
       </w:r>
@@ -13996,10 +14107,7 @@
               <w:ind w:firstLine="0"/>
             </w:pPr>
             <w:r>
-              <w:t>0.</w:t>
-            </w:r>
-            <w:r>
-              <w:t>1037</w:t>
+              <w:t>0.1037</w:t>
             </w:r>
           </w:p>
         </w:tc>
@@ -14121,40 +14229,43 @@
       <w:pPr>
         <w:pStyle w:val="Caption"/>
         <w:rPr>
-          <w:b w:val="0"/>
-          <w:bCs/>
-          <w:i/>
-          <w:iCs w:val="0"/>
+          <w:i/>
         </w:rPr>
       </w:pPr>
       <w:bookmarkStart w:id="79" w:name="_Toc139223945"/>
       <w:r>
         <w:t xml:space="preserve">Tabela </w:t>
       </w:r>
-      <w:fldSimple w:instr=" SEQ Tabela \* ARABIC ">
-        <w:r>
-          <w:rPr>
-            <w:noProof/>
-          </w:rPr>
-          <w:t>10</w:t>
-        </w:r>
-      </w:fldSimple>
+      <w:r>
+        <w:fldChar w:fldCharType="begin"/>
+      </w:r>
+      <w:r>
+        <w:instrText xml:space="preserve"> SEQ Tabela \* ARABIC </w:instrText>
+      </w:r>
+      <w:r>
+        <w:fldChar w:fldCharType="separate"/>
+      </w:r>
+      <w:r>
+        <w:rPr>
+          <w:noProof/>
+        </w:rPr>
+        <w:t>10</w:t>
+      </w:r>
+      <w:r>
+        <w:rPr>
+          <w:noProof/>
+        </w:rPr>
+        <w:fldChar w:fldCharType="end"/>
+      </w:r>
       <w:r>
         <w:t xml:space="preserve"> - </w:t>
       </w:r>
       <w:r>
-        <w:rPr>
-          <w:b w:val="0"/>
-          <w:bCs/>
-        </w:rPr>
         <w:t xml:space="preserve">Resultados da abordagem final para três horas de diferença entre a imagem e a </w:t>
       </w:r>
       <w:r>
         <w:rPr>
-          <w:b w:val="0"/>
-          <w:bCs/>
-          <w:i/>
-          <w:iCs w:val="0"/>
+          <w:i/>
         </w:rPr>
         <w:t>label</w:t>
       </w:r>
@@ -14171,39 +14282,184 @@
       </w:r>
     </w:p>
     <w:p>
-      <w:pPr>
-        <w:pStyle w:val="Heading1"/>
-      </w:pPr>
-      <w:bookmarkStart w:id="80" w:name="_Toc139223993"/>
-      <w:r>
-        <w:lastRenderedPageBreak/>
-        <w:t>Conclusão</w:t>
-      </w:r>
-      <w:bookmarkEnd w:id="80"/>
-    </w:p>
-    <w:p>
-      <w:r>
-        <w:t xml:space="preserve">Inserir aqui </w:t>
-      </w:r>
-      <w:r>
-        <w:t>as conclusões ou conclusão</w:t>
-      </w:r>
-      <w:r>
-        <w:t xml:space="preserve">. Trata-se de um elemento </w:t>
-      </w:r>
-      <w:r>
-        <w:rPr>
-          <w:b/>
-        </w:rPr>
-        <w:t>obrigatório</w:t>
-      </w:r>
-      <w:r>
-        <w:t>.</w:t>
-      </w:r>
-    </w:p>
-    <w:p>
-      <w:r>
-        <w:t>A conclusão:</w:t>
+      <w:r>
+        <w:t>N</w:t>
+      </w:r>
+      <w:r>
+        <w:t>o website desenvolvido</w:t>
+      </w:r>
+      <w:r>
+        <w:t>,</w:t>
+      </w:r>
+      <w:r>
+        <w:t xml:space="preserve"> para</w:t>
+      </w:r>
+      <w:r>
+        <w:t xml:space="preserve"> que fosse possível a</w:t>
+      </w:r>
+      <w:r>
+        <w:t xml:space="preserve"> aplica</w:t>
+      </w:r>
+      <w:r>
+        <w:t>ção</w:t>
+      </w:r>
+      <w:r>
+        <w:t xml:space="preserve"> </w:t>
+      </w:r>
+      <w:r>
+        <w:t>d</w:t>
+      </w:r>
+      <w:r>
+        <w:t>o modelo de aprendizagem,</w:t>
+      </w:r>
+      <w:r>
+        <w:t xml:space="preserve"> foi necessário,</w:t>
+      </w:r>
+      <w:r>
+        <w:t xml:space="preserve"> </w:t>
+      </w:r>
+      <w:r>
+        <w:t xml:space="preserve">numa primeira fase, </w:t>
+      </w:r>
+      <w:r>
+        <w:t>desenvolv</w:t>
+      </w:r>
+      <w:r>
+        <w:t>er</w:t>
+      </w:r>
+      <w:r>
+        <w:t xml:space="preserve"> </w:t>
+      </w:r>
+      <w:r>
+        <w:t>uma API</w:t>
+      </w:r>
+      <w:r>
+        <w:t xml:space="preserve"> em Flask para enviar os dados para o </w:t>
+      </w:r>
+      <w:r>
+        <w:rPr>
+          <w:i/>
+          <w:iCs/>
+        </w:rPr>
+        <w:t>frontend</w:t>
+      </w:r>
+      <w:r>
+        <w:t xml:space="preserve"> a cada 10 minutos</w:t>
+      </w:r>
+      <w:r>
+        <w:t xml:space="preserve"> </w:t>
+      </w:r>
+      <w:r>
+        <w:t>com</w:t>
+      </w:r>
+      <w:r>
+        <w:t xml:space="preserve"> </w:t>
+      </w:r>
+      <w:r>
+        <w:t>a</w:t>
+      </w:r>
+      <w:r>
+        <w:t>s</w:t>
+      </w:r>
+      <w:r>
+        <w:t xml:space="preserve"> previs</w:t>
+      </w:r>
+      <w:r>
+        <w:t>ões climatéricas de</w:t>
+      </w:r>
+      <w:r>
+        <w:t xml:space="preserve"> Portugal, que fornece</w:t>
+      </w:r>
+      <w:r>
+        <w:t>m</w:t>
+      </w:r>
+      <w:r>
+        <w:t xml:space="preserve"> estimativas de precipitação a cada estação mais perto do centro de cada distrito de Portugal</w:t>
+      </w:r>
+      <w:r>
+        <w:t xml:space="preserve">. </w:t>
+      </w:r>
+      <w:r>
+        <w:t>A API desenvolvida em Flask utiliza o mesmo modelo criado e treinado anteriormente</w:t>
+      </w:r>
+      <w:r>
+        <w:t>,</w:t>
+      </w:r>
+      <w:r>
+        <w:t xml:space="preserve"> utilizando os pesos guardados dos melhores testes realizados na fase de treino.</w:t>
+      </w:r>
+    </w:p>
+    <w:p>
+      <w:pPr>
+        <w:pStyle w:val="Heading2"/>
+      </w:pPr>
+      <w:r>
+        <w:t xml:space="preserve"> </w:t>
+      </w:r>
+      <w:r>
+        <w:t>API em</w:t>
+      </w:r>
+      <w:r>
+        <w:t xml:space="preserve"> Flask</w:t>
+      </w:r>
+    </w:p>
+    <w:p>
+      <w:r>
+        <w:t xml:space="preserve">Para poder apresentar os resultados da previsão do modelo no website, foi </w:t>
+      </w:r>
+      <w:r>
+        <w:t xml:space="preserve">fundamental o desenvolvimento de </w:t>
+      </w:r>
+      <w:r>
+        <w:t>um</w:t>
+      </w:r>
+      <w:r>
+        <w:t xml:space="preserve">a </w:t>
+      </w:r>
+      <w:r>
+        <w:t>API</w:t>
+      </w:r>
+      <w:r>
+        <w:t xml:space="preserve"> em Flask.</w:t>
+      </w:r>
+      <w:r>
+        <w:t xml:space="preserve"> Esta API teve como ponto de partida a receção da imagem </w:t>
+      </w:r>
+      <w:r>
+        <w:t>mais recente</w:t>
+      </w:r>
+      <w:r>
+        <w:t>,</w:t>
+      </w:r>
+      <w:r>
+        <w:t xml:space="preserve"> fornecida pelos radares do IPMA</w:t>
+      </w:r>
+      <w:r>
+        <w:t xml:space="preserve">, através </w:t>
+      </w:r>
+      <w:r>
+        <w:t xml:space="preserve">de </w:t>
+      </w:r>
+      <w:r>
+        <w:rPr>
+          <w:i/>
+          <w:iCs/>
+        </w:rPr>
+        <w:t>web scrapping</w:t>
+      </w:r>
+      <w:r>
+        <w:t xml:space="preserve"> </w:t>
+      </w:r>
+      <w:r>
+        <w:t>realizado no site da própria organização</w:t>
+      </w:r>
+      <w:r>
+        <w:t xml:space="preserve">. Para isso, foi necessário construir um URL com a data e hora atualizadas, seguindo um formato específico. </w:t>
+      </w:r>
+    </w:p>
+    <w:p>
+      <w:r>
+        <w:t>O processo de obtenção da imagem foi o seguinte:</w:t>
       </w:r>
     </w:p>
     <w:p>
@@ -14211,17 +14467,30 @@
         <w:pStyle w:val="ListParagraph"/>
         <w:numPr>
           <w:ilvl w:val="0"/>
-          <w:numId w:val="29"/>
+          <w:numId w:val="35"/>
         </w:numPr>
       </w:pPr>
       <w:r>
-        <w:t>Deve ser s</w:t>
-      </w:r>
-      <w:r>
-        <w:t>ucinta</w:t>
-      </w:r>
-      <w:r>
-        <w:t>;</w:t>
+        <w:t>O</w:t>
+      </w:r>
+      <w:r>
+        <w:t>bt</w:t>
+      </w:r>
+      <w:r>
+        <w:t>er</w:t>
+      </w:r>
+      <w:r>
+        <w:t xml:space="preserve"> a data e hora em UTC, usando a função </w:t>
+      </w:r>
+      <w:r>
+        <w:rPr>
+          <w:i/>
+          <w:iCs/>
+        </w:rPr>
+        <w:t>datetime.utcnow</w:t>
+      </w:r>
+      <w:r>
+        <w:t xml:space="preserve">. </w:t>
       </w:r>
     </w:p>
     <w:p>
@@ -14229,45 +14498,1037 @@
         <w:pStyle w:val="ListParagraph"/>
         <w:numPr>
           <w:ilvl w:val="0"/>
-          <w:numId w:val="29"/>
+          <w:numId w:val="35"/>
         </w:numPr>
       </w:pPr>
       <w:r>
-        <w:t>Não deve conter informações ou ideias novas</w:t>
-      </w:r>
-      <w:r>
-        <w:t>;</w:t>
-      </w:r>
+        <w:t>Arredondar a data e</w:t>
+      </w:r>
+      <w:r>
+        <w:t xml:space="preserve"> hora para o múltiplo de 5 minutos mais próximo, subtraindo o resto da divisão por 5. </w:t>
+      </w:r>
+    </w:p>
+    <w:p>
+      <m:oMathPara>
+        <m:oMath>
+          <m:r>
+            <w:rPr>
+              <w:rFonts w:ascii="Cambria Math" w:hAnsi="Cambria Math"/>
+            </w:rPr>
+            <m:t>f</m:t>
+          </m:r>
+          <m:d>
+            <m:dPr>
+              <m:ctrlPr>
+                <w:rPr>
+                  <w:rFonts w:ascii="Cambria Math" w:hAnsi="Cambria Math"/>
+                  <w:i/>
+                </w:rPr>
+              </m:ctrlPr>
+            </m:dPr>
+            <m:e>
+              <m:r>
+                <w:rPr>
+                  <w:rFonts w:ascii="Cambria Math" w:hAnsi="Cambria Math"/>
+                </w:rPr>
+                <m:t>x</m:t>
+              </m:r>
+            </m:e>
+          </m:d>
+          <m:r>
+            <w:rPr>
+              <w:rFonts w:ascii="Cambria Math" w:hAnsi="Cambria Math"/>
+            </w:rPr>
+            <m:t>=x-(x mod5)</m:t>
+          </m:r>
+        </m:oMath>
+      </m:oMathPara>
     </w:p>
     <w:p>
       <w:pPr>
         <w:pStyle w:val="ListParagraph"/>
         <w:numPr>
           <w:ilvl w:val="0"/>
-          <w:numId w:val="29"/>
+          <w:numId w:val="35"/>
         </w:numPr>
       </w:pPr>
       <w:r>
-        <w:t>D</w:t>
-      </w:r>
-      <w:r>
-        <w:t>eve permitir concluir se se atingiram os objetivos enunciados na introdução</w:t>
+        <w:t>Subtrair</w:t>
+      </w:r>
+      <w:r>
+        <w:t xml:space="preserve"> mais 10 minutos, para garantir que a imagem estivesse disponível na API do IPMA.</w:t>
+      </w:r>
+    </w:p>
+    <w:p>
+      <w:pPr>
+        <w:pStyle w:val="ListParagraph"/>
+        <w:numPr>
+          <w:ilvl w:val="0"/>
+          <w:numId w:val="35"/>
+        </w:numPr>
+      </w:pPr>
+      <w:r>
+        <w:t xml:space="preserve">Formatar a data e hora de acordo com o padrão </w:t>
+      </w:r>
+      <w:r>
+        <w:t>“%Y-%m-%dT%H%M”</w:t>
+      </w:r>
+      <w:r>
+        <w:rPr>
+          <w:rStyle w:val="FootnoteReference"/>
+        </w:rPr>
+        <w:footnoteReference w:id="1"/>
       </w:r>
       <w:r>
         <w:t>.</w:t>
       </w:r>
     </w:p>
     <w:p>
-      <w:r>
-        <w:t xml:space="preserve">Texto da conclusão. </w:t>
-      </w:r>
-      <w:r>
-        <w:t>Texto da conclusão. Texto da conclusão. Texto da conclusão. Texto da conclusão. Texto da conclusão. Texto da conclusão. Texto da conclusão. Texto da conclusão. Texto da conclusão.</w:t>
-      </w:r>
-    </w:p>
-    <w:p>
-      <w:r>
-        <w:t>Texto da conclusão. Texto da conclusão. Texto da conclusão. Texto da conclusão. Texto da conclusão. Texto da conclusão. Texto da conclusão. Texto da conclusão. Texto da conclusão. Texto da conclusão.</w:t>
+      <w:pPr>
+        <w:pStyle w:val="ListParagraph"/>
+        <w:numPr>
+          <w:ilvl w:val="0"/>
+          <w:numId w:val="35"/>
+        </w:numPr>
+      </w:pPr>
+      <w:r>
+        <w:t>Construir o URL para fazer o pedido HTTP à API do IPMA, usando uma parte fixa e uma parte variável</w:t>
+      </w:r>
+      <w:r>
+        <w:t xml:space="preserve"> (</w:t>
+      </w:r>
+      <w:r>
+        <w:t>data e hora</w:t>
+      </w:r>
+      <w:r>
+        <w:t>)</w:t>
+      </w:r>
+      <w:r>
+        <w:t>.</w:t>
+      </w:r>
+    </w:p>
+    <w:p>
+      <w:pPr>
+        <w:pStyle w:val="ListParagraph"/>
+        <w:numPr>
+          <w:ilvl w:val="0"/>
+          <w:numId w:val="35"/>
+        </w:numPr>
+      </w:pPr>
+      <w:r>
+        <w:t>Obter a imagem dos radares de Portugal com o conteúdo da resposta do pedido HTTP.</w:t>
+      </w:r>
+    </w:p>
+    <w:p>
+      <w:pPr>
+        <w:pStyle w:val="ListParagraph"/>
+        <w:numPr>
+          <w:ilvl w:val="0"/>
+          <w:numId w:val="35"/>
+        </w:numPr>
+        <w:rPr>
+          <w:rFonts w:cs="Times New Roman"/>
+        </w:rPr>
+      </w:pPr>
+      <w:r>
+        <w:t>Retornar uma mensagem de erro no formato JSON, caso ocorresse algum erro durante o pedido HTTP.</w:t>
+      </w:r>
+    </w:p>
+    <w:p>
+      <w:pPr>
+        <w:pStyle w:val="Image"/>
+      </w:pPr>
+      <w:r>
+        <w:lastRenderedPageBreak/>
+        <mc:AlternateContent>
+          <mc:Choice Requires="wps">
+            <w:drawing>
+              <wp:anchor distT="0" distB="0" distL="114300" distR="114300" simplePos="0" relativeHeight="251660288" behindDoc="0" locked="0" layoutInCell="1" allowOverlap="1" wp14:anchorId="6E1B1C52" wp14:editId="2520EF82">
+                <wp:simplePos x="0" y="0"/>
+                <wp:positionH relativeFrom="column">
+                  <wp:posOffset>0</wp:posOffset>
+                </wp:positionH>
+                <wp:positionV relativeFrom="paragraph">
+                  <wp:posOffset>3705225</wp:posOffset>
+                </wp:positionV>
+                <wp:extent cx="5759450" cy="635"/>
+                <wp:effectExtent l="0" t="0" r="0" b="0"/>
+                <wp:wrapSquare wrapText="bothSides"/>
+                <wp:docPr id="1351291301" name="Text Box 1"/>
+                <wp:cNvGraphicFramePr/>
+                <a:graphic xmlns:a="http://schemas.openxmlformats.org/drawingml/2006/main">
+                  <a:graphicData uri="http://schemas.microsoft.com/office/word/2010/wordprocessingShape">
+                    <wps:wsp>
+                      <wps:cNvSpPr txBox="1"/>
+                      <wps:spPr>
+                        <a:xfrm>
+                          <a:off x="0" y="0"/>
+                          <a:ext cx="5759450" cy="635"/>
+                        </a:xfrm>
+                        <a:prstGeom prst="rect">
+                          <a:avLst/>
+                        </a:prstGeom>
+                        <a:solidFill>
+                          <a:prstClr val="white"/>
+                        </a:solidFill>
+                        <a:ln>
+                          <a:noFill/>
+                        </a:ln>
+                      </wps:spPr>
+                      <wps:txbx>
+                        <w:txbxContent>
+                          <w:p>
+                            <w:pPr>
+                              <w:pStyle w:val="Caption"/>
+                              <w:rPr>
+                                <w:noProof/>
+                                <w:sz w:val="24"/>
+                              </w:rPr>
+                            </w:pPr>
+                            <w:r>
+                              <w:t xml:space="preserve">Figura </w:t>
+                            </w:r>
+                            <w:r>
+                              <w:fldChar w:fldCharType="begin"/>
+                            </w:r>
+                            <w:r>
+                              <w:instrText xml:space="preserve"> SEQ Figura \* ARABIC </w:instrText>
+                            </w:r>
+                            <w:r>
+                              <w:fldChar w:fldCharType="separate"/>
+                            </w:r>
+                            <w:r>
+                              <w:rPr>
+                                <w:noProof/>
+                              </w:rPr>
+                              <w:t>16</w:t>
+                            </w:r>
+                            <w:r>
+                              <w:fldChar w:fldCharType="end"/>
+                            </w:r>
+                            <w:r>
+                              <w:t xml:space="preserve"> </w:t>
+                            </w:r>
+                            <w:r>
+                              <w:t xml:space="preserve">– </w:t>
+                            </w:r>
+                            <w:r>
+                              <w:t>Código da f</w:t>
+                            </w:r>
+                            <w:r>
+                              <w:t xml:space="preserve">unção </w:t>
+                            </w:r>
+                            <w:r>
+                              <w:rPr>
+                                <w:i/>
+                              </w:rPr>
+                              <w:t>get_radar_image</w:t>
+                            </w:r>
+                            <w:r>
+                              <w:t>().</w:t>
+                            </w:r>
+                          </w:p>
+                        </w:txbxContent>
+                      </wps:txbx>
+                      <wps:bodyPr rot="0" spcFirstLastPara="0" vertOverflow="overflow" horzOverflow="overflow" vert="horz" wrap="square" lIns="0" tIns="0" rIns="0" bIns="0" numCol="1" spcCol="0" rtlCol="0" fromWordArt="0" anchor="t" anchorCtr="0" forceAA="0" compatLnSpc="1">
+                        <a:prstTxWarp prst="textNoShape">
+                          <a:avLst/>
+                        </a:prstTxWarp>
+                        <a:spAutoFit/>
+                      </wps:bodyPr>
+                    </wps:wsp>
+                  </a:graphicData>
+                </a:graphic>
+              </wp:anchor>
+            </w:drawing>
+          </mc:Choice>
+          <mc:Fallback>
+            <w:pict>
+              <v:shapetype w14:anchorId="6E1B1C52" id="_x0000_t202" coordsize="21600,21600" o:spt="202" path="m,l,21600r21600,l21600,xe">
+                <v:stroke joinstyle="miter"/>
+                <v:path gradientshapeok="t" o:connecttype="rect"/>
+              </v:shapetype>
+              <v:shape id="Text Box 1" o:spid="_x0000_s1026" type="#_x0000_t202" style="position:absolute;left:0;text-align:left;margin-left:0;margin-top:291.75pt;width:453.5pt;height:.05pt;z-index:251660288;visibility:visible;mso-wrap-style:square;mso-wrap-distance-left:9pt;mso-wrap-distance-top:0;mso-wrap-distance-right:9pt;mso-wrap-distance-bottom:0;mso-position-horizontal:absolute;mso-position-horizontal-relative:text;mso-position-vertical:absolute;mso-position-vertical-relative:text;v-text-anchor:top" o:gfxdata="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" stroked="f">
+                <v:textbox style="mso-fit-shape-to-text:t" inset="0,0,0,0">
+                  <w:txbxContent>
+                    <w:p>
+                      <w:pPr>
+                        <w:pStyle w:val="Caption"/>
+                        <w:rPr>
+                          <w:noProof/>
+                          <w:sz w:val="24"/>
+                        </w:rPr>
+                      </w:pPr>
+                      <w:r>
+                        <w:t xml:space="preserve">Figura </w:t>
+                      </w:r>
+                      <w:r>
+                        <w:fldChar w:fldCharType="begin"/>
+                      </w:r>
+                      <w:r>
+                        <w:instrText xml:space="preserve"> SEQ Figura \* ARABIC </w:instrText>
+                      </w:r>
+                      <w:r>
+                        <w:fldChar w:fldCharType="separate"/>
+                      </w:r>
+                      <w:r>
+                        <w:rPr>
+                          <w:noProof/>
+                        </w:rPr>
+                        <w:t>16</w:t>
+                      </w:r>
+                      <w:r>
+                        <w:fldChar w:fldCharType="end"/>
+                      </w:r>
+                      <w:r>
+                        <w:t xml:space="preserve"> </w:t>
+                      </w:r>
+                      <w:r>
+                        <w:t xml:space="preserve">– </w:t>
+                      </w:r>
+                      <w:r>
+                        <w:t>Código da f</w:t>
+                      </w:r>
+                      <w:r>
+                        <w:t xml:space="preserve">unção </w:t>
+                      </w:r>
+                      <w:r>
+                        <w:rPr>
+                          <w:i/>
+                        </w:rPr>
+                        <w:t>get_radar_image</w:t>
+                      </w:r>
+                      <w:r>
+                        <w:t>().</w:t>
+                      </w:r>
+                    </w:p>
+                  </w:txbxContent>
+                </v:textbox>
+                <w10:wrap type="square"/>
+              </v:shape>
+            </w:pict>
+          </mc:Fallback>
+        </mc:AlternateContent>
+      </w:r>
+      <w:r>
+        <w:drawing>
+          <wp:inline distT="0" distB="0" distL="0" distR="0" wp14:anchorId="1BFA3842" wp14:editId="36B44080">
+            <wp:extent cx="5759450" cy="3648075"/>
+            <wp:effectExtent l="0" t="0" r="0" b="9525"/>
+            <wp:docPr id="194417991" name="Picture 1" descr="A screenshot of a computer program&#10;&#10;Description automatically generated with medium confidence"/>
+            <wp:cNvGraphicFramePr>
+              <a:graphicFrameLocks xmlns:a="http://schemas.openxmlformats.org/drawingml/2006/main" noChangeAspect="1"/>
+            </wp:cNvGraphicFramePr>
+            <a:graphic xmlns:a="http://schemas.openxmlformats.org/drawingml/2006/main">
+              <a:graphicData uri="http://schemas.openxmlformats.org/drawingml/2006/picture">
+                <pic:pic xmlns:pic="http://schemas.openxmlformats.org/drawingml/2006/picture">
+                  <pic:nvPicPr>
+                    <pic:cNvPr id="194417991" name="Picture 1" descr="A screenshot of a computer program&#10;&#10;Description automatically generated with medium confidence"/>
+                    <pic:cNvPicPr/>
+                  </pic:nvPicPr>
+                  <pic:blipFill>
+                    <a:blip r:embed="rId30">
+                      <a:extLst>
+                        <a:ext uri="{28A0092B-C50C-407E-A947-70E740481C1C}">
+                          <a14:useLocalDpi xmlns:a14="http://schemas.microsoft.com/office/drawing/2010/main" val="0"/>
+                        </a:ext>
+                      </a:extLst>
+                    </a:blip>
+                    <a:stretch>
+                      <a:fillRect/>
+                    </a:stretch>
+                  </pic:blipFill>
+                  <pic:spPr>
+                    <a:xfrm>
+                      <a:off x="0" y="0"/>
+                      <a:ext cx="5759450" cy="3648075"/>
+                    </a:xfrm>
+                    <a:prstGeom prst="rect">
+                      <a:avLst/>
+                    </a:prstGeom>
+                  </pic:spPr>
+                </pic:pic>
+              </a:graphicData>
+            </a:graphic>
+          </wp:inline>
+        </w:drawing>
+      </w:r>
+    </w:p>
+    <w:p>
+      <w:r>
+        <w:t xml:space="preserve">A imagem obtida </w:t>
+      </w:r>
+      <w:r>
+        <w:t xml:space="preserve">será então usada no </w:t>
+      </w:r>
+      <w:r>
+        <w:rPr>
+          <w:i/>
+          <w:iCs/>
+        </w:rPr>
+        <w:t>endpoint</w:t>
+      </w:r>
+      <w:r>
+        <w:t xml:space="preserve"> </w:t>
+      </w:r>
+      <w:r>
+        <w:rPr>
+          <w:i/>
+          <w:iCs/>
+        </w:rPr>
+        <w:t>process_image</w:t>
+      </w:r>
+      <w:r>
+        <w:t xml:space="preserve"> que recebe um pedido GET e retorna um objeto no formato JSON com as previsões de precipitação para cada estação meteorológica e para cada hora de diferença.</w:t>
+      </w:r>
+    </w:p>
+    <w:p>
+      <w:r>
+        <w:t xml:space="preserve">O </w:t>
+      </w:r>
+      <w:r>
+        <w:rPr>
+          <w:i/>
+          <w:iCs/>
+        </w:rPr>
+        <w:t>endpoint</w:t>
+      </w:r>
+      <w:r>
+        <w:t xml:space="preserve"> da previsão de precipitação faz o seguinte processo:</w:t>
+      </w:r>
+    </w:p>
+    <w:p>
+      <w:pPr>
+        <w:pStyle w:val="ListParagraph"/>
+        <w:numPr>
+          <w:ilvl w:val="0"/>
+          <w:numId w:val="36"/>
+        </w:numPr>
+        <w:rPr>
+          <w:rFonts w:cs="Times New Roman"/>
+        </w:rPr>
+      </w:pPr>
+      <w:r>
+        <w:rPr>
+          <w:rFonts w:cs="Times New Roman"/>
+        </w:rPr>
+        <w:t xml:space="preserve">Obter a imagem atual dos radares a partir da função </w:t>
+      </w:r>
+      <w:r>
+        <w:rPr>
+          <w:rFonts w:cs="Times New Roman"/>
+          <w:i/>
+          <w:iCs/>
+        </w:rPr>
+        <w:t>get_radar_image</w:t>
+      </w:r>
+      <w:r>
+        <w:rPr>
+          <w:rFonts w:cs="Times New Roman"/>
+        </w:rPr>
+        <w:t>.</w:t>
+      </w:r>
+    </w:p>
+    <w:p>
+      <w:pPr>
+        <w:pStyle w:val="ListParagraph"/>
+        <w:numPr>
+          <w:ilvl w:val="0"/>
+          <w:numId w:val="36"/>
+        </w:numPr>
+        <w:rPr>
+          <w:rFonts w:cs="Times New Roman"/>
+        </w:rPr>
+      </w:pPr>
+      <w:r>
+        <w:rPr>
+          <w:rFonts w:cs="Times New Roman"/>
+        </w:rPr>
+        <w:t>Verificar se a imagem foi obtida com sucesso</w:t>
+      </w:r>
+      <w:r>
+        <w:rPr>
+          <w:rFonts w:cs="Times New Roman"/>
+        </w:rPr>
+        <w:t>.</w:t>
+      </w:r>
+      <w:r>
+        <w:rPr>
+          <w:rFonts w:cs="Times New Roman"/>
+        </w:rPr>
+        <w:t xml:space="preserve"> Se não, </w:t>
+      </w:r>
+      <w:r>
+        <w:rPr>
+          <w:rFonts w:cs="Times New Roman"/>
+        </w:rPr>
+        <w:t>retornar uma mensagem de erro.</w:t>
+      </w:r>
+    </w:p>
+    <w:p>
+      <w:pPr>
+        <w:pStyle w:val="ListParagraph"/>
+        <w:numPr>
+          <w:ilvl w:val="0"/>
+          <w:numId w:val="36"/>
+        </w:numPr>
+        <w:rPr>
+          <w:rFonts w:cs="Times New Roman"/>
+        </w:rPr>
+      </w:pPr>
+      <w:r>
+        <w:rPr>
+          <w:rFonts w:cs="Times New Roman"/>
+        </w:rPr>
+        <w:t xml:space="preserve">Criar um dicionário onde as </w:t>
+      </w:r>
+      <w:r>
+        <w:rPr>
+          <w:rFonts w:cs="Times New Roman"/>
+          <w:i/>
+          <w:iCs/>
+        </w:rPr>
+        <w:t>keys</w:t>
+      </w:r>
+      <w:r>
+        <w:rPr>
+          <w:rFonts w:cs="Times New Roman"/>
+        </w:rPr>
+        <w:t xml:space="preserve"> são as horas de previsão (1, 2 e 3).</w:t>
+      </w:r>
+    </w:p>
+    <w:p>
+      <w:pPr>
+        <w:pStyle w:val="ListParagraph"/>
+        <w:numPr>
+          <w:ilvl w:val="0"/>
+          <w:numId w:val="36"/>
+        </w:numPr>
+        <w:rPr>
+          <w:rFonts w:cs="Times New Roman"/>
+        </w:rPr>
+      </w:pPr>
+      <w:r>
+        <w:rPr>
+          <w:rFonts w:cs="Times New Roman"/>
+        </w:rPr>
+        <w:t>Obter a lista dos ficheiros de pesos do modelo que estão guardadas numa pasta com a ajuda da função listdir.</w:t>
+      </w:r>
+    </w:p>
+    <w:p>
+      <w:pPr>
+        <w:pStyle w:val="ListParagraph"/>
+        <w:numPr>
+          <w:ilvl w:val="0"/>
+          <w:numId w:val="36"/>
+        </w:numPr>
+        <w:rPr>
+          <w:rFonts w:cs="Times New Roman"/>
+        </w:rPr>
+      </w:pPr>
+      <w:r>
+        <w:rPr>
+          <w:rFonts w:cs="Times New Roman"/>
+        </w:rPr>
+        <w:t xml:space="preserve">Para cada </w:t>
+      </w:r>
+      <w:r>
+        <w:rPr>
+          <w:rFonts w:cs="Times New Roman"/>
+        </w:rPr>
+        <w:t>id</w:t>
+      </w:r>
+      <w:r>
+        <w:rPr>
+          <w:rFonts w:cs="Times New Roman"/>
+        </w:rPr>
+        <w:t xml:space="preserve"> na lista de ids das estações, fazer as seguintes operações:</w:t>
+      </w:r>
+    </w:p>
+    <w:p>
+      <w:pPr>
+        <w:pStyle w:val="ListParagraph"/>
+        <w:numPr>
+          <w:ilvl w:val="1"/>
+          <w:numId w:val="36"/>
+        </w:numPr>
+        <w:rPr>
+          <w:rFonts w:cs="Times New Roman"/>
+        </w:rPr>
+      </w:pPr>
+      <w:r>
+        <w:rPr>
+          <w:rFonts w:cs="Times New Roman"/>
+        </w:rPr>
+        <w:t xml:space="preserve">Recortar a imagem do radar com base nas coordenadas fornecidas pelo dicionário </w:t>
+      </w:r>
+      <w:r>
+        <w:rPr>
+          <w:rFonts w:cs="Times New Roman"/>
+          <w:i/>
+          <w:iCs/>
+        </w:rPr>
+        <w:t>station_box_dict</w:t>
+      </w:r>
+      <w:r>
+        <w:rPr>
+          <w:rFonts w:cs="Times New Roman"/>
+        </w:rPr>
+        <w:t xml:space="preserve"> com a ajuda da função </w:t>
+      </w:r>
+      <w:r>
+        <w:rPr>
+          <w:rFonts w:cs="Times New Roman"/>
+          <w:i/>
+          <w:iCs/>
+        </w:rPr>
+        <w:t>crop</w:t>
+      </w:r>
+      <w:r>
+        <w:rPr>
+          <w:rFonts w:cs="Times New Roman"/>
+        </w:rPr>
+        <w:t xml:space="preserve"> do módulo PIL.</w:t>
+      </w:r>
+    </w:p>
+    <w:p>
+      <w:pPr>
+        <w:pStyle w:val="ListParagraph"/>
+        <w:numPr>
+          <w:ilvl w:val="1"/>
+          <w:numId w:val="36"/>
+        </w:numPr>
+        <w:rPr>
+          <w:rFonts w:cs="Times New Roman"/>
+        </w:rPr>
+      </w:pPr>
+      <w:r>
+        <w:rPr>
+          <w:rFonts w:cs="Times New Roman"/>
+        </w:rPr>
+        <w:t xml:space="preserve">Redimensionar a imagem recortada pela função </w:t>
+      </w:r>
+      <w:r>
+        <w:rPr>
+          <w:rFonts w:cs="Times New Roman"/>
+          <w:i/>
+          <w:iCs/>
+        </w:rPr>
+        <w:t>resize_image</w:t>
+      </w:r>
+      <w:r>
+        <w:rPr>
+          <w:rFonts w:cs="Times New Roman"/>
+        </w:rPr>
+        <w:t>.</w:t>
+      </w:r>
+    </w:p>
+    <w:p>
+      <w:pPr>
+        <w:pStyle w:val="ListParagraph"/>
+        <w:numPr>
+          <w:ilvl w:val="1"/>
+          <w:numId w:val="36"/>
+        </w:numPr>
+        <w:rPr>
+          <w:rFonts w:cs="Times New Roman"/>
+        </w:rPr>
+      </w:pPr>
+      <w:r>
+        <w:rPr>
+          <w:rFonts w:cs="Times New Roman"/>
+        </w:rPr>
+        <w:t xml:space="preserve">Converter a imagem para um array com a função </w:t>
+      </w:r>
+      <w:r>
+        <w:rPr>
+          <w:rFonts w:cs="Times New Roman"/>
+          <w:i/>
+          <w:iCs/>
+        </w:rPr>
+        <w:t>img_to_array</w:t>
+      </w:r>
+      <w:r>
+        <w:rPr>
+          <w:rFonts w:cs="Times New Roman"/>
+        </w:rPr>
+        <w:t xml:space="preserve"> do TensorFlow.</w:t>
+      </w:r>
+    </w:p>
+    <w:p>
+      <w:pPr>
+        <w:pStyle w:val="ListParagraph"/>
+        <w:numPr>
+          <w:ilvl w:val="1"/>
+          <w:numId w:val="36"/>
+        </w:numPr>
+        <w:rPr>
+          <w:rFonts w:cs="Times New Roman"/>
+        </w:rPr>
+      </w:pPr>
+      <w:r>
+        <w:rPr>
+          <w:rFonts w:cs="Times New Roman"/>
+        </w:rPr>
+        <w:lastRenderedPageBreak/>
+        <w:t>Normalizar o array da imagem com a função normalize do TensorFlow, que recebe o array e o eixo com argumentos e retorna um novo array normalizad</w:t>
+      </w:r>
+      <w:r>
+        <w:rPr>
+          <w:rFonts w:cs="Times New Roman"/>
+        </w:rPr>
+        <w:t>o</w:t>
+      </w:r>
+      <w:r>
+        <w:rPr>
+          <w:rFonts w:cs="Times New Roman"/>
+        </w:rPr>
+        <w:t>.</w:t>
+      </w:r>
+    </w:p>
+    <w:p>
+      <w:pPr>
+        <w:pStyle w:val="ListParagraph"/>
+        <w:numPr>
+          <w:ilvl w:val="1"/>
+          <w:numId w:val="36"/>
+        </w:numPr>
+        <w:rPr>
+          <w:rFonts w:cs="Times New Roman"/>
+        </w:rPr>
+      </w:pPr>
+      <w:r>
+        <w:rPr>
+          <w:rFonts w:cs="Times New Roman"/>
+        </w:rPr>
+        <w:t xml:space="preserve">Fazer a previsão </w:t>
+      </w:r>
+      <w:r>
+        <w:rPr>
+          <w:rFonts w:cs="Times New Roman"/>
+        </w:rPr>
+        <w:t>com</w:t>
+      </w:r>
+      <w:r>
+        <w:rPr>
+          <w:rFonts w:cs="Times New Roman"/>
+        </w:rPr>
+        <w:t xml:space="preserve"> o valor desnormalizado da precipitação obtido pela função </w:t>
+      </w:r>
+      <w:r>
+        <w:rPr>
+          <w:rFonts w:cs="Times New Roman"/>
+          <w:i/>
+          <w:iCs/>
+        </w:rPr>
+        <w:t>desnormalize_precipitation_value</w:t>
+      </w:r>
+      <w:r>
+        <w:rPr>
+          <w:rFonts w:cs="Times New Roman"/>
+        </w:rPr>
+        <w:t>.</w:t>
+      </w:r>
+    </w:p>
+    <w:p>
+      <w:pPr>
+        <w:pStyle w:val="ListParagraph"/>
+        <w:numPr>
+          <w:ilvl w:val="0"/>
+          <w:numId w:val="36"/>
+        </w:numPr>
+        <w:rPr>
+          <w:rFonts w:cs="Times New Roman"/>
+        </w:rPr>
+      </w:pPr>
+      <w:r>
+        <w:rPr>
+          <w:rFonts w:cs="Times New Roman"/>
+        </w:rPr>
+        <w:t xml:space="preserve">Adicionar </w:t>
+      </w:r>
+      <w:r>
+        <w:rPr>
+          <w:rFonts w:cs="Times New Roman"/>
+        </w:rPr>
+        <w:t>a previsão ao dicionário</w:t>
+      </w:r>
+    </w:p>
+    <w:p>
+      <w:pPr>
+        <w:pStyle w:val="ListParagraph"/>
+        <w:numPr>
+          <w:ilvl w:val="0"/>
+          <w:numId w:val="36"/>
+        </w:numPr>
+        <w:rPr>
+          <w:rFonts w:cs="Times New Roman"/>
+        </w:rPr>
+      </w:pPr>
+      <w:r>
+        <w:rPr>
+          <w:rFonts w:cs="Times New Roman"/>
+        </w:rPr>
+        <w:t>Retornar o dicionário completo no formato JSON.</w:t>
+      </w:r>
+    </w:p>
+    <w:p>
+      <w:pPr>
+        <w:pStyle w:val="Image"/>
+      </w:pPr>
+      <w:r>
+        <w:drawing>
+          <wp:inline distT="0" distB="0" distL="0" distR="0" wp14:anchorId="3DE5CBDE" wp14:editId="15203181">
+            <wp:extent cx="5759450" cy="4791710"/>
+            <wp:effectExtent l="0" t="0" r="0" b="8890"/>
+            <wp:docPr id="1192936641" name="Picture 1" descr="A screen shot of a computer program&#10;&#10;Description automatically generated with medium confidence"/>
+            <wp:cNvGraphicFramePr>
+              <a:graphicFrameLocks xmlns:a="http://schemas.openxmlformats.org/drawingml/2006/main" noChangeAspect="1"/>
+            </wp:cNvGraphicFramePr>
+            <a:graphic xmlns:a="http://schemas.openxmlformats.org/drawingml/2006/main">
+              <a:graphicData uri="http://schemas.openxmlformats.org/drawingml/2006/picture">
+                <pic:pic xmlns:pic="http://schemas.openxmlformats.org/drawingml/2006/picture">
+                  <pic:nvPicPr>
+                    <pic:cNvPr id="1192936641" name="Picture 1" descr="A screen shot of a computer program&#10;&#10;Description automatically generated with medium confidence"/>
+                    <pic:cNvPicPr/>
+                  </pic:nvPicPr>
+                  <pic:blipFill>
+                    <a:blip r:embed="rId31"/>
+                    <a:stretch>
+                      <a:fillRect/>
+                    </a:stretch>
+                  </pic:blipFill>
+                  <pic:spPr>
+                    <a:xfrm>
+                      <a:off x="0" y="0"/>
+                      <a:ext cx="5759450" cy="4791710"/>
+                    </a:xfrm>
+                    <a:prstGeom prst="rect">
+                      <a:avLst/>
+                    </a:prstGeom>
+                  </pic:spPr>
+                </pic:pic>
+              </a:graphicData>
+            </a:graphic>
+          </wp:inline>
+        </w:drawing>
+      </w:r>
+    </w:p>
+    <w:p>
+      <w:pPr>
+        <w:pStyle w:val="Caption"/>
+      </w:pPr>
+      <w:r>
+        <w:t xml:space="preserve">Figura </w:t>
+      </w:r>
+      <w:r>
+        <w:fldChar w:fldCharType="begin"/>
+      </w:r>
+      <w:r>
+        <w:instrText xml:space="preserve"> SEQ Figura \* ARABIC </w:instrText>
+      </w:r>
+      <w:r>
+        <w:fldChar w:fldCharType="separate"/>
+      </w:r>
+      <w:r>
+        <w:rPr>
+          <w:noProof/>
+        </w:rPr>
+        <w:t>17</w:t>
+      </w:r>
+      <w:r>
+        <w:fldChar w:fldCharType="end"/>
+      </w:r>
+      <w:r>
+        <w:t xml:space="preserve"> </w:t>
+      </w:r>
+      <w:r>
+        <w:t>- Código do endpoint process_image()</w:t>
+      </w:r>
+    </w:p>
+    <w:p>
+      <w:pPr>
+        <w:spacing w:line="276" w:lineRule="auto"/>
+        <w:ind w:firstLine="0"/>
+        <w:jc w:val="left"/>
+        <w:rPr>
+          <w:bCs/>
+          <w:iCs/>
+          <w:sz w:val="18"/>
+          <w:szCs w:val="18"/>
+        </w:rPr>
+      </w:pPr>
+      <w:r>
+        <w:rPr>
+          <w:b/>
+          <w:bCs/>
+        </w:rPr>
+        <w:br w:type="page"/>
+      </w:r>
+    </w:p>
+    <w:p>
+      <w:pPr>
+        <w:pStyle w:val="Heading2"/>
+      </w:pPr>
+      <w:r>
+        <w:lastRenderedPageBreak/>
+        <w:t xml:space="preserve"> Web Meteo</w:t>
+      </w:r>
+    </w:p>
+    <w:p>
+      <w:r>
+        <w:t xml:space="preserve">O </w:t>
+      </w:r>
+      <w:r>
+        <w:rPr>
+          <w:i/>
+          <w:iCs/>
+        </w:rPr>
+        <w:t>website</w:t>
+      </w:r>
+      <w:r>
+        <w:t xml:space="preserve"> desenvolvido permite ao utilizador aceder aos resultados das previsões de precipitação em Portugal, em cada distrito logo quando o website é carregado. A data e hora da previsão é a atual, mas com 10 minutos de atraso e arredondada por múltiplos de 5. Os resultados da previsão aparecem todos numa única tabela.</w:t>
+      </w:r>
+    </w:p>
+    <w:p>
+      <w:pPr>
+        <w:keepNext/>
+      </w:pPr>
+      <w:r>
+        <w:rPr>
+          <w:noProof/>
+        </w:rPr>
+        <w:drawing>
+          <wp:inline distT="0" distB="0" distL="0" distR="0" wp14:anchorId="2D384625" wp14:editId="58F79E7C">
+            <wp:extent cx="5759450" cy="2873375"/>
+            <wp:effectExtent l="0" t="0" r="0" b="3175"/>
+            <wp:docPr id="1361355123" name="Picture 1" descr="A screenshot of a map&#10;&#10;Description automatically generated with medium confidence"/>
+            <wp:cNvGraphicFramePr>
+              <a:graphicFrameLocks xmlns:a="http://schemas.openxmlformats.org/drawingml/2006/main" noChangeAspect="1"/>
+            </wp:cNvGraphicFramePr>
+            <a:graphic xmlns:a="http://schemas.openxmlformats.org/drawingml/2006/main">
+              <a:graphicData uri="http://schemas.openxmlformats.org/drawingml/2006/picture">
+                <pic:pic xmlns:pic="http://schemas.openxmlformats.org/drawingml/2006/picture">
+                  <pic:nvPicPr>
+                    <pic:cNvPr id="1361355123" name="Picture 1" descr="A screenshot of a map&#10;&#10;Description automatically generated with medium confidence"/>
+                    <pic:cNvPicPr>
+                      <a:picLocks noChangeAspect="1" noChangeArrowheads="1"/>
+                    </pic:cNvPicPr>
+                  </pic:nvPicPr>
+                  <pic:blipFill>
+                    <a:blip r:embed="rId32" cstate="print">
+                      <a:extLst>
+                        <a:ext uri="{28A0092B-C50C-407E-A947-70E740481C1C}">
+                          <a14:useLocalDpi xmlns:a14="http://schemas.microsoft.com/office/drawing/2010/main" val="0"/>
+                        </a:ext>
+                      </a:extLst>
+                    </a:blip>
+                    <a:srcRect/>
+                    <a:stretch>
+                      <a:fillRect/>
+                    </a:stretch>
+                  </pic:blipFill>
+                  <pic:spPr bwMode="auto">
+                    <a:xfrm>
+                      <a:off x="0" y="0"/>
+                      <a:ext cx="5759450" cy="2873375"/>
+                    </a:xfrm>
+                    <a:prstGeom prst="rect">
+                      <a:avLst/>
+                    </a:prstGeom>
+                    <a:noFill/>
+                    <a:ln>
+                      <a:noFill/>
+                    </a:ln>
+                  </pic:spPr>
+                </pic:pic>
+              </a:graphicData>
+            </a:graphic>
+          </wp:inline>
+        </w:drawing>
+      </w:r>
+    </w:p>
+    <w:p>
+      <w:pPr>
+        <w:pStyle w:val="Caption"/>
+      </w:pPr>
+      <w:r>
+        <w:t xml:space="preserve">Figura </w:t>
+      </w:r>
+      <w:r>
+        <w:fldChar w:fldCharType="begin"/>
+      </w:r>
+      <w:r>
+        <w:instrText xml:space="preserve"> SEQ Figura \* ARABIC </w:instrText>
+      </w:r>
+      <w:r>
+        <w:fldChar w:fldCharType="separate"/>
+      </w:r>
+      <w:r>
+        <w:rPr>
+          <w:noProof/>
+        </w:rPr>
+        <w:t>18</w:t>
+      </w:r>
+      <w:r>
+        <w:fldChar w:fldCharType="end"/>
+      </w:r>
+      <w:r>
+        <w:t xml:space="preserve"> </w:t>
+      </w:r>
+      <w:r>
+        <w:rPr>
+          <w:b w:val="0"/>
+          <w:bCs/>
+        </w:rPr>
+        <w:t xml:space="preserve">- </w:t>
+      </w:r>
+      <w:r>
+        <w:rPr>
+          <w:b w:val="0"/>
+          <w:bCs/>
+          <w:i/>
+          <w:iCs w:val="0"/>
+        </w:rPr>
+        <w:t>Website</w:t>
+      </w:r>
+      <w:r>
+        <w:rPr>
+          <w:b w:val="0"/>
+          <w:bCs/>
+        </w:rPr>
+        <w:t xml:space="preserve"> Web Meteo</w:t>
+      </w:r>
+    </w:p>
+    <w:p>
+      <w:pPr>
+        <w:pStyle w:val="Heading1"/>
+      </w:pPr>
+      <w:bookmarkStart w:id="80" w:name="_Toc139223993"/>
+      <w:r>
+        <w:lastRenderedPageBreak/>
+        <w:t>Conclusão</w:t>
+      </w:r>
+      <w:bookmarkEnd w:id="80"/>
+    </w:p>
+    <w:p>
+      <w:r>
+        <w:t>O propósito deste projeto foi a criação de um website que fosse capaz de mostrar a precipitação num futuro próximo, prevista por uma rede neuronal.</w:t>
+      </w:r>
+    </w:p>
+    <w:p>
+      <w:r>
+        <w:t xml:space="preserve">    Em termos de precisão, o modelo ficou um pouco aquém da expectativa devido à falta de dados pelas limitações do IPMA, e pelo mesmo ter recusado o nosso pedido de fornecer mais. Ainda assim, o projeto tem implementado todas as funções necessárias para esses dados serem obtidos por um futuro utilizador do mesmo.</w:t>
+      </w:r>
+    </w:p>
+    <w:p>
+      <w:r>
+        <w:t xml:space="preserve">    Mesmo assim, com o desenvolvimento deste projeto foi possível criar uma nova ferramenta com grande potencial, tendo até capacidades de interpretar detalhes e padrões que não seria possível analisar de outra forma, para esta área que já se provou ser algo que tem uma grande influencia nas decisões de alguém.</w:t>
+      </w:r>
+    </w:p>
+    <w:p>
+      <w:r>
+        <w:t xml:space="preserve">    Apesar de todos os obstáculos que tivemos ao longo do projeto, tanto os que conseguimos ultrapassar como o que não conseguimos, aprendemos bastante com todos os erros e problemas, podendo dizer que o projeto ficou próximo do seu pico de qualidade, ignorando os problemas externos a nós, tendo ainda, como sempre, espaço para melhorias. </w:t>
       </w:r>
       <w:r>
         <w:br w:type="page"/>
@@ -14325,9 +15586,9 @@
       </w:pPr>
     </w:p>
     <w:sectPr>
-      <w:headerReference w:type="even" r:id="rId30"/>
-      <w:headerReference w:type="default" r:id="rId31"/>
-      <w:footerReference w:type="default" r:id="rId32"/>
+      <w:headerReference w:type="even" r:id="rId33"/>
+      <w:headerReference w:type="default" r:id="rId34"/>
+      <w:footerReference w:type="default" r:id="rId35"/>
       <w:type w:val="continuous"/>
       <w:pgSz w:w="11906" w:h="16838" w:code="9"/>
       <w:pgMar w:top="1418" w:right="1418" w:bottom="1418" w:left="1418" w:header="709" w:footer="612" w:gutter="0"/>
@@ -14526,6 +15787,22 @@
       </w:r>
     </w:p>
   </w:footnote>
+  <w:footnote w:id="1">
+    <w:p>
+      <w:pPr>
+        <w:pStyle w:val="FootnoteText"/>
+      </w:pPr>
+      <w:r>
+        <w:rPr>
+          <w:rStyle w:val="FootnoteReference"/>
+        </w:rPr>
+        <w:footnoteRef/>
+      </w:r>
+      <w:r>
+        <w:t xml:space="preserve"> %Y – ano; %m – mês; %d – dia; %H – hora; %M – minuto;</w:t>
+      </w:r>
+    </w:p>
+  </w:footnote>
 </w:footnotes>
 </file>
 
@@ -14586,7 +15863,7 @@
   <w:abstractNum w:abstractNumId="0" w15:restartNumberingAfterBreak="0">
     <w:nsid w:val="02FF3021"/>
     <w:multiLevelType w:val="hybridMultilevel"/>
-    <w:tmpl w:val="393E82D8"/>
+    <w:tmpl w:val="17D00FBC"/>
     <w:lvl w:ilvl="0" w:tplc="08160001">
       <w:start w:val="1"/>
       <w:numFmt w:val="bullet"/>
@@ -17603,6 +18880,178 @@
     </w:lvl>
   </w:abstractNum>
   <w:abstractNum w:abstractNumId="29" w15:restartNumberingAfterBreak="0">
+    <w:nsid w:val="6836275E"/>
+    <w:multiLevelType w:val="hybridMultilevel"/>
+    <w:tmpl w:val="F87A081C"/>
+    <w:lvl w:ilvl="0" w:tplc="0816000F">
+      <w:start w:val="1"/>
+      <w:numFmt w:val="decimal"/>
+      <w:lvlText w:val="%1."/>
+      <w:lvlJc w:val="left"/>
+      <w:pPr>
+        <w:ind w:left="1117" w:hanging="360"/>
+      </w:pPr>
+    </w:lvl>
+    <w:lvl w:ilvl="1" w:tplc="08160019">
+      <w:start w:val="1"/>
+      <w:numFmt w:val="lowerLetter"/>
+      <w:lvlText w:val="%2."/>
+      <w:lvlJc w:val="left"/>
+      <w:pPr>
+        <w:ind w:left="1837" w:hanging="360"/>
+      </w:pPr>
+    </w:lvl>
+    <w:lvl w:ilvl="2" w:tplc="0816001B" w:tentative="1">
+      <w:start w:val="1"/>
+      <w:numFmt w:val="lowerRoman"/>
+      <w:lvlText w:val="%3."/>
+      <w:lvlJc w:val="right"/>
+      <w:pPr>
+        <w:ind w:left="2557" w:hanging="180"/>
+      </w:pPr>
+    </w:lvl>
+    <w:lvl w:ilvl="3" w:tplc="0816000F" w:tentative="1">
+      <w:start w:val="1"/>
+      <w:numFmt w:val="decimal"/>
+      <w:lvlText w:val="%4."/>
+      <w:lvlJc w:val="left"/>
+      <w:pPr>
+        <w:ind w:left="3277" w:hanging="360"/>
+      </w:pPr>
+    </w:lvl>
+    <w:lvl w:ilvl="4" w:tplc="08160019" w:tentative="1">
+      <w:start w:val="1"/>
+      <w:numFmt w:val="lowerLetter"/>
+      <w:lvlText w:val="%5."/>
+      <w:lvlJc w:val="left"/>
+      <w:pPr>
+        <w:ind w:left="3997" w:hanging="360"/>
+      </w:pPr>
+    </w:lvl>
+    <w:lvl w:ilvl="5" w:tplc="0816001B" w:tentative="1">
+      <w:start w:val="1"/>
+      <w:numFmt w:val="lowerRoman"/>
+      <w:lvlText w:val="%6."/>
+      <w:lvlJc w:val="right"/>
+      <w:pPr>
+        <w:ind w:left="4717" w:hanging="180"/>
+      </w:pPr>
+    </w:lvl>
+    <w:lvl w:ilvl="6" w:tplc="0816000F" w:tentative="1">
+      <w:start w:val="1"/>
+      <w:numFmt w:val="decimal"/>
+      <w:lvlText w:val="%7."/>
+      <w:lvlJc w:val="left"/>
+      <w:pPr>
+        <w:ind w:left="5437" w:hanging="360"/>
+      </w:pPr>
+    </w:lvl>
+    <w:lvl w:ilvl="7" w:tplc="08160019" w:tentative="1">
+      <w:start w:val="1"/>
+      <w:numFmt w:val="lowerLetter"/>
+      <w:lvlText w:val="%8."/>
+      <w:lvlJc w:val="left"/>
+      <w:pPr>
+        <w:ind w:left="6157" w:hanging="360"/>
+      </w:pPr>
+    </w:lvl>
+    <w:lvl w:ilvl="8" w:tplc="0816001B" w:tentative="1">
+      <w:start w:val="1"/>
+      <w:numFmt w:val="lowerRoman"/>
+      <w:lvlText w:val="%9."/>
+      <w:lvlJc w:val="right"/>
+      <w:pPr>
+        <w:ind w:left="6877" w:hanging="180"/>
+      </w:pPr>
+    </w:lvl>
+  </w:abstractNum>
+  <w:abstractNum w:abstractNumId="30" w15:restartNumberingAfterBreak="0">
+    <w:nsid w:val="68A4391C"/>
+    <w:multiLevelType w:val="hybridMultilevel"/>
+    <w:tmpl w:val="46CAFF0A"/>
+    <w:lvl w:ilvl="0" w:tplc="0816000F">
+      <w:start w:val="1"/>
+      <w:numFmt w:val="decimal"/>
+      <w:lvlText w:val="%1."/>
+      <w:lvlJc w:val="left"/>
+      <w:pPr>
+        <w:ind w:left="1117" w:hanging="360"/>
+      </w:pPr>
+    </w:lvl>
+    <w:lvl w:ilvl="1" w:tplc="08160019" w:tentative="1">
+      <w:start w:val="1"/>
+      <w:numFmt w:val="lowerLetter"/>
+      <w:lvlText w:val="%2."/>
+      <w:lvlJc w:val="left"/>
+      <w:pPr>
+        <w:ind w:left="1837" w:hanging="360"/>
+      </w:pPr>
+    </w:lvl>
+    <w:lvl w:ilvl="2" w:tplc="0816001B" w:tentative="1">
+      <w:start w:val="1"/>
+      <w:numFmt w:val="lowerRoman"/>
+      <w:lvlText w:val="%3."/>
+      <w:lvlJc w:val="right"/>
+      <w:pPr>
+        <w:ind w:left="2557" w:hanging="180"/>
+      </w:pPr>
+    </w:lvl>
+    <w:lvl w:ilvl="3" w:tplc="0816000F" w:tentative="1">
+      <w:start w:val="1"/>
+      <w:numFmt w:val="decimal"/>
+      <w:lvlText w:val="%4."/>
+      <w:lvlJc w:val="left"/>
+      <w:pPr>
+        <w:ind w:left="3277" w:hanging="360"/>
+      </w:pPr>
+    </w:lvl>
+    <w:lvl w:ilvl="4" w:tplc="08160019" w:tentative="1">
+      <w:start w:val="1"/>
+      <w:numFmt w:val="lowerLetter"/>
+      <w:lvlText w:val="%5."/>
+      <w:lvlJc w:val="left"/>
+      <w:pPr>
+        <w:ind w:left="3997" w:hanging="360"/>
+      </w:pPr>
+    </w:lvl>
+    <w:lvl w:ilvl="5" w:tplc="0816001B" w:tentative="1">
+      <w:start w:val="1"/>
+      <w:numFmt w:val="lowerRoman"/>
+      <w:lvlText w:val="%6."/>
+      <w:lvlJc w:val="right"/>
+      <w:pPr>
+        <w:ind w:left="4717" w:hanging="180"/>
+      </w:pPr>
+    </w:lvl>
+    <w:lvl w:ilvl="6" w:tplc="0816000F" w:tentative="1">
+      <w:start w:val="1"/>
+      <w:numFmt w:val="decimal"/>
+      <w:lvlText w:val="%7."/>
+      <w:lvlJc w:val="left"/>
+      <w:pPr>
+        <w:ind w:left="5437" w:hanging="360"/>
+      </w:pPr>
+    </w:lvl>
+    <w:lvl w:ilvl="7" w:tplc="08160019" w:tentative="1">
+      <w:start w:val="1"/>
+      <w:numFmt w:val="lowerLetter"/>
+      <w:lvlText w:val="%8."/>
+      <w:lvlJc w:val="left"/>
+      <w:pPr>
+        <w:ind w:left="6157" w:hanging="360"/>
+      </w:pPr>
+    </w:lvl>
+    <w:lvl w:ilvl="8" w:tplc="0816001B" w:tentative="1">
+      <w:start w:val="1"/>
+      <w:numFmt w:val="lowerRoman"/>
+      <w:lvlText w:val="%9."/>
+      <w:lvlJc w:val="right"/>
+      <w:pPr>
+        <w:ind w:left="6877" w:hanging="180"/>
+      </w:pPr>
+    </w:lvl>
+  </w:abstractNum>
+  <w:abstractNum w:abstractNumId="31" w15:restartNumberingAfterBreak="0">
     <w:nsid w:val="69467299"/>
     <w:multiLevelType w:val="hybridMultilevel"/>
     <w:tmpl w:val="4384878E"/>
@@ -17688,7 +19137,7 @@
       </w:pPr>
     </w:lvl>
   </w:abstractNum>
-  <w:abstractNum w:abstractNumId="30" w15:restartNumberingAfterBreak="0">
+  <w:abstractNum w:abstractNumId="32" w15:restartNumberingAfterBreak="0">
     <w:nsid w:val="6DB92100"/>
     <w:multiLevelType w:val="hybridMultilevel"/>
     <w:tmpl w:val="8AE0390A"/>
@@ -17801,7 +19250,7 @@
       </w:rPr>
     </w:lvl>
   </w:abstractNum>
-  <w:abstractNum w:abstractNumId="31" w15:restartNumberingAfterBreak="0">
+  <w:abstractNum w:abstractNumId="33" w15:restartNumberingAfterBreak="0">
     <w:nsid w:val="7C477416"/>
     <w:multiLevelType w:val="hybridMultilevel"/>
     <w:tmpl w:val="47A27F44"/>
@@ -17912,7 +19361,7 @@
     <w:abstractNumId w:val="9"/>
   </w:num>
   <w:num w:numId="9" w16cid:durableId="1875923249">
-    <w:abstractNumId w:val="31"/>
+    <w:abstractNumId w:val="33"/>
   </w:num>
   <w:num w:numId="10" w16cid:durableId="902300003">
     <w:abstractNumId w:val="1"/>
@@ -17951,7 +19400,7 @@
     <w:abstractNumId w:val="19"/>
   </w:num>
   <w:num w:numId="22" w16cid:durableId="273024854">
-    <w:abstractNumId w:val="30"/>
+    <w:abstractNumId w:val="32"/>
   </w:num>
   <w:num w:numId="23" w16cid:durableId="2124959958">
     <w:abstractNumId w:val="17"/>
@@ -17981,13 +19430,19 @@
     <w:abstractNumId w:val="22"/>
   </w:num>
   <w:num w:numId="32" w16cid:durableId="1505781072">
-    <w:abstractNumId w:val="29"/>
+    <w:abstractNumId w:val="31"/>
   </w:num>
   <w:num w:numId="33" w16cid:durableId="451091653">
     <w:abstractNumId w:val="24"/>
   </w:num>
   <w:num w:numId="34" w16cid:durableId="1945961878">
     <w:abstractNumId w:val="0"/>
+  </w:num>
+  <w:num w:numId="35" w16cid:durableId="292292667">
+    <w:abstractNumId w:val="30"/>
+  </w:num>
+  <w:num w:numId="36" w16cid:durableId="660234121">
+    <w:abstractNumId w:val="29"/>
   </w:num>
 </w:numbering>
 </file>
@@ -19067,7 +20522,7 @@
     <w:uiPriority w:val="35"/>
     <w:unhideWhenUsed/>
     <w:qFormat/>
-    <w:rsid w:val="00DC0609"/>
+    <w:rsid w:val="00CD55B9"/>
     <w:pPr>
       <w:spacing w:line="240" w:lineRule="auto"/>
       <w:jc w:val="center"/>
@@ -19270,7 +20725,7 @@
     <w:basedOn w:val="DefaultParagraphFont"/>
     <w:link w:val="Caption"/>
     <w:uiPriority w:val="35"/>
-    <w:rsid w:val="00DC0609"/>
+    <w:rsid w:val="00CD55B9"/>
     <w:rPr>
       <w:rFonts w:ascii="Times New Roman" w:hAnsi="Times New Roman"/>
       <w:b/>
@@ -19322,6 +20777,32 @@
     <w:rsid w:val="009C5932"/>
     <w:rPr>
       <w:color w:val="808080"/>
+    </w:rPr>
+  </w:style>
+  <w:style w:type="paragraph" w:customStyle="1" w:styleId="Image">
+    <w:name w:val="Image"/>
+    <w:basedOn w:val="Normal"/>
+    <w:link w:val="ImageChar"/>
+    <w:qFormat/>
+    <w:rsid w:val="00655566"/>
+    <w:pPr>
+      <w:keepNext/>
+      <w:ind w:firstLine="0"/>
+      <w:jc w:val="center"/>
+    </w:pPr>
+    <w:rPr>
+      <w:noProof/>
+    </w:rPr>
+  </w:style>
+  <w:style w:type="character" w:customStyle="1" w:styleId="ImageChar">
+    <w:name w:val="Image Char"/>
+    <w:basedOn w:val="DefaultParagraphFont"/>
+    <w:link w:val="Image"/>
+    <w:rsid w:val="00655566"/>
+    <w:rPr>
+      <w:rFonts w:ascii="Times New Roman" w:hAnsi="Times New Roman"/>
+      <w:noProof/>
+      <w:sz w:val="24"/>
     </w:rPr>
   </w:style>
 </w:styles>
@@ -19613,12 +21094,6 @@
 </file>
 
 <file path=customXml/item1.xml><?xml version="1.0" encoding="utf-8"?>
-<p:properties xmlns:p="http://schemas.microsoft.com/office/2006/metadata/properties" xmlns:xsi="http://www.w3.org/2001/XMLSchema-instance" xmlns:pc="http://schemas.microsoft.com/office/infopath/2007/PartnerControls">
-  <documentManagement/>
-</p:properties>
-</file>
-
-<file path=customXml/item2.xml><?xml version="1.0" encoding="utf-8"?>
 <MENU label="Campos" version="1">
   <NODE label="Novo Registo" type="NewCard" replaceValue="false">
     <FIELD label="Nº de Registo">
@@ -20862,36 +22337,19 @@
 </MENU>
 </file>
 
+<file path=customXml/item2.xml><?xml version="1.0" encoding="utf-8"?>
+<p:properties xmlns:p="http://schemas.microsoft.com/office/2006/metadata/properties" xmlns:xsi="http://www.w3.org/2001/XMLSchema-instance" xmlns:pc="http://schemas.microsoft.com/office/infopath/2007/PartnerControls">
+  <documentManagement/>
+</p:properties>
+</file>
+
 <file path=customXml/item3.xml><?xml version="1.0" encoding="utf-8"?>
-<b:Sources xmlns:b="http://schemas.openxmlformats.org/officeDocument/2006/bibliography" xmlns="http://schemas.openxmlformats.org/officeDocument/2006/bibliography" SelectedStyle="\IEEE2006OfficeOnline.xsl" StyleName="IEEE" Version="2006">
-  <b:Source>
-    <b:Tag>Placeholder1</b:Tag>
-    <b:SourceType>DocumentFromInternetSite</b:SourceType>
-    <b:Guid>{60B0898E-A798-4CE2-95CD-A2FDE679C5AE}</b:Guid>
-    <b:RefOrder>1</b:RefOrder>
-  </b:Source>
-  <b:Source>
-    <b:Tag>Hai21</b:Tag>
-    <b:SourceType>DocumentFromInternetSite</b:SourceType>
-    <b:Guid>{2BA27835-2A75-48EF-84AB-402FA2F52D5F}</b:Guid>
-    <b:InternetSiteTitle>www.researchgate.net</b:InternetSiteTitle>
-    <b:Year>2021</b:Year>
-    <b:Month>May</b:Month>
-    <b:URL>https://www.researchgate.net/publication/350733518_Classification_of_Weather_Phenomenon_From_Images_by_Using_Deep_Convolutional_Neural_Network</b:URL>
-    <b:Author>
-      <b:Author>
-        <b:NameList>
-          <b:Person>
-            <b:Last>Haixia Xiao</b:Last>
-            <b:First>Feng</b:First>
-            <b:Middle>Zhang</b:Middle>
-          </b:Person>
-        </b:NameList>
-      </b:Author>
-    </b:Author>
-    <b:RefOrder>2</b:RefOrder>
-  </b:Source>
-</b:Sources>
+<?mso-contentType ?>
+<FormTemplates xmlns="http://schemas.microsoft.com/sharepoint/v3/contenttype/forms">
+  <Display>DocumentLibraryForm</Display>
+  <Edit>DocumentLibraryForm</Edit>
+  <New>DocumentLibraryForm</New>
+</FormTemplates>
 </file>
 
 <file path=customXml/item4.xml><?xml version="1.0" encoding="utf-8"?>
@@ -21033,15 +22491,44 @@
 </file>
 
 <file path=customXml/item5.xml><?xml version="1.0" encoding="utf-8"?>
-<?mso-contentType ?>
-<FormTemplates xmlns="http://schemas.microsoft.com/sharepoint/v3/contenttype/forms">
-  <Display>DocumentLibraryForm</Display>
-  <Edit>DocumentLibraryForm</Edit>
-  <New>DocumentLibraryForm</New>
-</FormTemplates>
+<b:Sources xmlns:b="http://schemas.openxmlformats.org/officeDocument/2006/bibliography" xmlns="http://schemas.openxmlformats.org/officeDocument/2006/bibliography" SelectedStyle="\IEEE2006OfficeOnline.xsl" StyleName="IEEE" Version="2006">
+  <b:Source>
+    <b:Tag>Placeholder1</b:Tag>
+    <b:SourceType>DocumentFromInternetSite</b:SourceType>
+    <b:Guid>{60B0898E-A798-4CE2-95CD-A2FDE679C5AE}</b:Guid>
+    <b:RefOrder>1</b:RefOrder>
+  </b:Source>
+  <b:Source>
+    <b:Tag>Hai21</b:Tag>
+    <b:SourceType>DocumentFromInternetSite</b:SourceType>
+    <b:Guid>{2BA27835-2A75-48EF-84AB-402FA2F52D5F}</b:Guid>
+    <b:InternetSiteTitle>www.researchgate.net</b:InternetSiteTitle>
+    <b:Year>2021</b:Year>
+    <b:Month>May</b:Month>
+    <b:URL>https://www.researchgate.net/publication/350733518_Classification_of_Weather_Phenomenon_From_Images_by_Using_Deep_Convolutional_Neural_Network</b:URL>
+    <b:Author>
+      <b:Author>
+        <b:NameList>
+          <b:Person>
+            <b:Last>Haixia Xiao</b:Last>
+            <b:First>Feng</b:First>
+            <b:Middle>Zhang</b:Middle>
+          </b:Person>
+        </b:NameList>
+      </b:Author>
+    </b:Author>
+    <b:RefOrder>2</b:RefOrder>
+  </b:Source>
+</b:Sources>
 </file>
 
 <file path=customXml/itemProps1.xml><?xml version="1.0" encoding="utf-8"?>
+<ds:datastoreItem xmlns:ds="http://schemas.openxmlformats.org/officeDocument/2006/customXml" ds:itemID="{5BE40977-15C1-4F89-8625-D3B696DD90BF}">
+  <ds:schemaRefs/>
+</ds:datastoreItem>
+</file>
+
+<file path=customXml/itemProps2.xml><?xml version="1.0" encoding="utf-8"?>
 <ds:datastoreItem xmlns:ds="http://schemas.openxmlformats.org/officeDocument/2006/customXml" ds:itemID="{8E63779A-67AF-431B-B3F0-121768C7239D}">
   <ds:schemaRefs>
     <ds:schemaRef ds:uri="http://schemas.microsoft.com/office/2006/metadata/properties"/>
@@ -21050,16 +22537,10 @@
 </ds:datastoreItem>
 </file>
 
-<file path=customXml/itemProps2.xml><?xml version="1.0" encoding="utf-8"?>
-<ds:datastoreItem xmlns:ds="http://schemas.openxmlformats.org/officeDocument/2006/customXml" ds:itemID="{5BE40977-15C1-4F89-8625-D3B696DD90BF}">
-  <ds:schemaRefs/>
-</ds:datastoreItem>
-</file>
-
 <file path=customXml/itemProps3.xml><?xml version="1.0" encoding="utf-8"?>
-<ds:datastoreItem xmlns:ds="http://schemas.openxmlformats.org/officeDocument/2006/customXml" ds:itemID="{2284450A-693F-40EC-8BA2-D9C165AABE68}">
+<ds:datastoreItem xmlns:ds="http://schemas.openxmlformats.org/officeDocument/2006/customXml" ds:itemID="{BDEB47F2-D15B-47C7-869F-26B3F1C0D541}">
   <ds:schemaRefs>
-    <ds:schemaRef ds:uri="http://schemas.openxmlformats.org/officeDocument/2006/bibliography"/>
+    <ds:schemaRef ds:uri="http://schemas.microsoft.com/sharepoint/v3/contenttype/forms"/>
   </ds:schemaRefs>
 </ds:datastoreItem>
 </file>
@@ -21083,9 +22564,9 @@
 </file>
 
 <file path=customXml/itemProps5.xml><?xml version="1.0" encoding="utf-8"?>
-<ds:datastoreItem xmlns:ds="http://schemas.openxmlformats.org/officeDocument/2006/customXml" ds:itemID="{BDEB47F2-D15B-47C7-869F-26B3F1C0D541}">
+<ds:datastoreItem xmlns:ds="http://schemas.openxmlformats.org/officeDocument/2006/customXml" ds:itemID="{2284450A-693F-40EC-8BA2-D9C165AABE68}">
   <ds:schemaRefs>
-    <ds:schemaRef ds:uri="http://schemas.microsoft.com/sharepoint/v3/contenttype/forms"/>
+    <ds:schemaRef ds:uri="http://schemas.openxmlformats.org/officeDocument/2006/bibliography"/>
   </ds:schemaRefs>
 </ds:datastoreItem>
 </file>
</xml_diff>

<commit_message>
Colocação de algumas referências que usei no relatório
</commit_message>
<xml_diff>
--- a/Relatório/Relatorio by Edgar e Joao.docx
+++ b/Relatório/Relatorio by Edgar e Joao.docx
@@ -18958,7 +18958,6 @@
         <w:t>Agora pode interagir com a aplicação web e ver os dados sobre a precipitação previstas que a API fornece.</w:t>
       </w:r>
     </w:p>
-    <w:p/>
     <w:p>
       <w:pPr>
         <w:pStyle w:val="Heading1"/>
@@ -19169,49 +19168,239 @@
         <w:br w:type="page"/>
       </w:r>
     </w:p>
-    <w:p>
-      <w:pPr>
-        <w:pStyle w:val="Heading1"/>
-        <w:numPr>
-          <w:ilvl w:val="0"/>
-          <w:numId w:val="0"/>
-        </w:numPr>
-        <w:ind w:left="360" w:hanging="360"/>
-      </w:pPr>
-      <w:bookmarkStart w:id="102" w:name="_Toc357152326"/>
-      <w:bookmarkStart w:id="103" w:name="_Toc357154532"/>
-      <w:bookmarkStart w:id="104" w:name="_Toc530601452"/>
-      <w:bookmarkStart w:id="105" w:name="_Toc139558109"/>
-      <w:r>
-        <w:lastRenderedPageBreak/>
-        <w:t>Bibliografia</w:t>
-      </w:r>
-      <w:bookmarkEnd w:id="102"/>
-      <w:bookmarkEnd w:id="103"/>
-      <w:bookmarkEnd w:id="104"/>
-      <w:r>
-        <w:t xml:space="preserve"> ou Referências Bibliográficas</w:t>
-      </w:r>
-      <w:bookmarkEnd w:id="105"/>
-    </w:p>
-    <w:p>
-      <w:r>
-        <w:t xml:space="preserve">[1] </w:t>
-      </w:r>
-      <w:r>
-        <w:t xml:space="preserve">Xiao, Haixia &amp; Zhang, Feng &amp; Shen, Zhongping &amp; Wu, Kun &amp; Zhang, Jinglin. </w:t>
-      </w:r>
-      <w:r>
-        <w:rPr>
-          <w:lang w:val="en-US"/>
-        </w:rPr>
-        <w:t xml:space="preserve">(2021). Classification of Weather Phenomenon From Images by Using Deep Convolutional Neural Network. </w:t>
-      </w:r>
-      <w:r>
-        <w:t>Earth and Space Science. 8. 10.1029/2020EA001604.</w:t>
-      </w:r>
-    </w:p>
-    <w:p/>
+    <w:sdt>
+      <w:sdtPr>
+        <w:id w:val="-101187290"/>
+        <w:docPartObj>
+          <w:docPartGallery w:val="Bibliographies"/>
+          <w:docPartUnique/>
+        </w:docPartObj>
+      </w:sdtPr>
+      <w:sdtEndPr>
+        <w:rPr>
+          <w:rFonts w:eastAsiaTheme="minorHAnsi" w:cstheme="minorBidi"/>
+          <w:b w:val="0"/>
+          <w:bCs w:val="0"/>
+          <w:sz w:val="24"/>
+          <w:szCs w:val="22"/>
+        </w:rPr>
+      </w:sdtEndPr>
+      <w:sdtContent>
+        <w:p>
+          <w:pPr>
+            <w:pStyle w:val="Heading1"/>
+            <w:numPr>
+              <w:ilvl w:val="0"/>
+              <w:numId w:val="0"/>
+            </w:numPr>
+          </w:pPr>
+          <w:r>
+            <w:t>Bibliografia ou Referências Bibliográficas</w:t>
+          </w:r>
+        </w:p>
+        <w:sdt>
+          <w:sdtPr>
+            <w:id w:val="-573587230"/>
+            <w:bibliography/>
+          </w:sdtPr>
+          <w:sdtContent>
+            <w:p>
+              <w:pPr>
+                <w:rPr>
+                  <w:rFonts w:asciiTheme="minorHAnsi" w:hAnsiTheme="minorHAnsi"/>
+                  <w:noProof/>
+                  <w:sz w:val="22"/>
+                </w:rPr>
+              </w:pPr>
+              <w:r>
+                <w:fldChar w:fldCharType="begin"/>
+              </w:r>
+              <w:r>
+                <w:instrText xml:space="preserve"> BIBLIOGRAPHY </w:instrText>
+              </w:r>
+              <w:r>
+                <w:fldChar w:fldCharType="separate"/>
+              </w:r>
+            </w:p>
+            <w:tbl>
+              <w:tblPr>
+                <w:tblW w:w="5000" w:type="pct"/>
+                <w:tblCellSpacing w:w="15" w:type="dxa"/>
+                <w:tblCellMar>
+                  <w:top w:w="15" w:type="dxa"/>
+                  <w:left w:w="15" w:type="dxa"/>
+                  <w:bottom w:w="15" w:type="dxa"/>
+                  <w:right w:w="15" w:type="dxa"/>
+                </w:tblCellMar>
+                <w:tblLook w:val="04A0" w:firstRow="1" w:lastRow="0" w:firstColumn="1" w:lastColumn="0" w:noHBand="0" w:noVBand="1"/>
+              </w:tblPr>
+              <w:tblGrid>
+                <w:gridCol w:w="447"/>
+                <w:gridCol w:w="8623"/>
+              </w:tblGrid>
+              <w:tr>
+                <w:trPr>
+                  <w:divId w:val="369693466"/>
+                  <w:tblCellSpacing w:w="15" w:type="dxa"/>
+                </w:trPr>
+                <w:tc>
+                  <w:tcPr>
+                    <w:tcW w:w="50" w:type="pct"/>
+                    <w:hideMark/>
+                  </w:tcPr>
+                  <w:p>
+                    <w:pPr>
+                      <w:pStyle w:val="Bibliography"/>
+                      <w:rPr>
+                        <w:noProof/>
+                        <w:szCs w:val="24"/>
+                      </w:rPr>
+                    </w:pPr>
+                    <w:r>
+                      <w:rPr>
+                        <w:noProof/>
+                      </w:rPr>
+                      <w:t xml:space="preserve">[1] </w:t>
+                    </w:r>
+                  </w:p>
+                </w:tc>
+                <w:tc>
+                  <w:tcPr>
+                    <w:tcW w:w="0" w:type="auto"/>
+                    <w:hideMark/>
+                  </w:tcPr>
+                  <w:p>
+                    <w:pPr>
+                      <w:pStyle w:val="Bibliography"/>
+                      <w:rPr>
+                        <w:noProof/>
+                      </w:rPr>
+                    </w:pPr>
+                    <w:r>
+                      <w:rPr>
+                        <w:noProof/>
+                      </w:rPr>
+                      <w:t>F. Z. Haixia Xiao, May 2021. [Online]. Available: https://www.researchgate.net/publication/350733518_Classification_of_Weather_Phenomenon_From_Images_by_Using_Deep_Convolutional_Neural_Network.</w:t>
+                    </w:r>
+                  </w:p>
+                </w:tc>
+              </w:tr>
+              <w:tr>
+                <w:trPr>
+                  <w:divId w:val="369693466"/>
+                  <w:tblCellSpacing w:w="15" w:type="dxa"/>
+                </w:trPr>
+                <w:tc>
+                  <w:tcPr>
+                    <w:tcW w:w="50" w:type="pct"/>
+                    <w:hideMark/>
+                  </w:tcPr>
+                  <w:p>
+                    <w:pPr>
+                      <w:pStyle w:val="Bibliography"/>
+                      <w:rPr>
+                        <w:noProof/>
+                      </w:rPr>
+                    </w:pPr>
+                    <w:r>
+                      <w:rPr>
+                        <w:noProof/>
+                      </w:rPr>
+                      <w:t xml:space="preserve">[2] </w:t>
+                    </w:r>
+                  </w:p>
+                </w:tc>
+                <w:tc>
+                  <w:tcPr>
+                    <w:tcW w:w="0" w:type="auto"/>
+                    <w:hideMark/>
+                  </w:tcPr>
+                  <w:p>
+                    <w:pPr>
+                      <w:pStyle w:val="Bibliography"/>
+                      <w:rPr>
+                        <w:noProof/>
+                      </w:rPr>
+                    </w:pPr>
+                    <w:r>
+                      <w:rPr>
+                        <w:noProof/>
+                      </w:rPr>
+                      <w:t>IBM, “What is deep learning?,” [Online]. Available: https://www.ibm.com/topics/deep-learning.</w:t>
+                    </w:r>
+                  </w:p>
+                </w:tc>
+              </w:tr>
+              <w:tr>
+                <w:trPr>
+                  <w:divId w:val="369693466"/>
+                  <w:tblCellSpacing w:w="15" w:type="dxa"/>
+                </w:trPr>
+                <w:tc>
+                  <w:tcPr>
+                    <w:tcW w:w="50" w:type="pct"/>
+                    <w:hideMark/>
+                  </w:tcPr>
+                  <w:p>
+                    <w:pPr>
+                      <w:pStyle w:val="Bibliography"/>
+                      <w:rPr>
+                        <w:noProof/>
+                      </w:rPr>
+                    </w:pPr>
+                    <w:r>
+                      <w:rPr>
+                        <w:noProof/>
+                      </w:rPr>
+                      <w:t xml:space="preserve">[3] </w:t>
+                    </w:r>
+                  </w:p>
+                </w:tc>
+                <w:tc>
+                  <w:tcPr>
+                    <w:tcW w:w="0" w:type="auto"/>
+                    <w:hideMark/>
+                  </w:tcPr>
+                  <w:p>
+                    <w:pPr>
+                      <w:pStyle w:val="Bibliography"/>
+                      <w:rPr>
+                        <w:noProof/>
+                      </w:rPr>
+                    </w:pPr>
+                    <w:r>
+                      <w:rPr>
+                        <w:noProof/>
+                      </w:rPr>
+                      <w:t>Viceri, “Arquiteturas de Redes Neurais Convolucionais para reconhecimento de imagens,” 29 julho 2020. [Online]. Available: https://viceri.com.br/insights/arquiteturas-de-redes-neurais-convolucionais-para-reconhecimento-de-imagens/.</w:t>
+                    </w:r>
+                  </w:p>
+                </w:tc>
+              </w:tr>
+            </w:tbl>
+            <w:p>
+              <w:pPr>
+                <w:divId w:val="369693466"/>
+                <w:rPr>
+                  <w:rFonts w:eastAsia="Times New Roman"/>
+                  <w:noProof/>
+                </w:rPr>
+              </w:pPr>
+            </w:p>
+            <w:p>
+              <w:r>
+                <w:rPr>
+                  <w:b/>
+                  <w:bCs/>
+                  <w:noProof/>
+                </w:rPr>
+                <w:fldChar w:fldCharType="end"/>
+              </w:r>
+            </w:p>
+          </w:sdtContent>
+        </w:sdt>
+      </w:sdtContent>
+    </w:sdt>
     <w:p>
       <w:pPr>
         <w:ind w:firstLine="0"/>
@@ -26068,38 +26257,21 @@
 </file>
 
 <file path=customXml/item2.xml><?xml version="1.0" encoding="utf-8"?>
-<b:Sources xmlns:b="http://schemas.openxmlformats.org/officeDocument/2006/bibliography" xmlns="http://schemas.openxmlformats.org/officeDocument/2006/bibliography" SelectedStyle="\IEEE2006OfficeOnline.xsl" StyleName="IEEE" Version="2006">
-  <b:Source>
-    <b:Tag>Placeholder1</b:Tag>
-    <b:SourceType>DocumentFromInternetSite</b:SourceType>
-    <b:Guid>{60B0898E-A798-4CE2-95CD-A2FDE679C5AE}</b:Guid>
-    <b:RefOrder>1</b:RefOrder>
-  </b:Source>
-  <b:Source>
-    <b:Tag>Hai21</b:Tag>
-    <b:SourceType>DocumentFromInternetSite</b:SourceType>
-    <b:Guid>{2BA27835-2A75-48EF-84AB-402FA2F52D5F}</b:Guid>
-    <b:InternetSiteTitle>www.researchgate.net</b:InternetSiteTitle>
-    <b:Year>2021</b:Year>
-    <b:Month>May</b:Month>
-    <b:URL>https://www.researchgate.net/publication/350733518_Classification_of_Weather_Phenomenon_From_Images_by_Using_Deep_Convolutional_Neural_Network</b:URL>
-    <b:Author>
-      <b:Author>
-        <b:NameList>
-          <b:Person>
-            <b:Last>Haixia Xiao</b:Last>
-            <b:First>Feng</b:First>
-            <b:Middle>Zhang</b:Middle>
-          </b:Person>
-        </b:NameList>
-      </b:Author>
-    </b:Author>
-    <b:RefOrder>2</b:RefOrder>
-  </b:Source>
-</b:Sources>
+<p:properties xmlns:p="http://schemas.microsoft.com/office/2006/metadata/properties" xmlns:xsi="http://www.w3.org/2001/XMLSchema-instance" xmlns:pc="http://schemas.microsoft.com/office/infopath/2007/PartnerControls">
+  <documentManagement/>
+</p:properties>
 </file>
 
 <file path=customXml/item3.xml><?xml version="1.0" encoding="utf-8"?>
+<?mso-contentType ?>
+<FormTemplates xmlns="http://schemas.microsoft.com/sharepoint/v3/contenttype/forms">
+  <Display>DocumentLibraryForm</Display>
+  <Edit>DocumentLibraryForm</Edit>
+  <New>DocumentLibraryForm</New>
+</FormTemplates>
+</file>
+
+<file path=customXml/item4.xml><?xml version="1.0" encoding="utf-8"?>
 <ct:contentTypeSchema xmlns:ct="http://schemas.microsoft.com/office/2006/metadata/contentType" xmlns:ma="http://schemas.microsoft.com/office/2006/metadata/properties/metaAttributes" ct:_="" ma:_="" ma:contentTypeName="Documento" ma:contentTypeID="0x0101008BA989E732337441AD24805913490C29" ma:contentTypeVersion="3" ma:contentTypeDescription="Criar um novo documento." ma:contentTypeScope="" ma:versionID="7645af3296996f1a465a3ec641c02ffa">
   <xsd:schema xmlns:xsd="http://www.w3.org/2001/XMLSchema" xmlns:xs="http://www.w3.org/2001/XMLSchema" xmlns:p="http://schemas.microsoft.com/office/2006/metadata/properties" xmlns:ns2="6bf67419-7420-4f96-8ec3-7a2b92434a5e" targetNamespace="http://schemas.microsoft.com/office/2006/metadata/properties" ma:root="true" ma:fieldsID="55b6fbce79fdb18e589953d00900c3f4" ns2:_="">
     <xsd:import namespace="6bf67419-7420-4f96-8ec3-7a2b92434a5e"/>
@@ -26237,19 +26409,59 @@
 </ct:contentTypeSchema>
 </file>
 
-<file path=customXml/item4.xml><?xml version="1.0" encoding="utf-8"?>
-<?mso-contentType ?>
-<FormTemplates xmlns="http://schemas.microsoft.com/sharepoint/v3/contenttype/forms">
-  <Display>DocumentLibraryForm</Display>
-  <Edit>DocumentLibraryForm</Edit>
-  <New>DocumentLibraryForm</New>
-</FormTemplates>
-</file>
-
 <file path=customXml/item5.xml><?xml version="1.0" encoding="utf-8"?>
-<p:properties xmlns:p="http://schemas.microsoft.com/office/2006/metadata/properties" xmlns:xsi="http://www.w3.org/2001/XMLSchema-instance" xmlns:pc="http://schemas.microsoft.com/office/infopath/2007/PartnerControls">
-  <documentManagement/>
-</p:properties>
+<b:Sources xmlns:b="http://schemas.openxmlformats.org/officeDocument/2006/bibliography" xmlns="http://schemas.openxmlformats.org/officeDocument/2006/bibliography" SelectedStyle="\IEEE2006OfficeOnline.xsl" StyleName="IEEE" Version="2006">
+  <b:Source>
+    <b:Tag>Hai21</b:Tag>
+    <b:SourceType>DocumentFromInternetSite</b:SourceType>
+    <b:Guid>{2BA27835-2A75-48EF-84AB-402FA2F52D5F}</b:Guid>
+    <b:InternetSiteTitle>www.researchgate.net</b:InternetSiteTitle>
+    <b:Year>2021</b:Year>
+    <b:Month>May</b:Month>
+    <b:URL>https://www.researchgate.net/publication/350733518_Classification_of_Weather_Phenomenon_From_Images_by_Using_Deep_Convolutional_Neural_Network</b:URL>
+    <b:Author>
+      <b:Author>
+        <b:NameList>
+          <b:Person>
+            <b:Last>Haixia Xiao</b:Last>
+            <b:First>Feng</b:First>
+            <b:Middle>Zhang</b:Middle>
+          </b:Person>
+        </b:NameList>
+      </b:Author>
+    </b:Author>
+    <b:RefOrder>1</b:RefOrder>
+  </b:Source>
+  <b:Source>
+    <b:Tag>IBM</b:Tag>
+    <b:SourceType>InternetSite</b:SourceType>
+    <b:Guid>{D5B5F38D-F707-408A-9FD4-6DEF2E3C51C1}</b:Guid>
+    <b:Author>
+      <b:Author>
+        <b:Corporate>IBM</b:Corporate>
+      </b:Author>
+    </b:Author>
+    <b:Title>What is deep learning?</b:Title>
+    <b:URL>https://www.ibm.com/topics/deep-learning</b:URL>
+    <b:RefOrder>2</b:RefOrder>
+  </b:Source>
+  <b:Source>
+    <b:Tag>Vic20</b:Tag>
+    <b:SourceType>InternetSite</b:SourceType>
+    <b:Guid>{4E54FF47-891A-4BD1-93C7-D6F7955F6961}</b:Guid>
+    <b:Author>
+      <b:Author>
+        <b:Corporate>Viceri</b:Corporate>
+      </b:Author>
+    </b:Author>
+    <b:Title>Arquiteturas de Redes Neurais Convolucionais para reconhecimento de imagens</b:Title>
+    <b:Year>2020</b:Year>
+    <b:Month>julho</b:Month>
+    <b:Day>29</b:Day>
+    <b:URL>https://viceri.com.br/insights/arquiteturas-de-redes-neurais-convolucionais-para-reconhecimento-de-imagens/</b:URL>
+    <b:RefOrder>3</b:RefOrder>
+  </b:Source>
+</b:Sources>
 </file>
 
 <file path=customXml/itemProps1.xml><?xml version="1.0" encoding="utf-8"?>
@@ -26259,14 +26471,23 @@
 </file>
 
 <file path=customXml/itemProps2.xml><?xml version="1.0" encoding="utf-8"?>
-<ds:datastoreItem xmlns:ds="http://schemas.openxmlformats.org/officeDocument/2006/customXml" ds:itemID="{2284450A-693F-40EC-8BA2-D9C165AABE68}">
+<ds:datastoreItem xmlns:ds="http://schemas.openxmlformats.org/officeDocument/2006/customXml" ds:itemID="{8E63779A-67AF-431B-B3F0-121768C7239D}">
   <ds:schemaRefs>
-    <ds:schemaRef ds:uri="http://schemas.openxmlformats.org/officeDocument/2006/bibliography"/>
+    <ds:schemaRef ds:uri="http://schemas.microsoft.com/office/2006/metadata/properties"/>
+    <ds:schemaRef ds:uri="http://schemas.microsoft.com/office/infopath/2007/PartnerControls"/>
   </ds:schemaRefs>
 </ds:datastoreItem>
 </file>
 
 <file path=customXml/itemProps3.xml><?xml version="1.0" encoding="utf-8"?>
+<ds:datastoreItem xmlns:ds="http://schemas.openxmlformats.org/officeDocument/2006/customXml" ds:itemID="{BDEB47F2-D15B-47C7-869F-26B3F1C0D541}">
+  <ds:schemaRefs>
+    <ds:schemaRef ds:uri="http://schemas.microsoft.com/sharepoint/v3/contenttype/forms"/>
+  </ds:schemaRefs>
+</ds:datastoreItem>
+</file>
+
+<file path=customXml/itemProps4.xml><?xml version="1.0" encoding="utf-8"?>
 <ds:datastoreItem xmlns:ds="http://schemas.openxmlformats.org/officeDocument/2006/customXml" ds:itemID="{4C16F08E-9E71-41C7-B8C9-FC1067B7DCB6}">
   <ds:schemaRefs>
     <ds:schemaRef ds:uri="http://schemas.microsoft.com/office/2006/metadata/contentType"/>
@@ -26284,19 +26505,10 @@
 </ds:datastoreItem>
 </file>
 
-<file path=customXml/itemProps4.xml><?xml version="1.0" encoding="utf-8"?>
-<ds:datastoreItem xmlns:ds="http://schemas.openxmlformats.org/officeDocument/2006/customXml" ds:itemID="{BDEB47F2-D15B-47C7-869F-26B3F1C0D541}">
+<file path=customXml/itemProps5.xml><?xml version="1.0" encoding="utf-8"?>
+<ds:datastoreItem xmlns:ds="http://schemas.openxmlformats.org/officeDocument/2006/customXml" ds:itemID="{EE12E8AF-0AF9-4DEA-B219-5351EF53F0C9}">
   <ds:schemaRefs>
-    <ds:schemaRef ds:uri="http://schemas.microsoft.com/sharepoint/v3/contenttype/forms"/>
-  </ds:schemaRefs>
-</ds:datastoreItem>
-</file>
-
-<file path=customXml/itemProps5.xml><?xml version="1.0" encoding="utf-8"?>
-<ds:datastoreItem xmlns:ds="http://schemas.openxmlformats.org/officeDocument/2006/customXml" ds:itemID="{8E63779A-67AF-431B-B3F0-121768C7239D}">
-  <ds:schemaRefs>
-    <ds:schemaRef ds:uri="http://schemas.microsoft.com/office/2006/metadata/properties"/>
-    <ds:schemaRef ds:uri="http://schemas.microsoft.com/office/infopath/2007/PartnerControls"/>
+    <ds:schemaRef ds:uri="http://schemas.openxmlformats.org/officeDocument/2006/bibliography"/>
   </ds:schemaRefs>
 </ds:datastoreItem>
 </file>
</xml_diff>